<commit_message>
manual mods for OASIS draft
</commit_message>
<xml_diff>
--- a/documents/DRAFT-CHANGES-cybox-v2.1.1-wd01-part9-as-object.docx
+++ b/documents/DRAFT-CHANGES-cybox-v2.1.1-wd01-part9-as-object.docx
@@ -1319,8 +1319,6 @@
       <w:r>
         <w:t>. [URI]</w:t>
       </w:r>
-      <w:bookmarkStart w:id="26" w:name="_GoBack"/>
-      <w:bookmarkEnd w:id="26"/>
     </w:p>
     <w:p>
       <w:pPr>
@@ -1332,7 +1330,7 @@
         </w:rPr>
         <w:t>CybOX</w:t>
       </w:r>
-      <w:ins w:id="27" w:author="Beck, Desiree A." w:date="2015-10-13T12:24:00Z">
+      <w:ins w:id="26" w:author="Beck, Desiree A." w:date="2015-10-13T12:24:00Z">
         <w:r>
           <w:rPr>
             <w:i/>
@@ -1391,7 +1389,7 @@
         </w:rPr>
         <w:t>CybOX</w:t>
       </w:r>
-      <w:ins w:id="28" w:author="Beck, Desiree A." w:date="2015-10-13T12:24:00Z">
+      <w:ins w:id="27" w:author="Beck, Desiree A." w:date="2015-10-13T12:24:00Z">
         <w:r>
           <w:rPr>
             <w:i/>
@@ -1450,7 +1448,7 @@
         </w:rPr>
         <w:t>CybOX</w:t>
       </w:r>
-      <w:ins w:id="29" w:author="Beck, Desiree A." w:date="2015-10-13T12:24:00Z">
+      <w:ins w:id="28" w:author="Beck, Desiree A." w:date="2015-10-13T12:24:00Z">
         <w:r>
           <w:rPr>
             <w:i/>
@@ -1509,7 +1507,7 @@
         </w:rPr>
         <w:t>CybOX</w:t>
       </w:r>
-      <w:ins w:id="30" w:author="Beck, Desiree A." w:date="2015-10-13T12:24:00Z">
+      <w:ins w:id="29" w:author="Beck, Desiree A." w:date="2015-10-13T12:24:00Z">
         <w:r>
           <w:rPr>
             <w:i/>
@@ -1568,7 +1566,7 @@
         </w:rPr>
         <w:t>CybOX</w:t>
       </w:r>
-      <w:ins w:id="31" w:author="Beck, Desiree A." w:date="2015-10-13T12:24:00Z">
+      <w:ins w:id="30" w:author="Beck, Desiree A." w:date="2015-10-13T12:24:00Z">
         <w:r>
           <w:rPr>
             <w:i/>
@@ -1627,7 +1625,7 @@
         </w:rPr>
         <w:t>CybOX</w:t>
       </w:r>
-      <w:ins w:id="32" w:author="Beck, Desiree A." w:date="2015-10-13T12:24:00Z">
+      <w:ins w:id="31" w:author="Beck, Desiree A." w:date="2015-10-13T12:24:00Z">
         <w:r>
           <w:rPr>
             <w:i/>
@@ -1686,7 +1684,7 @@
         </w:rPr>
         <w:t>CybOX</w:t>
       </w:r>
-      <w:ins w:id="33" w:author="Beck, Desiree A." w:date="2015-10-13T12:24:00Z">
+      <w:ins w:id="32" w:author="Beck, Desiree A." w:date="2015-10-13T12:24:00Z">
         <w:r>
           <w:rPr>
             <w:i/>
@@ -1733,7 +1731,7 @@
         </w:rPr>
         <w:t>CybOX</w:t>
       </w:r>
-      <w:ins w:id="34" w:author="Beck, Desiree A." w:date="2015-10-13T12:24:00Z">
+      <w:ins w:id="33" w:author="Beck, Desiree A." w:date="2015-10-13T12:24:00Z">
         <w:r>
           <w:rPr>
             <w:i/>
@@ -1792,7 +1790,7 @@
         </w:rPr>
         <w:t>CybOX</w:t>
       </w:r>
-      <w:ins w:id="35" w:author="Beck, Desiree A." w:date="2015-10-13T12:24:00Z">
+      <w:ins w:id="34" w:author="Beck, Desiree A." w:date="2015-10-13T12:24:00Z">
         <w:r>
           <w:rPr>
             <w:i/>
@@ -1851,7 +1849,7 @@
         </w:rPr>
         <w:t>CybOX</w:t>
       </w:r>
-      <w:ins w:id="36" w:author="Beck, Desiree A." w:date="2015-10-13T12:24:00Z">
+      <w:ins w:id="35" w:author="Beck, Desiree A." w:date="2015-10-13T12:24:00Z">
         <w:r>
           <w:rPr>
             <w:i/>
@@ -1910,7 +1908,7 @@
         </w:rPr>
         <w:t>CybOX</w:t>
       </w:r>
-      <w:ins w:id="37" w:author="Beck, Desiree A." w:date="2015-10-13T12:24:00Z">
+      <w:ins w:id="36" w:author="Beck, Desiree A." w:date="2015-10-13T12:24:00Z">
         <w:r>
           <w:rPr>
             <w:i/>
@@ -1969,7 +1967,7 @@
         </w:rPr>
         <w:t>CybOX</w:t>
       </w:r>
-      <w:ins w:id="38" w:author="Beck, Desiree A." w:date="2015-10-13T12:24:00Z">
+      <w:ins w:id="37" w:author="Beck, Desiree A." w:date="2015-10-13T12:24:00Z">
         <w:r>
           <w:rPr>
             <w:i/>
@@ -2028,7 +2026,7 @@
         </w:rPr>
         <w:t>CybOX</w:t>
       </w:r>
-      <w:ins w:id="39" w:author="Beck, Desiree A." w:date="2015-10-13T12:25:00Z">
+      <w:ins w:id="38" w:author="Beck, Desiree A." w:date="2015-10-13T12:25:00Z">
         <w:r>
           <w:rPr>
             <w:i/>
@@ -2075,7 +2073,7 @@
         </w:rPr>
         <w:t>CybOX</w:t>
       </w:r>
-      <w:ins w:id="40" w:author="Beck, Desiree A." w:date="2015-10-13T12:25:00Z">
+      <w:ins w:id="39" w:author="Beck, Desiree A." w:date="2015-10-13T12:25:00Z">
         <w:r>
           <w:rPr>
             <w:i/>
@@ -2122,7 +2120,7 @@
         </w:rPr>
         <w:t>CybOX</w:t>
       </w:r>
-      <w:ins w:id="41" w:author="Beck, Desiree A." w:date="2015-10-13T12:25:00Z">
+      <w:ins w:id="40" w:author="Beck, Desiree A." w:date="2015-10-13T12:25:00Z">
         <w:r>
           <w:rPr>
             <w:i/>
@@ -2169,7 +2167,7 @@
         </w:rPr>
         <w:t>CybOX</w:t>
       </w:r>
-      <w:ins w:id="42" w:author="Beck, Desiree A." w:date="2015-10-13T12:25:00Z">
+      <w:ins w:id="41" w:author="Beck, Desiree A." w:date="2015-10-13T12:25:00Z">
         <w:r>
           <w:rPr>
             <w:i/>
@@ -2216,7 +2214,7 @@
         </w:rPr>
         <w:t>CybOX</w:t>
       </w:r>
-      <w:ins w:id="43" w:author="Beck, Desiree A." w:date="2015-10-13T12:25:00Z">
+      <w:ins w:id="42" w:author="Beck, Desiree A." w:date="2015-10-13T12:25:00Z">
         <w:r>
           <w:rPr>
             <w:i/>
@@ -2263,7 +2261,7 @@
         </w:rPr>
         <w:t>CybOX</w:t>
       </w:r>
-      <w:ins w:id="44" w:author="Beck, Desiree A." w:date="2015-10-13T12:25:00Z">
+      <w:ins w:id="43" w:author="Beck, Desiree A." w:date="2015-10-13T12:25:00Z">
         <w:r>
           <w:rPr>
             <w:i/>
@@ -2310,7 +2308,7 @@
         </w:rPr>
         <w:t>CybOX</w:t>
       </w:r>
-      <w:ins w:id="45" w:author="Beck, Desiree A." w:date="2015-10-13T12:25:00Z">
+      <w:ins w:id="44" w:author="Beck, Desiree A." w:date="2015-10-13T12:25:00Z">
         <w:r>
           <w:rPr>
             <w:i/>
@@ -2358,7 +2356,7 @@
         <w:lastRenderedPageBreak/>
         <w:t>CybOX</w:t>
       </w:r>
-      <w:ins w:id="46" w:author="Beck, Desiree A." w:date="2015-10-13T12:25:00Z">
+      <w:ins w:id="45" w:author="Beck, Desiree A." w:date="2015-10-13T12:25:00Z">
         <w:r>
           <w:rPr>
             <w:i/>
@@ -2405,7 +2403,7 @@
         </w:rPr>
         <w:t>CybOX</w:t>
       </w:r>
-      <w:ins w:id="47" w:author="Beck, Desiree A." w:date="2015-10-13T12:25:00Z">
+      <w:ins w:id="46" w:author="Beck, Desiree A." w:date="2015-10-13T12:25:00Z">
         <w:r>
           <w:rPr>
             <w:i/>
@@ -2452,7 +2450,7 @@
         </w:rPr>
         <w:t>CybOX</w:t>
       </w:r>
-      <w:ins w:id="48" w:author="Beck, Desiree A." w:date="2015-10-13T12:25:00Z">
+      <w:ins w:id="47" w:author="Beck, Desiree A." w:date="2015-10-13T12:25:00Z">
         <w:r>
           <w:rPr>
             <w:i/>
@@ -2499,7 +2497,7 @@
         </w:rPr>
         <w:t>CybOX</w:t>
       </w:r>
-      <w:ins w:id="49" w:author="Beck, Desiree A." w:date="2015-10-13T12:25:00Z">
+      <w:ins w:id="48" w:author="Beck, Desiree A." w:date="2015-10-13T12:25:00Z">
         <w:r>
           <w:rPr>
             <w:i/>
@@ -2546,7 +2544,7 @@
         </w:rPr>
         <w:t>CybOX</w:t>
       </w:r>
-      <w:ins w:id="50" w:author="Beck, Desiree A." w:date="2015-10-13T12:25:00Z">
+      <w:ins w:id="49" w:author="Beck, Desiree A." w:date="2015-10-13T12:25:00Z">
         <w:r>
           <w:rPr>
             <w:i/>
@@ -2593,7 +2591,7 @@
         </w:rPr>
         <w:t>CybOX</w:t>
       </w:r>
-      <w:ins w:id="51" w:author="Beck, Desiree A." w:date="2015-10-13T12:25:00Z">
+      <w:ins w:id="50" w:author="Beck, Desiree A." w:date="2015-10-13T12:25:00Z">
         <w:r>
           <w:rPr>
             <w:i/>
@@ -2640,7 +2638,7 @@
         </w:rPr>
         <w:t>CybOX</w:t>
       </w:r>
-      <w:ins w:id="52" w:author="Beck, Desiree A." w:date="2015-10-13T12:25:00Z">
+      <w:ins w:id="51" w:author="Beck, Desiree A." w:date="2015-10-13T12:25:00Z">
         <w:r>
           <w:rPr>
             <w:i/>
@@ -2687,7 +2685,7 @@
         </w:rPr>
         <w:t>CybOX</w:t>
       </w:r>
-      <w:ins w:id="53" w:author="Beck, Desiree A." w:date="2015-10-13T12:25:00Z">
+      <w:ins w:id="52" w:author="Beck, Desiree A." w:date="2015-10-13T12:25:00Z">
         <w:r>
           <w:rPr>
             <w:i/>
@@ -2734,7 +2732,7 @@
         </w:rPr>
         <w:t>CybOX</w:t>
       </w:r>
-      <w:ins w:id="54" w:author="Beck, Desiree A." w:date="2015-10-13T12:25:00Z">
+      <w:ins w:id="53" w:author="Beck, Desiree A." w:date="2015-10-13T12:25:00Z">
         <w:r>
           <w:rPr>
             <w:i/>
@@ -2781,7 +2779,7 @@
         </w:rPr>
         <w:t>CybOX</w:t>
       </w:r>
-      <w:ins w:id="55" w:author="Beck, Desiree A." w:date="2015-10-13T12:25:00Z">
+      <w:ins w:id="54" w:author="Beck, Desiree A." w:date="2015-10-13T12:25:00Z">
         <w:r>
           <w:rPr>
             <w:i/>
@@ -2828,7 +2826,7 @@
         </w:rPr>
         <w:t>CybOX</w:t>
       </w:r>
-      <w:ins w:id="56" w:author="Beck, Desiree A." w:date="2015-10-13T12:25:00Z">
+      <w:ins w:id="55" w:author="Beck, Desiree A." w:date="2015-10-13T12:25:00Z">
         <w:r>
           <w:rPr>
             <w:i/>
@@ -2875,7 +2873,7 @@
         </w:rPr>
         <w:t>CybOX</w:t>
       </w:r>
-      <w:ins w:id="57" w:author="Beck, Desiree A." w:date="2015-10-13T12:25:00Z">
+      <w:ins w:id="56" w:author="Beck, Desiree A." w:date="2015-10-13T12:25:00Z">
         <w:r>
           <w:rPr>
             <w:i/>
@@ -2922,7 +2920,7 @@
         </w:rPr>
         <w:t>CybOX</w:t>
       </w:r>
-      <w:ins w:id="58" w:author="Beck, Desiree A." w:date="2015-10-13T12:25:00Z">
+      <w:ins w:id="57" w:author="Beck, Desiree A." w:date="2015-10-13T12:25:00Z">
         <w:r>
           <w:rPr>
             <w:i/>
@@ -2969,7 +2967,7 @@
         </w:rPr>
         <w:t>CybOX</w:t>
       </w:r>
-      <w:ins w:id="59" w:author="Beck, Desiree A." w:date="2015-10-13T12:25:00Z">
+      <w:ins w:id="58" w:author="Beck, Desiree A." w:date="2015-10-13T12:25:00Z">
         <w:r>
           <w:rPr>
             <w:i/>
@@ -3016,7 +3014,7 @@
         </w:rPr>
         <w:t>CybOX</w:t>
       </w:r>
-      <w:ins w:id="60" w:author="Beck, Desiree A." w:date="2015-10-13T12:25:00Z">
+      <w:ins w:id="59" w:author="Beck, Desiree A." w:date="2015-10-13T12:25:00Z">
         <w:r>
           <w:rPr>
             <w:i/>
@@ -3063,7 +3061,7 @@
         </w:rPr>
         <w:t>CybOX</w:t>
       </w:r>
-      <w:ins w:id="61" w:author="Beck, Desiree A." w:date="2015-10-13T12:25:00Z">
+      <w:ins w:id="60" w:author="Beck, Desiree A." w:date="2015-10-13T12:25:00Z">
         <w:r>
           <w:rPr>
             <w:i/>
@@ -3110,7 +3108,7 @@
         </w:rPr>
         <w:t>CybOX</w:t>
       </w:r>
-      <w:ins w:id="62" w:author="Beck, Desiree A." w:date="2015-10-13T12:25:00Z">
+      <w:ins w:id="61" w:author="Beck, Desiree A." w:date="2015-10-13T12:25:00Z">
         <w:r>
           <w:rPr>
             <w:i/>
@@ -3157,7 +3155,7 @@
         </w:rPr>
         <w:t>CybOX</w:t>
       </w:r>
-      <w:ins w:id="63" w:author="Beck, Desiree A." w:date="2015-10-13T12:25:00Z">
+      <w:ins w:id="62" w:author="Beck, Desiree A." w:date="2015-10-13T12:25:00Z">
         <w:r>
           <w:rPr>
             <w:i/>
@@ -3204,7 +3202,7 @@
         </w:rPr>
         <w:t>CybOX</w:t>
       </w:r>
-      <w:ins w:id="64" w:author="Beck, Desiree A." w:date="2015-10-13T12:25:00Z">
+      <w:ins w:id="63" w:author="Beck, Desiree A." w:date="2015-10-13T12:25:00Z">
         <w:r>
           <w:rPr>
             <w:i/>
@@ -3251,7 +3249,7 @@
         </w:rPr>
         <w:t>CybOX</w:t>
       </w:r>
-      <w:ins w:id="65" w:author="Beck, Desiree A." w:date="2015-10-13T12:25:00Z">
+      <w:ins w:id="64" w:author="Beck, Desiree A." w:date="2015-10-13T12:25:00Z">
         <w:r>
           <w:rPr>
             <w:i/>
@@ -3298,7 +3296,7 @@
         </w:rPr>
         <w:t>CybOX</w:t>
       </w:r>
-      <w:ins w:id="66" w:author="Beck, Desiree A." w:date="2015-10-13T12:25:00Z">
+      <w:ins w:id="65" w:author="Beck, Desiree A." w:date="2015-10-13T12:25:00Z">
         <w:r>
           <w:rPr>
             <w:i/>
@@ -3345,7 +3343,7 @@
         </w:rPr>
         <w:t>CybOX</w:t>
       </w:r>
-      <w:ins w:id="67" w:author="Beck, Desiree A." w:date="2015-10-13T12:25:00Z">
+      <w:ins w:id="66" w:author="Beck, Desiree A." w:date="2015-10-13T12:25:00Z">
         <w:r>
           <w:rPr>
             <w:i/>
@@ -3392,7 +3390,7 @@
         </w:rPr>
         <w:t>CybOX</w:t>
       </w:r>
-      <w:ins w:id="68" w:author="Beck, Desiree A." w:date="2015-10-13T12:25:00Z">
+      <w:ins w:id="67" w:author="Beck, Desiree A." w:date="2015-10-13T12:25:00Z">
         <w:r>
           <w:rPr>
             <w:i/>
@@ -3439,7 +3437,7 @@
         </w:rPr>
         <w:t>CybOX</w:t>
       </w:r>
-      <w:ins w:id="69" w:author="Beck, Desiree A." w:date="2015-10-13T12:25:00Z">
+      <w:ins w:id="68" w:author="Beck, Desiree A." w:date="2015-10-13T12:25:00Z">
         <w:r>
           <w:rPr>
             <w:i/>
@@ -3486,7 +3484,7 @@
         </w:rPr>
         <w:t>CybOX</w:t>
       </w:r>
-      <w:ins w:id="70" w:author="Beck, Desiree A." w:date="2015-10-13T12:25:00Z">
+      <w:ins w:id="69" w:author="Beck, Desiree A." w:date="2015-10-13T12:25:00Z">
         <w:r>
           <w:rPr>
             <w:i/>
@@ -3533,7 +3531,7 @@
         </w:rPr>
         <w:t>CybOX</w:t>
       </w:r>
-      <w:ins w:id="71" w:author="Beck, Desiree A." w:date="2015-10-13T12:25:00Z">
+      <w:ins w:id="70" w:author="Beck, Desiree A." w:date="2015-10-13T12:25:00Z">
         <w:r>
           <w:rPr>
             <w:i/>
@@ -3580,7 +3578,7 @@
         </w:rPr>
         <w:t>CybOX</w:t>
       </w:r>
-      <w:ins w:id="72" w:author="Beck, Desiree A." w:date="2015-10-13T12:25:00Z">
+      <w:ins w:id="71" w:author="Beck, Desiree A." w:date="2015-10-13T12:25:00Z">
         <w:r>
           <w:rPr>
             <w:i/>
@@ -3627,7 +3625,7 @@
         </w:rPr>
         <w:t>CybOX</w:t>
       </w:r>
-      <w:ins w:id="73" w:author="Beck, Desiree A." w:date="2015-10-13T12:25:00Z">
+      <w:ins w:id="72" w:author="Beck, Desiree A." w:date="2015-10-13T12:25:00Z">
         <w:r>
           <w:rPr>
             <w:i/>
@@ -3674,7 +3672,7 @@
         </w:rPr>
         <w:t>CybOX</w:t>
       </w:r>
-      <w:ins w:id="74" w:author="Beck, Desiree A." w:date="2015-10-13T12:25:00Z">
+      <w:ins w:id="73" w:author="Beck, Desiree A." w:date="2015-10-13T12:25:00Z">
         <w:r>
           <w:rPr>
             <w:i/>
@@ -3721,7 +3719,7 @@
         </w:rPr>
         <w:t>CybOX</w:t>
       </w:r>
-      <w:ins w:id="75" w:author="Beck, Desiree A." w:date="2015-10-13T12:25:00Z">
+      <w:ins w:id="74" w:author="Beck, Desiree A." w:date="2015-10-13T12:25:00Z">
         <w:r>
           <w:rPr>
             <w:i/>
@@ -3768,7 +3766,7 @@
         </w:rPr>
         <w:t>CybOX</w:t>
       </w:r>
-      <w:ins w:id="76" w:author="Beck, Desiree A." w:date="2015-10-13T12:25:00Z">
+      <w:ins w:id="75" w:author="Beck, Desiree A." w:date="2015-10-13T12:25:00Z">
         <w:r>
           <w:rPr>
             <w:i/>
@@ -3815,7 +3813,7 @@
         </w:rPr>
         <w:t>CybOX</w:t>
       </w:r>
-      <w:ins w:id="77" w:author="Beck, Desiree A." w:date="2015-10-13T12:25:00Z">
+      <w:ins w:id="76" w:author="Beck, Desiree A." w:date="2015-10-13T12:25:00Z">
         <w:r>
           <w:rPr>
             <w:i/>
@@ -3862,7 +3860,7 @@
         </w:rPr>
         <w:t>CybOX</w:t>
       </w:r>
-      <w:ins w:id="78" w:author="Beck, Desiree A." w:date="2015-10-13T12:25:00Z">
+      <w:ins w:id="77" w:author="Beck, Desiree A." w:date="2015-10-13T12:25:00Z">
         <w:r>
           <w:rPr>
             <w:i/>
@@ -3909,7 +3907,7 @@
         </w:rPr>
         <w:t>CybOX</w:t>
       </w:r>
-      <w:ins w:id="79" w:author="Beck, Desiree A." w:date="2015-10-13T12:25:00Z">
+      <w:ins w:id="78" w:author="Beck, Desiree A." w:date="2015-10-13T12:25:00Z">
         <w:r>
           <w:rPr>
             <w:i/>
@@ -3956,7 +3954,7 @@
         </w:rPr>
         <w:t>CybOX</w:t>
       </w:r>
-      <w:ins w:id="80" w:author="Beck, Desiree A." w:date="2015-10-13T12:25:00Z">
+      <w:ins w:id="79" w:author="Beck, Desiree A." w:date="2015-10-13T12:25:00Z">
         <w:r>
           <w:rPr>
             <w:i/>
@@ -4003,7 +4001,7 @@
         </w:rPr>
         <w:t>CybOX</w:t>
       </w:r>
-      <w:ins w:id="81" w:author="Beck, Desiree A." w:date="2015-10-13T12:25:00Z">
+      <w:ins w:id="80" w:author="Beck, Desiree A." w:date="2015-10-13T12:25:00Z">
         <w:r>
           <w:rPr>
             <w:i/>
@@ -4050,7 +4048,7 @@
         </w:rPr>
         <w:t>CybOX</w:t>
       </w:r>
-      <w:ins w:id="82" w:author="Beck, Desiree A." w:date="2015-10-13T12:25:00Z">
+      <w:ins w:id="81" w:author="Beck, Desiree A." w:date="2015-10-13T12:25:00Z">
         <w:r>
           <w:rPr>
             <w:i/>
@@ -4097,7 +4095,7 @@
         </w:rPr>
         <w:t>CybOX</w:t>
       </w:r>
-      <w:ins w:id="83" w:author="Beck, Desiree A." w:date="2015-10-13T12:25:00Z">
+      <w:ins w:id="82" w:author="Beck, Desiree A." w:date="2015-10-13T12:25:00Z">
         <w:r>
           <w:rPr>
             <w:i/>
@@ -4144,7 +4142,7 @@
         </w:rPr>
         <w:t>CybOX</w:t>
       </w:r>
-      <w:ins w:id="84" w:author="Beck, Desiree A." w:date="2015-10-13T12:25:00Z">
+      <w:ins w:id="83" w:author="Beck, Desiree A." w:date="2015-10-13T12:25:00Z">
         <w:r>
           <w:rPr>
             <w:i/>
@@ -4191,7 +4189,7 @@
         </w:rPr>
         <w:t>CybOX</w:t>
       </w:r>
-      <w:ins w:id="85" w:author="Beck, Desiree A." w:date="2015-10-13T12:25:00Z">
+      <w:ins w:id="84" w:author="Beck, Desiree A." w:date="2015-10-13T12:25:00Z">
         <w:r>
           <w:rPr>
             <w:i/>
@@ -4238,7 +4236,7 @@
         </w:rPr>
         <w:t>CybOX</w:t>
       </w:r>
-      <w:ins w:id="86" w:author="Beck, Desiree A." w:date="2015-10-13T12:26:00Z">
+      <w:ins w:id="85" w:author="Beck, Desiree A." w:date="2015-10-13T12:26:00Z">
         <w:r>
           <w:rPr>
             <w:i/>
@@ -4285,7 +4283,7 @@
         </w:rPr>
         <w:t>CybOX</w:t>
       </w:r>
-      <w:ins w:id="87" w:author="Beck, Desiree A." w:date="2015-10-13T12:26:00Z">
+      <w:ins w:id="86" w:author="Beck, Desiree A." w:date="2015-10-13T12:26:00Z">
         <w:r>
           <w:rPr>
             <w:i/>
@@ -4332,7 +4330,7 @@
         </w:rPr>
         <w:t>CybOX</w:t>
       </w:r>
-      <w:ins w:id="88" w:author="Beck, Desiree A." w:date="2015-10-13T12:26:00Z">
+      <w:ins w:id="87" w:author="Beck, Desiree A." w:date="2015-10-13T12:26:00Z">
         <w:r>
           <w:rPr>
             <w:i/>
@@ -4379,7 +4377,7 @@
         </w:rPr>
         <w:t>CybOX</w:t>
       </w:r>
-      <w:ins w:id="89" w:author="Beck, Desiree A." w:date="2015-10-13T12:26:00Z">
+      <w:ins w:id="88" w:author="Beck, Desiree A." w:date="2015-10-13T12:26:00Z">
         <w:r>
           <w:rPr>
             <w:i/>
@@ -4426,7 +4424,7 @@
         </w:rPr>
         <w:t>CybOX</w:t>
       </w:r>
-      <w:ins w:id="90" w:author="Beck, Desiree A." w:date="2015-10-13T12:26:00Z">
+      <w:ins w:id="89" w:author="Beck, Desiree A." w:date="2015-10-13T12:26:00Z">
         <w:r>
           <w:rPr>
             <w:i/>
@@ -4473,7 +4471,7 @@
         </w:rPr>
         <w:t>CybOX</w:t>
       </w:r>
-      <w:ins w:id="91" w:author="Beck, Desiree A." w:date="2015-10-13T12:26:00Z">
+      <w:ins w:id="90" w:author="Beck, Desiree A." w:date="2015-10-13T12:26:00Z">
         <w:r>
           <w:rPr>
             <w:i/>
@@ -4520,7 +4518,7 @@
         </w:rPr>
         <w:t>CybOX</w:t>
       </w:r>
-      <w:ins w:id="92" w:author="Beck, Desiree A." w:date="2015-10-13T12:26:00Z">
+      <w:ins w:id="91" w:author="Beck, Desiree A." w:date="2015-10-13T12:26:00Z">
         <w:r>
           <w:rPr>
             <w:i/>
@@ -4567,7 +4565,7 @@
         </w:rPr>
         <w:t>CybOX</w:t>
       </w:r>
-      <w:ins w:id="93" w:author="Beck, Desiree A." w:date="2015-10-13T12:26:00Z">
+      <w:ins w:id="92" w:author="Beck, Desiree A." w:date="2015-10-13T12:26:00Z">
         <w:r>
           <w:rPr>
             <w:i/>
@@ -4614,7 +4612,7 @@
         </w:rPr>
         <w:t>CybOX</w:t>
       </w:r>
-      <w:ins w:id="94" w:author="Beck, Desiree A." w:date="2015-10-13T12:26:00Z">
+      <w:ins w:id="93" w:author="Beck, Desiree A." w:date="2015-10-13T12:26:00Z">
         <w:r>
           <w:rPr>
             <w:i/>
@@ -4661,7 +4659,7 @@
         </w:rPr>
         <w:t>CybOX</w:t>
       </w:r>
-      <w:ins w:id="95" w:author="Beck, Desiree A." w:date="2015-10-13T12:26:00Z">
+      <w:ins w:id="94" w:author="Beck, Desiree A." w:date="2015-10-13T12:26:00Z">
         <w:r>
           <w:rPr>
             <w:i/>
@@ -4708,7 +4706,7 @@
         </w:rPr>
         <w:t>CybOX</w:t>
       </w:r>
-      <w:ins w:id="96" w:author="Beck, Desiree A." w:date="2015-10-13T12:26:00Z">
+      <w:ins w:id="95" w:author="Beck, Desiree A." w:date="2015-10-13T12:26:00Z">
         <w:r>
           <w:rPr>
             <w:i/>
@@ -4755,7 +4753,7 @@
         </w:rPr>
         <w:t>CybOX</w:t>
       </w:r>
-      <w:ins w:id="97" w:author="Beck, Desiree A." w:date="2015-10-13T12:26:00Z">
+      <w:ins w:id="96" w:author="Beck, Desiree A." w:date="2015-10-13T12:26:00Z">
         <w:r>
           <w:rPr>
             <w:i/>
@@ -4802,7 +4800,7 @@
         </w:rPr>
         <w:t>CybOX</w:t>
       </w:r>
-      <w:ins w:id="98" w:author="Beck, Desiree A." w:date="2015-10-13T12:26:00Z">
+      <w:ins w:id="97" w:author="Beck, Desiree A." w:date="2015-10-13T12:26:00Z">
         <w:r>
           <w:rPr>
             <w:i/>
@@ -4849,7 +4847,7 @@
         </w:rPr>
         <w:t>CybOX</w:t>
       </w:r>
-      <w:ins w:id="99" w:author="Beck, Desiree A." w:date="2015-10-13T12:26:00Z">
+      <w:ins w:id="98" w:author="Beck, Desiree A." w:date="2015-10-13T12:26:00Z">
         <w:r>
           <w:rPr>
             <w:i/>
@@ -4896,7 +4894,7 @@
         </w:rPr>
         <w:t>CybOX</w:t>
       </w:r>
-      <w:ins w:id="100" w:author="Beck, Desiree A." w:date="2015-10-13T12:26:00Z">
+      <w:ins w:id="99" w:author="Beck, Desiree A." w:date="2015-10-13T12:26:00Z">
         <w:r>
           <w:rPr>
             <w:i/>
@@ -4943,7 +4941,7 @@
         </w:rPr>
         <w:t>CybOX</w:t>
       </w:r>
-      <w:ins w:id="101" w:author="Beck, Desiree A." w:date="2015-10-13T12:26:00Z">
+      <w:ins w:id="100" w:author="Beck, Desiree A." w:date="2015-10-13T12:26:00Z">
         <w:r>
           <w:rPr>
             <w:i/>
@@ -4991,7 +4989,7 @@
         <w:lastRenderedPageBreak/>
         <w:t>CybOX</w:t>
       </w:r>
-      <w:ins w:id="102" w:author="Beck, Desiree A." w:date="2015-10-13T12:26:00Z">
+      <w:ins w:id="101" w:author="Beck, Desiree A." w:date="2015-10-13T12:26:00Z">
         <w:r>
           <w:rPr>
             <w:i/>
@@ -5038,7 +5036,7 @@
         </w:rPr>
         <w:t>CybOX</w:t>
       </w:r>
-      <w:ins w:id="103" w:author="Beck, Desiree A." w:date="2015-10-13T12:26:00Z">
+      <w:ins w:id="102" w:author="Beck, Desiree A." w:date="2015-10-13T12:26:00Z">
         <w:r>
           <w:rPr>
             <w:i/>
@@ -5088,11 +5086,11 @@
       <w:pPr>
         <w:pStyle w:val="Titlepageinfo"/>
       </w:pPr>
-      <w:bookmarkStart w:id="104" w:name="RelatedWork"/>
+      <w:bookmarkStart w:id="103" w:name="RelatedWork"/>
       <w:r>
         <w:t>Related work</w:t>
       </w:r>
-      <w:bookmarkEnd w:id="104"/>
+      <w:bookmarkEnd w:id="103"/>
       <w:r>
         <w:t>:</w:t>
       </w:r>
@@ -5115,7 +5113,7 @@
         </w:rPr>
         <w:t>STIX</w:t>
       </w:r>
-      <w:ins w:id="105" w:author="Beck, Desiree A." w:date="2015-10-13T12:26:00Z">
+      <w:ins w:id="104" w:author="Beck, Desiree A." w:date="2015-10-13T12:26:00Z">
         <w:r>
           <w:rPr>
             <w:i/>
@@ -5224,7 +5222,7 @@
       <w:pPr>
         <w:pStyle w:val="Titlepageinfo"/>
       </w:pPr>
-      <w:commentRangeStart w:id="106"/>
+      <w:commentRangeStart w:id="105"/>
       <w:r>
         <w:t>URI patterns:</w:t>
       </w:r>
@@ -5268,7 +5266,7 @@
         </w:rPr>
         <w:t>/</w:t>
       </w:r>
-      <w:del w:id="107" w:author="Beck, Desiree A." w:date="2015-10-03T12:18:00Z">
+      <w:del w:id="106" w:author="Beck, Desiree A." w:date="2015-10-03T12:18:00Z">
         <w:r>
           <w:rPr>
             <w:rStyle w:val="Hyperlink"/>
@@ -5277,7 +5275,7 @@
           <w:delText>stix</w:delText>
         </w:r>
       </w:del>
-      <w:ins w:id="108" w:author="Beck, Desiree A." w:date="2015-10-03T12:18:00Z">
+      <w:ins w:id="107" w:author="Beck, Desiree A." w:date="2015-10-03T12:18:00Z">
         <w:r>
           <w:rPr>
             <w:rStyle w:val="Hyperlink"/>
@@ -5293,7 +5291,7 @@
         </w:rPr>
         <w:t>/v</w:t>
       </w:r>
-      <w:del w:id="109" w:author="Beck, Desiree A." w:date="2015-10-03T12:19:00Z">
+      <w:del w:id="108" w:author="Beck, Desiree A." w:date="2015-10-03T12:19:00Z">
         <w:r>
           <w:rPr>
             <w:rStyle w:val="Hyperlink"/>
@@ -5302,7 +5300,7 @@
           <w:delText>1.2</w:delText>
         </w:r>
       </w:del>
-      <w:ins w:id="110" w:author="Beck, Desiree A." w:date="2015-10-03T12:19:00Z">
+      <w:ins w:id="109" w:author="Beck, Desiree A." w:date="2015-10-03T12:19:00Z">
         <w:r>
           <w:rPr>
             <w:rStyle w:val="Hyperlink"/>
@@ -5318,7 +5316,7 @@
         </w:rPr>
         <w:t>.1/csd01/part</w:t>
       </w:r>
-      <w:ins w:id="111" w:author="Beck, Desiree A." w:date="2015-10-03T12:19:00Z">
+      <w:ins w:id="110" w:author="Beck, Desiree A." w:date="2015-10-03T12:19:00Z">
         <w:r>
           <w:rPr>
             <w:rStyle w:val="Hyperlink"/>
@@ -5327,7 +5325,7 @@
           <w:t>9</w:t>
         </w:r>
       </w:ins>
-      <w:del w:id="112" w:author="Beck, Desiree A." w:date="2015-10-03T12:19:00Z">
+      <w:del w:id="111" w:author="Beck, Desiree A." w:date="2015-10-03T12:19:00Z">
         <w:r>
           <w:rPr>
             <w:rStyle w:val="Hyperlink"/>
@@ -5343,7 +5341,7 @@
         </w:rPr>
         <w:t>-</w:t>
       </w:r>
-      <w:del w:id="113" w:author="Beck, Desiree A." w:date="2015-10-03T12:19:00Z">
+      <w:del w:id="112" w:author="Beck, Desiree A." w:date="2015-10-03T12:19:00Z">
         <w:r>
           <w:rPr>
             <w:rStyle w:val="Hyperlink"/>
@@ -5352,7 +5350,7 @@
           <w:delText>overview</w:delText>
         </w:r>
       </w:del>
-      <w:ins w:id="114" w:author="Beck, Desiree A." w:date="2015-10-03T12:19:00Z">
+      <w:ins w:id="113" w:author="Beck, Desiree A." w:date="2015-10-03T12:19:00Z">
         <w:r>
           <w:rPr>
             <w:rStyle w:val="Hyperlink"/>
@@ -5368,7 +5366,7 @@
         </w:rPr>
         <w:t>/</w:t>
       </w:r>
-      <w:del w:id="115" w:author="Beck, Desiree A." w:date="2015-10-03T12:19:00Z">
+      <w:del w:id="114" w:author="Beck, Desiree A." w:date="2015-10-03T12:19:00Z">
         <w:r>
           <w:rPr>
             <w:rStyle w:val="Hyperlink"/>
@@ -5377,7 +5375,7 @@
           <w:delText>stix</w:delText>
         </w:r>
       </w:del>
-      <w:ins w:id="116" w:author="Beck, Desiree A." w:date="2015-10-03T12:19:00Z">
+      <w:ins w:id="115" w:author="Beck, Desiree A." w:date="2015-10-03T12:19:00Z">
         <w:r>
           <w:rPr>
             <w:rStyle w:val="Hyperlink"/>
@@ -5393,7 +5391,7 @@
         </w:rPr>
         <w:t>-v</w:t>
       </w:r>
-      <w:del w:id="117" w:author="Beck, Desiree A." w:date="2015-10-03T12:19:00Z">
+      <w:del w:id="116" w:author="Beck, Desiree A." w:date="2015-10-03T12:19:00Z">
         <w:r>
           <w:rPr>
             <w:rStyle w:val="Hyperlink"/>
@@ -5402,7 +5400,7 @@
           <w:delText>1.2</w:delText>
         </w:r>
       </w:del>
-      <w:ins w:id="118" w:author="Beck, Desiree A." w:date="2015-10-03T12:19:00Z">
+      <w:ins w:id="117" w:author="Beck, Desiree A." w:date="2015-10-03T12:19:00Z">
         <w:r>
           <w:rPr>
             <w:rStyle w:val="Hyperlink"/>
@@ -5432,7 +5430,7 @@
         </w:rPr>
         <w:t>d01-</w:t>
       </w:r>
-      <w:del w:id="119" w:author="Beck, Desiree A." w:date="2015-10-03T12:19:00Z">
+      <w:del w:id="118" w:author="Beck, Desiree A." w:date="2015-10-03T12:19:00Z">
         <w:r>
           <w:rPr>
             <w:rStyle w:val="Hyperlink"/>
@@ -5441,7 +5439,7 @@
           <w:delText>part1</w:delText>
         </w:r>
       </w:del>
-      <w:ins w:id="120" w:author="Beck, Desiree A." w:date="2015-10-03T12:19:00Z">
+      <w:ins w:id="119" w:author="Beck, Desiree A." w:date="2015-10-03T12:19:00Z">
         <w:r>
           <w:rPr>
             <w:rStyle w:val="Hyperlink"/>
@@ -5464,7 +5462,7 @@
         </w:rPr>
         <w:t>-</w:t>
       </w:r>
-      <w:del w:id="121" w:author="Beck, Desiree A." w:date="2015-10-03T12:19:00Z">
+      <w:del w:id="120" w:author="Beck, Desiree A." w:date="2015-10-03T12:19:00Z">
         <w:r>
           <w:rPr>
             <w:rStyle w:val="Hyperlink"/>
@@ -5473,7 +5471,7 @@
           <w:delText>overview</w:delText>
         </w:r>
       </w:del>
-      <w:ins w:id="122" w:author="Beck, Desiree A." w:date="2015-10-03T12:19:00Z">
+      <w:ins w:id="121" w:author="Beck, Desiree A." w:date="2015-10-03T12:19:00Z">
         <w:r>
           <w:rPr>
             <w:rStyle w:val="Hyperlink"/>
@@ -5529,7 +5527,7 @@
         </w:rPr>
         <w:t>/</w:t>
       </w:r>
-      <w:del w:id="123" w:author="Beck, Desiree A." w:date="2015-10-03T12:19:00Z">
+      <w:del w:id="122" w:author="Beck, Desiree A." w:date="2015-10-03T12:19:00Z">
         <w:r>
           <w:rPr>
             <w:rStyle w:val="Hyperlink"/>
@@ -5538,7 +5536,7 @@
           <w:delText>stix</w:delText>
         </w:r>
       </w:del>
-      <w:ins w:id="124" w:author="Beck, Desiree A." w:date="2015-10-03T12:19:00Z">
+      <w:ins w:id="123" w:author="Beck, Desiree A." w:date="2015-10-03T12:19:00Z">
         <w:r>
           <w:rPr>
             <w:rStyle w:val="Hyperlink"/>
@@ -5554,7 +5552,7 @@
         </w:rPr>
         <w:t>/v</w:t>
       </w:r>
-      <w:del w:id="125" w:author="Beck, Desiree A." w:date="2015-10-03T12:19:00Z">
+      <w:del w:id="124" w:author="Beck, Desiree A." w:date="2015-10-03T12:19:00Z">
         <w:r>
           <w:rPr>
             <w:rStyle w:val="Hyperlink"/>
@@ -5563,7 +5561,7 @@
           <w:delText>1.</w:delText>
         </w:r>
       </w:del>
-      <w:ins w:id="126" w:author="Beck, Desiree A." w:date="2015-10-03T12:19:00Z">
+      <w:ins w:id="125" w:author="Beck, Desiree A." w:date="2015-10-03T12:19:00Z">
         <w:r>
           <w:rPr>
             <w:rStyle w:val="Hyperlink"/>
@@ -5572,7 +5570,7 @@
           <w:t>2.1</w:t>
         </w:r>
       </w:ins>
-      <w:del w:id="127" w:author="Beck, Desiree A." w:date="2015-10-13T10:56:00Z">
+      <w:del w:id="126" w:author="Beck, Desiree A." w:date="2015-10-13T10:56:00Z">
         <w:r>
           <w:rPr>
             <w:rStyle w:val="Hyperlink"/>
@@ -5588,7 +5586,7 @@
         </w:rPr>
         <w:t>.1/</w:t>
       </w:r>
-      <w:del w:id="128" w:author="Beck, Desiree A." w:date="2015-10-03T12:20:00Z">
+      <w:del w:id="127" w:author="Beck, Desiree A." w:date="2015-10-03T12:20:00Z">
         <w:r>
           <w:rPr>
             <w:rStyle w:val="Hyperlink"/>
@@ -5597,7 +5595,7 @@
           <w:delText>stix</w:delText>
         </w:r>
       </w:del>
-      <w:ins w:id="129" w:author="Beck, Desiree A." w:date="2015-10-03T12:20:00Z">
+      <w:ins w:id="128" w:author="Beck, Desiree A." w:date="2015-10-03T12:20:00Z">
         <w:r>
           <w:rPr>
             <w:rStyle w:val="Hyperlink"/>
@@ -5613,7 +5611,7 @@
         </w:rPr>
         <w:t>-v</w:t>
       </w:r>
-      <w:del w:id="130" w:author="Beck, Desiree A." w:date="2015-10-03T12:20:00Z">
+      <w:del w:id="129" w:author="Beck, Desiree A." w:date="2015-10-03T12:20:00Z">
         <w:r>
           <w:rPr>
             <w:rStyle w:val="Hyperlink"/>
@@ -5622,7 +5620,7 @@
           <w:delText>1.2</w:delText>
         </w:r>
       </w:del>
-      <w:ins w:id="131" w:author="Beck, Desiree A." w:date="2015-10-03T12:20:00Z">
+      <w:ins w:id="130" w:author="Beck, Desiree A." w:date="2015-10-03T12:20:00Z">
         <w:r>
           <w:rPr>
             <w:rStyle w:val="Hyperlink"/>
@@ -5638,7 +5636,7 @@
         </w:rPr>
         <w:t>.1-</w:t>
       </w:r>
-      <w:del w:id="132" w:author="Beck, Desiree A." w:date="2015-10-03T12:20:00Z">
+      <w:del w:id="131" w:author="Beck, Desiree A." w:date="2015-10-03T12:20:00Z">
         <w:r>
           <w:rPr>
             <w:rStyle w:val="Hyperlink"/>
@@ -5647,7 +5645,7 @@
           <w:delText>part1</w:delText>
         </w:r>
       </w:del>
-      <w:ins w:id="133" w:author="Beck, Desiree A." w:date="2015-10-03T12:20:00Z">
+      <w:ins w:id="132" w:author="Beck, Desiree A." w:date="2015-10-03T12:20:00Z">
         <w:r>
           <w:rPr>
             <w:rStyle w:val="Hyperlink"/>
@@ -5670,7 +5668,7 @@
         </w:rPr>
         <w:t>-</w:t>
       </w:r>
-      <w:del w:id="134" w:author="Beck, Desiree A." w:date="2015-10-03T12:20:00Z">
+      <w:del w:id="133" w:author="Beck, Desiree A." w:date="2015-10-03T12:20:00Z">
         <w:r>
           <w:rPr>
             <w:rStyle w:val="Hyperlink"/>
@@ -5679,7 +5677,7 @@
           <w:delText>overview</w:delText>
         </w:r>
       </w:del>
-      <w:ins w:id="135" w:author="Beck, Desiree A." w:date="2015-10-03T12:20:00Z">
+      <w:ins w:id="134" w:author="Beck, Desiree A." w:date="2015-10-03T12:20:00Z">
         <w:r>
           <w:rPr>
             <w:rStyle w:val="Hyperlink"/>
@@ -5703,13 +5701,13 @@
       <w:r>
         <w:t>(Managed by OASIS TC Administration; please don’t modify.)</w:t>
       </w:r>
-      <w:commentRangeEnd w:id="106"/>
+      <w:commentRangeEnd w:id="105"/>
       <w:r>
         <w:rPr>
           <w:rStyle w:val="CommentReference"/>
           <w:color w:val="333333"/>
         </w:rPr>
-        <w:commentReference w:id="106"/>
+        <w:commentReference w:id="105"/>
       </w:r>
     </w:p>
     <w:p>
@@ -5769,9 +5767,9 @@
       <w:pPr>
         <w:spacing w:after="240"/>
         <w:rPr>
-          <w:ins w:id="136" w:author="Beck, Desiree A." w:date="2015-10-13T11:41:00Z"/>
-        </w:rPr>
-        <w:pPrChange w:id="137" w:author="Beck, Desiree A." w:date="2015-10-13T11:42:00Z">
+          <w:ins w:id="135" w:author="Beck, Desiree A." w:date="2015-10-13T11:41:00Z"/>
+        </w:rPr>
+        <w:pPrChange w:id="136" w:author="Beck, Desiree A." w:date="2015-10-13T11:42:00Z">
           <w:pPr/>
         </w:pPrChange>
       </w:pPr>
@@ -5782,35 +5780,28 @@
     <w:p>
       <w:pPr>
         <w:rPr>
-          <w:ins w:id="138" w:author="Beck, Desiree A." w:date="2015-10-13T11:41:00Z"/>
-        </w:rPr>
-      </w:pPr>
-    </w:p>
-    <w:p>
-      <w:pPr>
-        <w:rPr>
-          <w:ins w:id="139" w:author="Beck, Desiree A." w:date="2015-10-13T12:28:00Z"/>
-        </w:rPr>
-      </w:pPr>
-      <w:ins w:id="140" w:author="Beck, Desiree A." w:date="2015-10-13T11:41:00Z">
+          <w:ins w:id="137" w:author="Beck, Desiree A." w:date="2015-10-13T12:28:00Z"/>
+        </w:rPr>
+      </w:pPr>
+      <w:ins w:id="138" w:author="Beck, Desiree A." w:date="2015-10-13T11:41:00Z">
         <w:r>
           <w:t xml:space="preserve">Portions copyright © United States Government 2012-2015.  All Rights </w:t>
         </w:r>
-        <w:commentRangeStart w:id="141"/>
+        <w:commentRangeStart w:id="139"/>
         <w:r>
           <w:t>Reserved</w:t>
         </w:r>
       </w:ins>
-      <w:commentRangeEnd w:id="141"/>
-      <w:ins w:id="142" w:author="Beck, Desiree A." w:date="2015-10-13T11:42:00Z">
+      <w:commentRangeEnd w:id="139"/>
+      <w:ins w:id="140" w:author="Beck, Desiree A." w:date="2015-10-13T11:42:00Z">
         <w:r>
           <w:rPr>
             <w:rStyle w:val="CommentReference"/>
           </w:rPr>
-          <w:commentReference w:id="141"/>
+          <w:commentReference w:id="139"/>
         </w:r>
       </w:ins>
-      <w:ins w:id="143" w:author="Beck, Desiree A." w:date="2015-10-13T11:41:00Z">
+      <w:ins w:id="141" w:author="Beck, Desiree A." w:date="2015-10-13T11:41:00Z">
         <w:r>
           <w:t>.</w:t>
         </w:r>
@@ -5830,10 +5821,10 @@
     <w:p>
       <w:pPr>
         <w:rPr>
-          <w:ins w:id="144" w:author="Beck, Desiree A." w:date="2015-10-13T12:28:00Z"/>
-        </w:rPr>
-      </w:pPr>
-      <w:ins w:id="145" w:author="Beck, Desiree A." w:date="2015-10-13T12:28:00Z">
+          <w:ins w:id="142" w:author="Beck, Desiree A." w:date="2015-10-13T12:28:00Z"/>
+        </w:rPr>
+      </w:pPr>
+      <w:ins w:id="143" w:author="Beck, Desiree A." w:date="2015-10-13T12:28:00Z">
         <w:r>
           <w:br w:type="page"/>
         </w:r>
@@ -5843,21 +5834,21 @@
       <w:pPr>
         <w:pStyle w:val="Notices"/>
         <w:rPr>
-          <w:ins w:id="146" w:author="Beck, Desiree A." w:date="2015-10-13T12:29:00Z"/>
-        </w:rPr>
-      </w:pPr>
-      <w:ins w:id="147" w:author="Beck, Desiree A." w:date="2015-10-13T12:29:00Z">
+          <w:ins w:id="144" w:author="Beck, Desiree A." w:date="2015-10-13T12:29:00Z"/>
+        </w:rPr>
+      </w:pPr>
+      <w:ins w:id="145" w:author="Beck, Desiree A." w:date="2015-10-13T12:29:00Z">
         <w:r>
           <w:lastRenderedPageBreak/>
           <w:t xml:space="preserve">Table of </w:t>
         </w:r>
-        <w:commentRangeStart w:id="148"/>
+        <w:commentRangeStart w:id="146"/>
         <w:r>
           <w:t>Contents</w:t>
         </w:r>
       </w:ins>
-      <w:commentRangeEnd w:id="148"/>
-      <w:ins w:id="149" w:author="Beck, Desiree A." w:date="2015-10-13T12:30:00Z">
+      <w:commentRangeEnd w:id="146"/>
+      <w:ins w:id="147" w:author="Beck, Desiree A." w:date="2015-10-13T12:30:00Z">
         <w:r>
           <w:rPr>
             <w:rStyle w:val="CommentReference"/>
@@ -5866,7 +5857,7 @@
             <w:color w:val="333333"/>
             <w:kern w:val="0"/>
           </w:rPr>
-          <w:commentReference w:id="148"/>
+          <w:commentReference w:id="146"/>
         </w:r>
       </w:ins>
     </w:p>
@@ -7651,17 +7642,17 @@
       <w:pPr>
         <w:pStyle w:val="Heading1"/>
       </w:pPr>
-      <w:bookmarkStart w:id="150" w:name="_Toc424631595"/>
-      <w:bookmarkStart w:id="151" w:name="_Toc432502646"/>
-      <w:bookmarkStart w:id="152" w:name="_Toc432503308"/>
+      <w:bookmarkStart w:id="148" w:name="_Toc424631595"/>
+      <w:bookmarkStart w:id="149" w:name="_Toc432502646"/>
+      <w:bookmarkStart w:id="150" w:name="_Toc432503308"/>
       <w:bookmarkEnd w:id="1"/>
       <w:r>
         <w:lastRenderedPageBreak/>
         <w:t>Introduction</w:t>
       </w:r>
+      <w:bookmarkEnd w:id="148"/>
+      <w:bookmarkEnd w:id="149"/>
       <w:bookmarkEnd w:id="150"/>
-      <w:bookmarkEnd w:id="151"/>
-      <w:bookmarkEnd w:id="152"/>
     </w:p>
     <w:p>
       <w:pPr>
@@ -7671,31 +7662,31 @@
         <w:spacing w:before="80" w:after="240"/>
         <w:ind w:right="-270"/>
         <w:rPr>
-          <w:ins w:id="153" w:author="Beck, Desiree A." w:date="2015-10-04T11:59:00Z"/>
-        </w:rPr>
-      </w:pPr>
-      <w:ins w:id="154" w:author="Beck, Desiree A." w:date="2015-10-04T11:59:00Z">
+          <w:ins w:id="151" w:author="Beck, Desiree A." w:date="2015-10-04T11:59:00Z"/>
+        </w:rPr>
+      </w:pPr>
+      <w:ins w:id="152" w:author="Beck, Desiree A." w:date="2015-10-04T11:59:00Z">
         <w:r>
           <w:t>[All text is norm</w:t>
         </w:r>
         <w:r>
           <w:t xml:space="preserve">ative unless otherwise </w:t>
         </w:r>
-        <w:commentRangeStart w:id="155"/>
+        <w:commentRangeStart w:id="153"/>
         <w:r>
           <w:t>labeled</w:t>
         </w:r>
       </w:ins>
-      <w:commentRangeEnd w:id="155"/>
-      <w:ins w:id="156" w:author="Beck, Desiree A." w:date="2015-10-13T12:21:00Z">
+      <w:commentRangeEnd w:id="153"/>
+      <w:ins w:id="154" w:author="Beck, Desiree A." w:date="2015-10-13T12:21:00Z">
         <w:r>
           <w:rPr>
             <w:rStyle w:val="CommentReference"/>
           </w:rPr>
-          <w:commentReference w:id="155"/>
+          <w:commentReference w:id="153"/>
         </w:r>
       </w:ins>
-      <w:ins w:id="157" w:author="Beck, Desiree A." w:date="2015-10-04T11:59:00Z">
+      <w:ins w:id="155" w:author="Beck, Desiree A." w:date="2015-10-04T11:59:00Z">
         <w:r>
           <w:t>]</w:t>
         </w:r>
@@ -7712,23 +7703,23 @@
       <w:r>
         <w:t>The Cyber Observable Expression (</w:t>
       </w:r>
-      <w:commentRangeStart w:id="158"/>
+      <w:commentRangeStart w:id="156"/>
       <w:r>
         <w:t>CybOX</w:t>
       </w:r>
-      <w:ins w:id="159" w:author="Beck, Desiree A." w:date="2015-10-13T12:27:00Z">
+      <w:ins w:id="157" w:author="Beck, Desiree A." w:date="2015-10-13T12:27:00Z">
         <w:r>
           <w:rPr>
             <w:vertAlign w:val="superscript"/>
           </w:rPr>
           <w:t>TM</w:t>
         </w:r>
-        <w:commentRangeEnd w:id="158"/>
+        <w:commentRangeEnd w:id="156"/>
         <w:r>
           <w:rPr>
             <w:rStyle w:val="CommentReference"/>
           </w:rPr>
-          <w:commentReference w:id="158"/>
+          <w:commentReference w:id="156"/>
         </w:r>
       </w:ins>
       <w:r>
@@ -7749,12 +7740,12 @@
       <w:r>
         <w:t xml:space="preserve">This document serves as the specification for the CybOX AS Object Version 2.1.1 data model, which is one of </w:t>
       </w:r>
-      <w:del w:id="160" w:author="Beck, Desiree A." w:date="2015-10-05T10:28:00Z">
+      <w:del w:id="158" w:author="Beck, Desiree A." w:date="2015-10-05T10:28:00Z">
         <w:r>
           <w:delText>ninety-four</w:delText>
         </w:r>
       </w:del>
-      <w:ins w:id="161" w:author="Beck, Desiree A." w:date="2015-10-05T10:28:00Z">
+      <w:ins w:id="159" w:author="Beck, Desiree A." w:date="2015-10-05T10:28:00Z">
         <w:r>
           <w:t xml:space="preserve"> eighty-eight</w:t>
         </w:r>
@@ -7762,7 +7753,7 @@
       <w:r>
         <w:t xml:space="preserve"> </w:t>
       </w:r>
-      <w:ins w:id="162" w:author="Beck, Desiree A." w:date="2015-10-05T10:28:00Z">
+      <w:ins w:id="160" w:author="Beck, Desiree A." w:date="2015-10-05T10:28:00Z">
         <w:r>
           <w:t xml:space="preserve">CybOX </w:t>
         </w:r>
@@ -7770,7 +7761,7 @@
       <w:r>
         <w:t>Object data models</w:t>
       </w:r>
-      <w:del w:id="163" w:author="Beck, Desiree A." w:date="2015-10-05T10:28:00Z">
+      <w:del w:id="161" w:author="Beck, Desiree A." w:date="2015-10-05T10:28:00Z">
         <w:r>
           <w:delText xml:space="preserve"> for CybOX content</w:delText>
         </w:r>
@@ -7787,7 +7778,7 @@
         <w:spacing w:after="240"/>
         <w:ind w:right="-270"/>
       </w:pPr>
-      <w:bookmarkStart w:id="164" w:name="_Toc401131317"/>
+      <w:bookmarkStart w:id="162" w:name="_Toc401131317"/>
       <w:r>
         <w:t xml:space="preserve">In Section </w:t>
       </w:r>
@@ -7958,7 +7949,7 @@
       <w:r>
         <w:t>Section</w:t>
       </w:r>
-      <w:del w:id="165" w:author="Beck, Desiree A." w:date="2015-10-04T11:11:00Z">
+      <w:del w:id="163" w:author="Beck, Desiree A." w:date="2015-10-04T11:11:00Z">
         <w:r>
           <w:delText>s</w:delText>
         </w:r>
@@ -7985,13 +7976,13 @@
       <w:r>
         <w:fldChar w:fldCharType="end"/>
       </w:r>
-      <w:del w:id="166" w:author="Beck, Desiree A." w:date="2015-10-04T11:11:00Z">
+      <w:del w:id="164" w:author="Beck, Desiree A." w:date="2015-10-04T11:11:00Z">
         <w:r>
           <w:delText xml:space="preserve"> and </w:delText>
         </w:r>
       </w:del>
-      <w:commentRangeStart w:id="167"/>
-      <w:del w:id="168" w:author="Beck, Desiree A." w:date="2015-10-04T11:12:00Z">
+      <w:commentRangeStart w:id="165"/>
+      <w:del w:id="166" w:author="Beck, Desiree A." w:date="2015-10-04T11:12:00Z">
         <w:r>
           <w:rPr>
             <w:b/>
@@ -8041,17 +8032,17 @@
           <w:fldChar w:fldCharType="end"/>
         </w:r>
       </w:del>
-      <w:commentRangeEnd w:id="167"/>
+      <w:commentRangeEnd w:id="165"/>
       <w:r>
         <w:rPr>
           <w:rStyle w:val="CommentReference"/>
         </w:rPr>
-        <w:commentReference w:id="167"/>
+        <w:commentReference w:id="165"/>
       </w:r>
       <w:r>
         <w:t xml:space="preserve">. </w:t>
       </w:r>
-      <w:bookmarkEnd w:id="164"/>
+      <w:bookmarkEnd w:id="162"/>
       <w:r>
         <w:t xml:space="preserve">In Section </w:t>
       </w:r>
@@ -8106,7 +8097,7 @@
       <w:r>
         <w:t>, we give background information necessary to fully understand the AS Object data model. We present the AS Object data model specification details in Section</w:t>
       </w:r>
-      <w:ins w:id="169" w:author="Beck, Desiree A." w:date="2015-10-03T12:21:00Z">
+      <w:ins w:id="167" w:author="Beck, Desiree A." w:date="2015-10-03T12:21:00Z">
         <w:r>
           <w:t xml:space="preserve"> </w:t>
         </w:r>
@@ -8114,7 +8105,7 @@
           <w:rPr>
             <w:b/>
             <w:color w:val="0000EE"/>
-            <w:rPrChange w:id="170" w:author="Beck, Desiree A." w:date="2015-10-03T12:21:00Z">
+            <w:rPrChange w:id="168" w:author="Beck, Desiree A." w:date="2015-10-03T12:21:00Z">
               <w:rPr/>
             </w:rPrChange>
           </w:rPr>
@@ -8124,7 +8115,7 @@
           <w:rPr>
             <w:b/>
             <w:color w:val="0000EE"/>
-            <w:rPrChange w:id="171" w:author="Beck, Desiree A." w:date="2015-10-03T12:21:00Z">
+            <w:rPrChange w:id="169" w:author="Beck, Desiree A." w:date="2015-10-03T12:21:00Z">
               <w:rPr/>
             </w:rPrChange>
           </w:rPr>
@@ -8135,7 +8126,7 @@
         <w:rPr>
           <w:b/>
           <w:color w:val="0000EE"/>
-          <w:rPrChange w:id="172" w:author="Beck, Desiree A." w:date="2015-10-03T12:21:00Z">
+          <w:rPrChange w:id="170" w:author="Beck, Desiree A." w:date="2015-10-03T12:21:00Z">
             <w:rPr>
               <w:color w:val="0000EE"/>
             </w:rPr>
@@ -8147,7 +8138,7 @@
         <w:rPr>
           <w:b/>
           <w:color w:val="0000EE"/>
-          <w:rPrChange w:id="173" w:author="Beck, Desiree A." w:date="2015-10-03T12:21:00Z">
+          <w:rPrChange w:id="171" w:author="Beck, Desiree A." w:date="2015-10-03T12:21:00Z">
             <w:rPr>
               <w:b/>
               <w:color w:val="0000EE"/>
@@ -8159,7 +8150,7 @@
         <w:rPr>
           <w:b/>
           <w:color w:val="0000EE"/>
-          <w:rPrChange w:id="174" w:author="Beck, Desiree A." w:date="2015-10-03T12:21:00Z">
+          <w:rPrChange w:id="172" w:author="Beck, Desiree A." w:date="2015-10-03T12:21:00Z">
             <w:rPr/>
           </w:rPrChange>
         </w:rPr>
@@ -8172,12 +8163,12 @@
         </w:rPr>
         <w:t>3</w:t>
       </w:r>
-      <w:ins w:id="175" w:author="Beck, Desiree A." w:date="2015-10-03T12:21:00Z">
+      <w:ins w:id="173" w:author="Beck, Desiree A." w:date="2015-10-03T12:21:00Z">
         <w:r>
           <w:rPr>
             <w:b/>
             <w:color w:val="0000EE"/>
-            <w:rPrChange w:id="176" w:author="Beck, Desiree A." w:date="2015-10-03T12:21:00Z">
+            <w:rPrChange w:id="174" w:author="Beck, Desiree A." w:date="2015-10-03T12:21:00Z">
               <w:rPr/>
             </w:rPrChange>
           </w:rPr>
@@ -8187,7 +8178,7 @@
       <w:r>
         <w:t xml:space="preserve"> </w:t>
       </w:r>
-      <w:del w:id="177" w:author="Beck, Desiree A." w:date="2015-10-03T12:21:00Z">
+      <w:del w:id="175" w:author="Beck, Desiree A." w:date="2015-10-03T12:21:00Z">
         <w:r>
           <w:rPr>
             <w:b/>
@@ -8243,7 +8234,7 @@
       <w:r>
         <w:t xml:space="preserve">and conformance information in Section </w:t>
       </w:r>
-      <w:commentRangeStart w:id="178"/>
+      <w:commentRangeStart w:id="176"/>
       <w:r>
         <w:rPr>
           <w:b/>
@@ -8292,12 +8283,12 @@
         </w:rPr>
         <w:fldChar w:fldCharType="end"/>
       </w:r>
-      <w:commentRangeEnd w:id="178"/>
+      <w:commentRangeEnd w:id="176"/>
       <w:r>
         <w:rPr>
           <w:rStyle w:val="CommentReference"/>
         </w:rPr>
-        <w:commentReference w:id="178"/>
+        <w:commentReference w:id="176"/>
       </w:r>
       <w:r>
         <w:t>.</w:t>
@@ -8307,16 +8298,16 @@
       <w:pPr>
         <w:pStyle w:val="Heading2"/>
       </w:pPr>
-      <w:bookmarkStart w:id="179" w:name="_Toc412205405"/>
-      <w:bookmarkStart w:id="180" w:name="_Ref412300941"/>
-      <w:bookmarkStart w:id="181" w:name="_Ref412622367"/>
-      <w:bookmarkStart w:id="182" w:name="_Toc424631596"/>
-      <w:bookmarkStart w:id="183" w:name="_Toc432502647"/>
-      <w:bookmarkStart w:id="184" w:name="_Toc432503309"/>
+      <w:bookmarkStart w:id="177" w:name="_Toc412205405"/>
+      <w:bookmarkStart w:id="178" w:name="_Ref412300941"/>
+      <w:bookmarkStart w:id="179" w:name="_Ref412622367"/>
+      <w:bookmarkStart w:id="180" w:name="_Toc424631596"/>
+      <w:bookmarkStart w:id="181" w:name="_Toc432502647"/>
+      <w:bookmarkStart w:id="182" w:name="_Toc432503309"/>
       <w:r>
         <w:t>CybOX</w:t>
       </w:r>
-      <w:ins w:id="185" w:author="Beck, Desiree A." w:date="2015-10-13T12:34:00Z">
+      <w:ins w:id="183" w:author="Beck, Desiree A." w:date="2015-10-13T12:34:00Z">
         <w:r>
           <w:rPr>
             <w:vertAlign w:val="superscript"/>
@@ -8327,12 +8318,12 @@
       <w:r>
         <w:t xml:space="preserve"> Specification Documents</w:t>
       </w:r>
+      <w:bookmarkEnd w:id="177"/>
+      <w:bookmarkEnd w:id="178"/>
       <w:bookmarkEnd w:id="179"/>
       <w:bookmarkEnd w:id="180"/>
       <w:bookmarkEnd w:id="181"/>
       <w:bookmarkEnd w:id="182"/>
-      <w:bookmarkEnd w:id="183"/>
-      <w:bookmarkEnd w:id="184"/>
     </w:p>
     <w:p>
       <w:pPr>
@@ -8396,17 +8387,17 @@
       <w:r>
         <w:t xml:space="preserve"> document provides a comprehensive overview of the full set of CybOX data models, which in addition to the Core, Common, and numerous Object data models, includes </w:t>
       </w:r>
+      <w:ins w:id="184" w:author="Beck, Desiree A." w:date="2015-10-03T12:27:00Z">
+        <w:r>
+          <w:t xml:space="preserve">various extension data models and a vocabularies data model, which </w:t>
+        </w:r>
+      </w:ins>
+      <w:ins w:id="185" w:author="Beck, Desiree A." w:date="2015-10-03T12:29:00Z">
+        <w:r>
+          <w:t>contains</w:t>
+        </w:r>
+      </w:ins>
       <w:ins w:id="186" w:author="Beck, Desiree A." w:date="2015-10-03T12:27:00Z">
-        <w:r>
-          <w:t xml:space="preserve">various extension data models and a vocabularies data model, which </w:t>
-        </w:r>
-      </w:ins>
-      <w:ins w:id="187" w:author="Beck, Desiree A." w:date="2015-10-03T12:29:00Z">
-        <w:r>
-          <w:t>contains</w:t>
-        </w:r>
-      </w:ins>
-      <w:ins w:id="188" w:author="Beck, Desiree A." w:date="2015-10-03T12:27:00Z">
         <w:r>
           <w:t xml:space="preserve"> </w:t>
         </w:r>
@@ -8455,17 +8446,17 @@
         <w:spacing w:before="360" w:after="60"/>
         <w:ind w:left="720"/>
       </w:pPr>
-      <w:bookmarkStart w:id="189" w:name="_Ref394437867"/>
-      <w:bookmarkStart w:id="190" w:name="_Toc426119868"/>
-      <w:bookmarkStart w:id="191" w:name="_Toc432502648"/>
-      <w:bookmarkStart w:id="192" w:name="_Toc432503310"/>
+      <w:bookmarkStart w:id="187" w:name="_Ref394437867"/>
+      <w:bookmarkStart w:id="188" w:name="_Toc426119868"/>
+      <w:bookmarkStart w:id="189" w:name="_Toc432502648"/>
+      <w:bookmarkStart w:id="190" w:name="_Toc432503310"/>
       <w:r>
         <w:t>Document Conventions</w:t>
       </w:r>
+      <w:bookmarkEnd w:id="187"/>
+      <w:bookmarkEnd w:id="188"/>
       <w:bookmarkEnd w:id="189"/>
       <w:bookmarkEnd w:id="190"/>
-      <w:bookmarkEnd w:id="191"/>
-      <w:bookmarkEnd w:id="192"/>
     </w:p>
     <w:p>
       <w:r>
@@ -8480,19 +8471,19 @@
         </w:tabs>
         <w:spacing w:before="360" w:after="60"/>
       </w:pPr>
-      <w:bookmarkStart w:id="193" w:name="_Toc389570603"/>
-      <w:bookmarkStart w:id="194" w:name="_Toc389581073"/>
-      <w:bookmarkStart w:id="195" w:name="_Toc426119870"/>
-      <w:bookmarkStart w:id="196" w:name="_Toc432502649"/>
-      <w:bookmarkStart w:id="197" w:name="_Toc432503311"/>
+      <w:bookmarkStart w:id="191" w:name="_Toc389570603"/>
+      <w:bookmarkStart w:id="192" w:name="_Toc389581073"/>
+      <w:bookmarkStart w:id="193" w:name="_Toc426119870"/>
+      <w:bookmarkStart w:id="194" w:name="_Toc432502649"/>
+      <w:bookmarkStart w:id="195" w:name="_Toc432503311"/>
       <w:r>
         <w:t>Fonts</w:t>
       </w:r>
+      <w:bookmarkEnd w:id="191"/>
+      <w:bookmarkEnd w:id="192"/>
       <w:bookmarkEnd w:id="193"/>
       <w:bookmarkEnd w:id="194"/>
       <w:bookmarkEnd w:id="195"/>
-      <w:bookmarkEnd w:id="196"/>
-      <w:bookmarkEnd w:id="197"/>
     </w:p>
     <w:p>
       <w:pPr>
@@ -8512,7 +8503,7 @@
         </w:rPr>
         <w:t xml:space="preserve">The following font and font style conventions are used in the </w:t>
       </w:r>
-      <w:commentRangeStart w:id="198"/>
+      <w:commentRangeStart w:id="196"/>
       <w:r>
         <w:rPr>
           <w:rFonts w:ascii="Arial" w:hAnsi="Arial"/>
@@ -8521,14 +8512,14 @@
         </w:rPr>
         <w:t>document</w:t>
       </w:r>
-      <w:commentRangeEnd w:id="198"/>
+      <w:commentRangeEnd w:id="196"/>
       <w:r>
         <w:rPr>
           <w:rStyle w:val="CommentReference"/>
           <w:rFonts w:ascii="Arial" w:hAnsi="Arial" w:cs="Arial"/>
           <w:color w:val="333333"/>
         </w:rPr>
-        <w:commentReference w:id="198"/>
+        <w:commentReference w:id="196"/>
       </w:r>
       <w:r>
         <w:rPr>
@@ -8548,12 +8539,12 @@
         </w:numPr>
         <w:spacing w:after="240"/>
         <w:rPr>
-          <w:del w:id="199" w:author="Beck, Desiree A." w:date="2015-10-03T12:31:00Z"/>
+          <w:del w:id="197" w:author="Beck, Desiree A." w:date="2015-10-03T12:31:00Z"/>
           <w:rFonts w:ascii="Arial" w:hAnsi="Arial"/>
           <w:sz w:val="20"/>
           <w:szCs w:val="20"/>
         </w:rPr>
-        <w:pPrChange w:id="200" w:author="Beck, Desiree A." w:date="2015-10-03T12:31:00Z">
+        <w:pPrChange w:id="198" w:author="Beck, Desiree A." w:date="2015-10-03T12:31:00Z">
           <w:pPr>
             <w:pStyle w:val="Default"/>
             <w:numPr>
@@ -8639,7 +8630,7 @@
           <w:sz w:val="20"/>
           <w:szCs w:val="20"/>
         </w:rPr>
-        <w:pPrChange w:id="201" w:author="Beck, Desiree A." w:date="2015-10-03T12:31:00Z">
+        <w:pPrChange w:id="199" w:author="Beck, Desiree A." w:date="2015-10-03T12:31:00Z">
           <w:pPr>
             <w:pStyle w:val="Default"/>
             <w:ind w:left="720"/>
@@ -8657,7 +8648,7 @@
           <w:sz w:val="20"/>
           <w:szCs w:val="20"/>
         </w:rPr>
-        <w:pPrChange w:id="202" w:author="Beck, Desiree A." w:date="2015-10-03T12:31:00Z">
+        <w:pPrChange w:id="200" w:author="Beck, Desiree A." w:date="2015-10-03T12:31:00Z">
           <w:pPr>
             <w:pStyle w:val="Default"/>
             <w:numPr>
@@ -8696,7 +8687,7 @@
           <w:sz w:val="20"/>
           <w:szCs w:val="20"/>
         </w:rPr>
-        <w:pPrChange w:id="203" w:author="Beck, Desiree A." w:date="2015-10-03T12:31:00Z">
+        <w:pPrChange w:id="201" w:author="Beck, Desiree A." w:date="2015-10-03T12:31:00Z">
           <w:pPr>
             <w:pStyle w:val="Default"/>
             <w:ind w:left="720"/>
@@ -8713,12 +8704,12 @@
         </w:numPr>
         <w:spacing w:after="240"/>
         <w:rPr>
-          <w:del w:id="204" w:author="Beck, Desiree A." w:date="2015-10-03T12:31:00Z"/>
+          <w:del w:id="202" w:author="Beck, Desiree A." w:date="2015-10-03T12:31:00Z"/>
           <w:rFonts w:ascii="Arial" w:hAnsi="Arial"/>
           <w:sz w:val="20"/>
           <w:szCs w:val="20"/>
         </w:rPr>
-        <w:pPrChange w:id="205" w:author="Beck, Desiree A." w:date="2015-10-03T12:31:00Z">
+        <w:pPrChange w:id="203" w:author="Beck, Desiree A." w:date="2015-10-03T12:31:00Z">
           <w:pPr>
             <w:pStyle w:val="Default"/>
             <w:numPr>
@@ -8798,7 +8789,7 @@
           <w:sz w:val="20"/>
           <w:szCs w:val="20"/>
         </w:rPr>
-        <w:pPrChange w:id="206" w:author="Beck, Desiree A." w:date="2015-10-03T12:31:00Z">
+        <w:pPrChange w:id="204" w:author="Beck, Desiree A." w:date="2015-10-03T12:31:00Z">
           <w:pPr>
             <w:pStyle w:val="Default"/>
           </w:pPr>
@@ -8811,12 +8802,12 @@
         <w:spacing w:after="240"/>
         <w:ind w:firstLine="720"/>
         <w:rPr>
-          <w:del w:id="207" w:author="Beck, Desiree A." w:date="2015-10-03T12:31:00Z"/>
+          <w:del w:id="205" w:author="Beck, Desiree A." w:date="2015-10-03T12:31:00Z"/>
           <w:rFonts w:ascii="Courier New" w:hAnsi="Courier New" w:cs="Courier New"/>
           <w:sz w:val="20"/>
           <w:szCs w:val="20"/>
         </w:rPr>
-        <w:pPrChange w:id="208" w:author="Beck, Desiree A." w:date="2015-10-03T12:31:00Z">
+        <w:pPrChange w:id="206" w:author="Beck, Desiree A." w:date="2015-10-03T12:31:00Z">
           <w:pPr>
             <w:pStyle w:val="Default"/>
             <w:numPr>
@@ -8879,7 +8870,7 @@
           <w:sz w:val="20"/>
           <w:szCs w:val="20"/>
         </w:rPr>
-        <w:pPrChange w:id="209" w:author="Beck, Desiree A." w:date="2015-10-03T12:31:00Z">
+        <w:pPrChange w:id="207" w:author="Beck, Desiree A." w:date="2015-10-03T12:31:00Z">
           <w:pPr>
             <w:pStyle w:val="Default"/>
             <w:ind w:firstLine="720"/>
@@ -8893,12 +8884,12 @@
         <w:spacing w:after="240"/>
         <w:ind w:left="720"/>
         <w:rPr>
-          <w:del w:id="210" w:author="Beck, Desiree A." w:date="2015-10-03T12:31:00Z"/>
+          <w:del w:id="208" w:author="Beck, Desiree A." w:date="2015-10-03T12:31:00Z"/>
           <w:rFonts w:asciiTheme="minorHAnsi" w:hAnsiTheme="minorHAnsi" w:cs="Courier New"/>
           <w:sz w:val="20"/>
           <w:szCs w:val="20"/>
         </w:rPr>
-        <w:pPrChange w:id="211" w:author="Beck, Desiree A." w:date="2015-10-03T12:31:00Z">
+        <w:pPrChange w:id="209" w:author="Beck, Desiree A." w:date="2015-10-03T12:31:00Z">
           <w:pPr>
             <w:pStyle w:val="Default"/>
             <w:numPr>
@@ -8952,7 +8943,7 @@
           <w:sz w:val="20"/>
           <w:szCs w:val="20"/>
         </w:rPr>
-        <w:pPrChange w:id="212" w:author="Beck, Desiree A." w:date="2015-10-03T12:31:00Z">
+        <w:pPrChange w:id="210" w:author="Beck, Desiree A." w:date="2015-10-03T12:31:00Z">
           <w:pPr>
             <w:pStyle w:val="Default"/>
           </w:pPr>
@@ -9040,7 +9031,7 @@
         <w:rPr>
           <w:i/>
         </w:rPr>
-        <w:pPrChange w:id="213" w:author="Beck, Desiree A." w:date="2015-10-03T12:31:00Z">
+        <w:pPrChange w:id="211" w:author="Beck, Desiree A." w:date="2015-10-03T12:31:00Z">
           <w:pPr>
             <w:pStyle w:val="ListParagraph"/>
             <w:numPr>
@@ -9071,203 +9062,203 @@
       <w:pPr>
         <w:pStyle w:val="Heading3"/>
       </w:pPr>
-      <w:bookmarkStart w:id="214" w:name="_Ref394486021"/>
-      <w:bookmarkStart w:id="215" w:name="_Toc426119871"/>
-      <w:bookmarkStart w:id="216" w:name="_Toc432502650"/>
-      <w:bookmarkStart w:id="217" w:name="_Toc432503312"/>
+      <w:bookmarkStart w:id="212" w:name="_Ref394486021"/>
+      <w:bookmarkStart w:id="213" w:name="_Toc426119871"/>
+      <w:bookmarkStart w:id="214" w:name="_Toc432502650"/>
+      <w:bookmarkStart w:id="215" w:name="_Toc432503312"/>
       <w:r>
         <w:t>UML Package References</w:t>
       </w:r>
+      <w:bookmarkEnd w:id="212"/>
+      <w:bookmarkEnd w:id="213"/>
       <w:bookmarkEnd w:id="214"/>
       <w:bookmarkEnd w:id="215"/>
+    </w:p>
+    <w:p>
+      <w:pPr>
+        <w:spacing w:before="80" w:after="240"/>
+      </w:pPr>
+      <w:bookmarkStart w:id="216" w:name="_Toc389570605"/>
+      <w:bookmarkStart w:id="217" w:name="_Toc389581075"/>
+      <w:r>
+        <w:t xml:space="preserve">Each CybOX data model is captured in a different UML package (e.g., Core package) where the packages together compose the full CybOX UML model.  To refer to a particular class of a specific package, we use the format </w:t>
+      </w:r>
+      <w:r>
+        <w:rPr>
+          <w:rFonts w:ascii="Courier New" w:hAnsi="Courier New" w:cs="Courier New"/>
+          <w:sz w:val="22"/>
+        </w:rPr>
+        <w:t>package_prefix:class</w:t>
+      </w:r>
+      <w:r>
+        <w:t>, where</w:t>
+      </w:r>
+      <w:r>
+        <w:t xml:space="preserve"> </w:t>
+      </w:r>
+      <w:r>
+        <w:rPr>
+          <w:rFonts w:ascii="Courier New" w:hAnsi="Courier New" w:cs="Courier New"/>
+          <w:sz w:val="22"/>
+        </w:rPr>
+        <w:t>package_prefix</w:t>
+      </w:r>
+      <w:r>
+        <w:rPr>
+          <w:sz w:val="22"/>
+        </w:rPr>
+        <w:t xml:space="preserve"> </w:t>
+      </w:r>
+      <w:r>
+        <w:t xml:space="preserve">corresponds to the appropriate UML package. The </w:t>
+      </w:r>
+      <w:hyperlink w:anchor="AdditionalArtifacts" w:history="1">
+        <w:r>
+          <w:rPr>
+            <w:rStyle w:val="Hyperlink"/>
+            <w:i/>
+          </w:rPr>
+          <w:t>CybOX Version 2.1.1 Part 1:</w:t>
+        </w:r>
+        <w:r>
+          <w:rPr>
+            <w:rStyle w:val="Hyperlink"/>
+            <w:i/>
+          </w:rPr>
+          <w:t xml:space="preserve"> Overview</w:t>
+        </w:r>
+      </w:hyperlink>
+      <w:r>
+        <w:t xml:space="preserve"> document contains the full list of CybOX packages, along with </w:t>
+      </w:r>
+      <w:r>
+        <w:t xml:space="preserve">the associated prefix notations, descriptions, </w:t>
+      </w:r>
+      <w:r>
+        <w:t xml:space="preserve">and </w:t>
+      </w:r>
+      <w:r>
+        <w:t>examples</w:t>
+      </w:r>
+      <w:r>
+        <w:t xml:space="preserve">. </w:t>
+      </w:r>
+    </w:p>
+    <w:p>
+      <w:pPr>
+        <w:spacing w:before="80" w:after="240"/>
+      </w:pPr>
+      <w:r>
+        <w:t xml:space="preserve">Note that in </w:t>
+      </w:r>
+      <w:r>
+        <w:t>this</w:t>
+      </w:r>
+      <w:r>
+        <w:t xml:space="preserve"> specification document, we do not explicitly specify the package prefix for any classes that </w:t>
+      </w:r>
+      <w:r>
+        <w:t xml:space="preserve">originate from the </w:t>
+      </w:r>
+      <w:r>
+        <w:t>AS Object</w:t>
+      </w:r>
+      <w:r>
+        <w:t xml:space="preserve"> </w:t>
+      </w:r>
+      <w:r>
+        <w:t xml:space="preserve">data model.  </w:t>
+      </w:r>
+    </w:p>
+    <w:p>
+      <w:pPr>
+        <w:pStyle w:val="Heading3"/>
+      </w:pPr>
+      <w:bookmarkStart w:id="218" w:name="_Toc426119872"/>
+      <w:bookmarkStart w:id="219" w:name="_Toc432502651"/>
+      <w:bookmarkStart w:id="220" w:name="_Toc432503313"/>
+      <w:r>
+        <w:t>UML Diagrams</w:t>
+      </w:r>
       <w:bookmarkEnd w:id="216"/>
       <w:bookmarkEnd w:id="217"/>
-    </w:p>
-    <w:p>
-      <w:pPr>
-        <w:spacing w:before="80" w:after="240"/>
-      </w:pPr>
-      <w:bookmarkStart w:id="218" w:name="_Toc389570605"/>
-      <w:bookmarkStart w:id="219" w:name="_Toc389581075"/>
-      <w:r>
-        <w:t xml:space="preserve">Each CybOX data model is captured in a different UML package (e.g., Core package) where the packages together compose the full CybOX UML model.  To refer to a particular class of a specific package, we use the format </w:t>
-      </w:r>
-      <w:r>
-        <w:rPr>
-          <w:rFonts w:ascii="Courier New" w:hAnsi="Courier New" w:cs="Courier New"/>
-          <w:sz w:val="22"/>
-        </w:rPr>
-        <w:t>package_prefix:class</w:t>
-      </w:r>
-      <w:r>
-        <w:t>, where</w:t>
-      </w:r>
-      <w:r>
-        <w:t xml:space="preserve"> </w:t>
-      </w:r>
-      <w:r>
-        <w:rPr>
-          <w:rFonts w:ascii="Courier New" w:hAnsi="Courier New" w:cs="Courier New"/>
-          <w:sz w:val="22"/>
-        </w:rPr>
-        <w:t>package_prefix</w:t>
-      </w:r>
-      <w:r>
-        <w:rPr>
-          <w:sz w:val="22"/>
-        </w:rPr>
-        <w:t xml:space="preserve"> </w:t>
-      </w:r>
-      <w:r>
-        <w:t xml:space="preserve">corresponds to the appropriate UML package. The </w:t>
-      </w:r>
-      <w:hyperlink w:anchor="AdditionalArtifacts" w:history="1">
-        <w:r>
-          <w:rPr>
-            <w:rStyle w:val="Hyperlink"/>
-            <w:i/>
-          </w:rPr>
-          <w:t>CybOX Version 2.1.1 Part 1:</w:t>
-        </w:r>
-        <w:r>
-          <w:rPr>
-            <w:rStyle w:val="Hyperlink"/>
-            <w:i/>
-          </w:rPr>
-          <w:t xml:space="preserve"> Overview</w:t>
-        </w:r>
-      </w:hyperlink>
-      <w:r>
-        <w:t xml:space="preserve"> document contains the full list of CybOX packages, along with </w:t>
-      </w:r>
-      <w:r>
-        <w:t xml:space="preserve">the associated prefix notations, descriptions, </w:t>
-      </w:r>
-      <w:r>
-        <w:t xml:space="preserve">and </w:t>
-      </w:r>
-      <w:r>
-        <w:t>examples</w:t>
-      </w:r>
-      <w:r>
-        <w:t xml:space="preserve">. </w:t>
-      </w:r>
-    </w:p>
-    <w:p>
-      <w:pPr>
-        <w:spacing w:before="80" w:after="240"/>
-      </w:pPr>
-      <w:r>
-        <w:t xml:space="preserve">Note that in </w:t>
-      </w:r>
-      <w:r>
-        <w:t>this</w:t>
-      </w:r>
-      <w:r>
-        <w:t xml:space="preserve"> specification document, we do not explicitly specify the package prefix for any classes that </w:t>
-      </w:r>
-      <w:r>
-        <w:t xml:space="preserve">originate from the </w:t>
-      </w:r>
-      <w:r>
-        <w:t>AS Object</w:t>
-      </w:r>
-      <w:r>
-        <w:t xml:space="preserve"> </w:t>
-      </w:r>
-      <w:r>
-        <w:t xml:space="preserve">data model.  </w:t>
-      </w:r>
-    </w:p>
-    <w:p>
-      <w:pPr>
-        <w:pStyle w:val="Heading3"/>
-      </w:pPr>
-      <w:bookmarkStart w:id="220" w:name="_Toc426119872"/>
-      <w:bookmarkStart w:id="221" w:name="_Toc432502651"/>
-      <w:bookmarkStart w:id="222" w:name="_Toc432503313"/>
-      <w:r>
-        <w:t>UML Diagrams</w:t>
-      </w:r>
       <w:bookmarkEnd w:id="218"/>
       <w:bookmarkEnd w:id="219"/>
       <w:bookmarkEnd w:id="220"/>
+    </w:p>
+    <w:p>
+      <w:pPr>
+        <w:spacing w:before="80" w:after="240"/>
+      </w:pPr>
+      <w:bookmarkStart w:id="221" w:name="_Toc398719452"/>
+      <w:bookmarkStart w:id="222" w:name="_Toc389570606"/>
+      <w:bookmarkStart w:id="223" w:name="_Toc389581076"/>
+      <w:bookmarkStart w:id="224" w:name="_Ref394436861"/>
+      <w:r>
+        <w:t xml:space="preserve">This specification makes use of UML diagrams to visually depict relationships between CybOX Language constructs. Note that the diagrams have been extracted directly from the full UML model for CybOX; they have not been constructed purely for inclusion in the specification documents.  Typically, diagrams are included for the primary class of a data model, and for any other class where the visualization of its relationships between other classes would be useful.  This implies that there will be very few diagrams for classes whose only properties are either a data type or a class from the CybOX Common data model.  </w:t>
+      </w:r>
+      <w:r>
+        <w:t>Other diagrams that are included correspond to classes that specialize a superclass and abstract or generalized classes that are extended by one or more subclasses</w:t>
+      </w:r>
+      <w:r>
+        <w:t>.</w:t>
+      </w:r>
+    </w:p>
+    <w:p>
+      <w:pPr>
+        <w:spacing w:before="80" w:after="240"/>
+      </w:pPr>
+      <w:r>
+        <w:t>In UML diagrams, classes are often presented with their attributes elided, to avoid clutter.  The fully described class can usually be found in a related diagram.  A class presented with an empty section at the bottom of the icon indicates that there are no attributes other than those that are visualized using associations.</w:t>
+      </w:r>
+    </w:p>
+    <w:p>
+      <w:pPr>
+        <w:pStyle w:val="Heading4"/>
+      </w:pPr>
+      <w:bookmarkStart w:id="225" w:name="_Toc426119873"/>
+      <w:bookmarkStart w:id="226" w:name="_Toc432503314"/>
+      <w:r>
+        <w:t>Class Properties</w:t>
+      </w:r>
       <w:bookmarkEnd w:id="221"/>
-      <w:bookmarkEnd w:id="222"/>
+      <w:bookmarkEnd w:id="225"/>
+      <w:bookmarkEnd w:id="226"/>
     </w:p>
     <w:p>
       <w:pPr>
         <w:spacing w:before="80" w:after="240"/>
       </w:pPr>
-      <w:bookmarkStart w:id="223" w:name="_Toc398719452"/>
-      <w:bookmarkStart w:id="224" w:name="_Toc389570606"/>
-      <w:bookmarkStart w:id="225" w:name="_Toc389581076"/>
-      <w:bookmarkStart w:id="226" w:name="_Ref394436861"/>
-      <w:r>
-        <w:t xml:space="preserve">This specification makes use of UML diagrams to visually depict relationships between CybOX Language constructs. Note that the diagrams have been extracted directly from the full UML model for CybOX; they have not been constructed purely for inclusion in the specification documents.  Typically, diagrams are included for the primary class of a data model, and for any other class where the visualization of its relationships between other classes would be useful.  This implies that there will be very few diagrams for classes whose only properties are either a data type or a class from the CybOX Common data model.  </w:t>
-      </w:r>
-      <w:r>
-        <w:t>Other diagrams that are included correspond to classes that specialize a superclass and abstract or generalized classes that are extended by one or more subclasses</w:t>
-      </w:r>
-      <w:r>
-        <w:t>.</w:t>
-      </w:r>
-    </w:p>
-    <w:p>
-      <w:pPr>
-        <w:spacing w:before="80" w:after="240"/>
-      </w:pPr>
-      <w:r>
-        <w:t>In UML diagrams, classes are often presented with their attributes elided, to avoid clutter.  The fully described class can usually be found in a related diagram.  A class presented with an empty section at the bottom of the icon indicates that there are no attributes other than those that are visualized using associations.</w:t>
+      <w:r>
+        <w:t xml:space="preserve">Generally, a class property can be shown in a UML diagram as either an attribute or an association (i.e., the distinction between attributes and associations is somewhat subjective).  In order to make the size of </w:t>
+      </w:r>
+      <w:r>
+        <w:lastRenderedPageBreak/>
+        <w:t xml:space="preserve">UML diagrams in the specifications manageable, we have chosen to capture most properties as attributes and to capture only higher level properties as associations, especially in the main top-level component diagrams.  In particular, we will always capture properties of UML data types as attributes.  For example, properties of a class that are identifiers, titles, and timestamps will be represented as attributes.  </w:t>
       </w:r>
     </w:p>
     <w:p>
       <w:pPr>
         <w:pStyle w:val="Heading4"/>
       </w:pPr>
-      <w:bookmarkStart w:id="227" w:name="_Toc426119873"/>
-      <w:bookmarkStart w:id="228" w:name="_Toc432503314"/>
-      <w:r>
-        <w:t>Class Properties</w:t>
-      </w:r>
-      <w:bookmarkEnd w:id="223"/>
+      <w:bookmarkStart w:id="227" w:name="_Toc398719453"/>
+      <w:bookmarkStart w:id="228" w:name="_Toc426119874"/>
+      <w:bookmarkStart w:id="229" w:name="_Toc432503315"/>
+      <w:r>
+        <w:t>Diagram Icons and Arrow Types</w:t>
+      </w:r>
       <w:bookmarkEnd w:id="227"/>
       <w:bookmarkEnd w:id="228"/>
+      <w:bookmarkEnd w:id="229"/>
     </w:p>
     <w:p>
       <w:pPr>
         <w:spacing w:before="80" w:after="240"/>
       </w:pPr>
       <w:r>
-        <w:t xml:space="preserve">Generally, a class property can be shown in a UML diagram as either an attribute or an association (i.e., the distinction between attributes and associations is somewhat subjective).  In order to make the size of UML diagrams in the specifications manageable, we have chosen to capture most properties as attributes and to capture only higher level properties as associations, especially in the main top-level component diagrams.  In particular, we will always capture properties of UML data types as attributes.  For example, properties of a class that are identifiers, titles, and timestamps will be represented as attributes.  </w:t>
-      </w:r>
-    </w:p>
-    <w:p>
-      <w:pPr>
-        <w:pStyle w:val="Heading4"/>
-      </w:pPr>
-      <w:bookmarkStart w:id="229" w:name="_Toc398719453"/>
-      <w:bookmarkStart w:id="230" w:name="_Toc426119874"/>
-      <w:bookmarkStart w:id="231" w:name="_Toc432503315"/>
-      <w:r>
-        <w:t>Diagram Icons and Arrow Types</w:t>
-      </w:r>
-      <w:bookmarkEnd w:id="229"/>
-      <w:bookmarkEnd w:id="230"/>
-      <w:bookmarkEnd w:id="231"/>
-    </w:p>
-    <w:p>
-      <w:pPr>
-        <w:spacing w:before="80" w:after="240"/>
-      </w:pPr>
-      <w:r>
-        <w:t xml:space="preserve">Diagram icons are used in a UML diagram to indicate whether a shape is a class, enumeration, or a data type, and decorative icons are used to indicate whether an element is an attribute of a class or an enumeration literal. In addition, two different arrow styles indicate either a directed association </w:t>
-      </w:r>
-      <w:r>
-        <w:lastRenderedPageBreak/>
-        <w:t xml:space="preserve">relationship (regular arrowhead) or a generalization relationship (triangle-shaped arrowhead).  The icons and arrow styles we use are shown and described in </w:t>
-      </w:r>
-      <w:del w:id="232" w:author="Beck, Desiree A." w:date="2015-10-03T22:15:00Z">
+        <w:t xml:space="preserve">Diagram icons are used in a UML diagram to indicate whether a shape is a class, enumeration, or a data type, and decorative icons are used to indicate whether an element is an attribute of a class or an enumeration literal. In addition, two different arrow styles indicate either a directed association relationship (regular arrowhead) or a generalization relationship (triangle-shaped arrowhead).  The icons and arrow styles we use are shown and described in </w:t>
+      </w:r>
+      <w:del w:id="230" w:author="Beck, Desiree A." w:date="2015-10-03T22:15:00Z">
         <w:r>
           <w:rPr>
             <w:b/>
@@ -9300,7 +9291,7 @@
             <w:b/>
             <w:bCs/>
             <w:color w:val="0000EE"/>
-            <w:rPrChange w:id="233" w:author="Beck, Desiree A." w:date="2015-10-03T22:16:00Z">
+            <w:rPrChange w:id="231" w:author="Beck, Desiree A." w:date="2015-10-03T22:16:00Z">
               <w:rPr>
                 <w:bCs/>
                 <w:color w:val="0000EE"/>
@@ -9351,7 +9342,7 @@
         </w:rPr>
         <w:fldChar w:fldCharType="separate"/>
       </w:r>
-      <w:ins w:id="234" w:author="Beck, Desiree A." w:date="2015-10-03T22:15:00Z">
+      <w:ins w:id="232" w:author="Beck, Desiree A." w:date="2015-10-03T22:15:00Z">
         <w:r>
           <w:rPr>
             <w:b/>
@@ -9368,7 +9359,7 @@
         </w:rPr>
         <w:t>1</w:t>
       </w:r>
-      <w:ins w:id="235" w:author="Beck, Desiree A." w:date="2015-10-03T22:15:00Z">
+      <w:ins w:id="233" w:author="Beck, Desiree A." w:date="2015-10-03T22:15:00Z">
         <w:r>
           <w:rPr>
             <w:b/>
@@ -9386,7 +9377,7 @@
         </w:rPr>
         <w:t>1</w:t>
       </w:r>
-      <w:ins w:id="236" w:author="Beck, Desiree A." w:date="2015-10-03T22:15:00Z">
+      <w:ins w:id="234" w:author="Beck, Desiree A." w:date="2015-10-03T22:15:00Z">
         <w:r>
           <w:rPr>
             <w:b/>
@@ -9410,82 +9401,82 @@
         <w:spacing w:after="120"/>
         <w:jc w:val="center"/>
         <w:rPr>
-          <w:ins w:id="237" w:author="Beck, Desiree A." w:date="2015-10-03T22:15:00Z"/>
-        </w:rPr>
-      </w:pPr>
-      <w:bookmarkStart w:id="238" w:name="_Ref397637630"/>
+          <w:ins w:id="235" w:author="Beck, Desiree A." w:date="2015-10-03T22:15:00Z"/>
+        </w:rPr>
+      </w:pPr>
+      <w:bookmarkStart w:id="236" w:name="_Ref397637630"/>
+      <w:ins w:id="237" w:author="Beck, Desiree A." w:date="2015-10-03T22:15:00Z">
+        <w:r>
+          <w:t xml:space="preserve">Table </w:t>
+        </w:r>
+        <w:r>
+          <w:fldChar w:fldCharType="begin"/>
+        </w:r>
+        <w:r>
+          <w:instrText xml:space="preserve"> STYLEREF 1 \s </w:instrText>
+        </w:r>
+        <w:r>
+          <w:fldChar w:fldCharType="separate"/>
+        </w:r>
+      </w:ins>
+      <w:r>
+        <w:rPr>
+          <w:noProof/>
+        </w:rPr>
+        <w:t>1</w:t>
+      </w:r>
+      <w:ins w:id="238" w:author="Beck, Desiree A." w:date="2015-10-03T22:15:00Z">
+        <w:r>
+          <w:rPr>
+            <w:noProof/>
+          </w:rPr>
+          <w:fldChar w:fldCharType="end"/>
+        </w:r>
+        <w:r>
+          <w:noBreakHyphen/>
+        </w:r>
+        <w:r>
+          <w:fldChar w:fldCharType="begin"/>
+        </w:r>
+        <w:r>
+          <w:instrText xml:space="preserve"> SEQ Table \* ARABIC \s 1 </w:instrText>
+        </w:r>
+        <w:r>
+          <w:fldChar w:fldCharType="separate"/>
+        </w:r>
+      </w:ins>
+      <w:r>
+        <w:rPr>
+          <w:noProof/>
+        </w:rPr>
+        <w:t>1</w:t>
+      </w:r>
       <w:ins w:id="239" w:author="Beck, Desiree A." w:date="2015-10-03T22:15:00Z">
         <w:r>
-          <w:t xml:space="preserve">Table </w:t>
-        </w:r>
-        <w:r>
-          <w:fldChar w:fldCharType="begin"/>
-        </w:r>
-        <w:r>
-          <w:instrText xml:space="preserve"> STYLEREF 1 \s </w:instrText>
-        </w:r>
-        <w:r>
-          <w:fldChar w:fldCharType="separate"/>
+          <w:rPr>
+            <w:noProof/>
+          </w:rPr>
+          <w:fldChar w:fldCharType="end"/>
+        </w:r>
+        <w:bookmarkEnd w:id="236"/>
+        <w:r>
+          <w:t xml:space="preserve">.  </w:t>
+        </w:r>
+        <w:r>
+          <w:t xml:space="preserve">UML diagram </w:t>
+        </w:r>
+        <w:commentRangeStart w:id="240"/>
+        <w:r>
+          <w:t>icons</w:t>
         </w:r>
       </w:ins>
-      <w:r>
-        <w:rPr>
-          <w:noProof/>
-        </w:rPr>
-        <w:t>1</w:t>
-      </w:r>
-      <w:ins w:id="240" w:author="Beck, Desiree A." w:date="2015-10-03T22:15:00Z">
-        <w:r>
-          <w:rPr>
-            <w:noProof/>
-          </w:rPr>
-          <w:fldChar w:fldCharType="end"/>
-        </w:r>
-        <w:r>
-          <w:noBreakHyphen/>
-        </w:r>
-        <w:r>
-          <w:fldChar w:fldCharType="begin"/>
-        </w:r>
-        <w:r>
-          <w:instrText xml:space="preserve"> SEQ Table \* ARABIC \s 1 </w:instrText>
-        </w:r>
-        <w:r>
-          <w:fldChar w:fldCharType="separate"/>
-        </w:r>
-      </w:ins>
-      <w:r>
-        <w:rPr>
-          <w:noProof/>
-        </w:rPr>
-        <w:t>1</w:t>
-      </w:r>
-      <w:ins w:id="241" w:author="Beck, Desiree A." w:date="2015-10-03T22:15:00Z">
-        <w:r>
-          <w:rPr>
-            <w:noProof/>
-          </w:rPr>
-          <w:fldChar w:fldCharType="end"/>
-        </w:r>
-        <w:bookmarkEnd w:id="238"/>
-        <w:r>
-          <w:t xml:space="preserve">.  </w:t>
-        </w:r>
-        <w:r>
-          <w:t xml:space="preserve">UML diagram </w:t>
-        </w:r>
-        <w:commentRangeStart w:id="242"/>
-        <w:r>
-          <w:t>icons</w:t>
-        </w:r>
-      </w:ins>
-      <w:commentRangeEnd w:id="242"/>
-      <w:ins w:id="243" w:author="Beck, Desiree A." w:date="2015-10-04T12:01:00Z">
+      <w:commentRangeEnd w:id="240"/>
+      <w:ins w:id="241" w:author="Beck, Desiree A." w:date="2015-10-04T12:01:00Z">
         <w:r>
           <w:rPr>
             <w:rStyle w:val="CommentReference"/>
           </w:rPr>
-          <w:commentReference w:id="242"/>
+          <w:commentReference w:id="240"/>
         </w:r>
       </w:ins>
     </w:p>
@@ -9728,7 +9719,7 @@
                 <v:shape id="_x0000_i1025" type="#_x0000_t75" style="width:23.25pt;height:21pt" o:ole="">
                   <v:imagedata r:id="rId26" o:title=""/>
                 </v:shape>
-                <o:OLEObject Type="Embed" ProgID="PBrush" ShapeID="_x0000_i1025" DrawAspect="Content" ObjectID="_1506246826" r:id="rId27"/>
+                <o:OLEObject Type="Embed" ProgID="PBrush" ShapeID="_x0000_i1025" DrawAspect="Content" ObjectID="_1506248538" r:id="rId27"/>
               </w:object>
             </w:r>
           </w:p>
@@ -9884,7 +9875,7 @@
                 <v:shape id="_x0000_i1026" type="#_x0000_t75" style="width:14.25pt;height:14.25pt" o:ole="">
                   <v:imagedata r:id="rId29" o:title=""/>
                 </v:shape>
-                <o:OLEObject Type="Embed" ProgID="PBrush" ShapeID="_x0000_i1026" DrawAspect="Content" ObjectID="_1506246827" r:id="rId30"/>
+                <o:OLEObject Type="Embed" ProgID="PBrush" ShapeID="_x0000_i1026" DrawAspect="Content" ObjectID="_1506248539" r:id="rId30"/>
               </w:object>
             </w:r>
           </w:p>
@@ -9944,7 +9935,7 @@
                 <v:shape id="_x0000_i1027" type="#_x0000_t75" style="width:14.25pt;height:14.25pt" o:ole="">
                   <v:imagedata r:id="rId31" o:title=""/>
                 </v:shape>
-                <o:OLEObject Type="Embed" ProgID="PBrush" ShapeID="_x0000_i1027" DrawAspect="Content" ObjectID="_1506246828" r:id="rId32"/>
+                <o:OLEObject Type="Embed" ProgID="PBrush" ShapeID="_x0000_i1027" DrawAspect="Content" ObjectID="_1506248540" r:id="rId32"/>
               </w:object>
             </w:r>
           </w:p>
@@ -10063,7 +10054,7 @@
                 </mc:Choice>
                 <mc:Fallback>
                   <w:pict>
-                    <v:shapetype w14:anchorId="2E0678E5" id="_x0000_t32" coordsize="21600,21600" o:spt="32" o:oned="t" path="m,l21600,21600e" filled="f">
+                    <v:shapetype w14:anchorId="3FE840F4" id="_x0000_t32" coordsize="21600,21600" o:spt="32" o:oned="t" path="m,l21600,21600e" filled="f">
                       <v:path arrowok="t" fillok="f" o:connecttype="none"/>
                       <o:lock v:ext="edit" shapetype="t"/>
                     </v:shapetype>
@@ -10130,7 +10121,7 @@
                 <v:shape id="_x0000_i1028" type="#_x0000_t75" style="width:57.75pt;height:35.25pt" o:ole="">
                   <v:imagedata r:id="rId33" o:title=""/>
                 </v:shape>
-                <o:OLEObject Type="Embed" ProgID="PBrush" ShapeID="_x0000_i1028" DrawAspect="Content" ObjectID="_1506246829" r:id="rId34"/>
+                <o:OLEObject Type="Embed" ProgID="PBrush" ShapeID="_x0000_i1028" DrawAspect="Content" ObjectID="_1506248541" r:id="rId34"/>
               </w:object>
             </w:r>
           </w:p>
@@ -10169,7 +10160,7 @@
           <w:color w:val="FF0000"/>
         </w:rPr>
       </w:pPr>
-      <w:del w:id="244" w:author="Beck, Desiree A." w:date="2015-10-03T22:15:00Z">
+      <w:del w:id="242" w:author="Beck, Desiree A." w:date="2015-10-03T22:15:00Z">
         <w:r>
           <w:delText>Table 1-1 needs to be c &amp; p here</w:delText>
         </w:r>
@@ -10179,20 +10170,20 @@
       <w:pPr>
         <w:pStyle w:val="Heading4"/>
         <w:rPr>
-          <w:del w:id="245" w:author="Beck, Desiree A." w:date="2015-10-05T10:35:00Z"/>
-        </w:rPr>
-      </w:pPr>
-      <w:bookmarkStart w:id="246" w:name="_Ref417296241"/>
-      <w:bookmarkStart w:id="247" w:name="_Toc426119875"/>
-      <w:bookmarkStart w:id="248" w:name="_Toc432503316"/>
-      <w:del w:id="249" w:author="Beck, Desiree A." w:date="2015-10-05T10:35:00Z">
+          <w:del w:id="243" w:author="Beck, Desiree A." w:date="2015-10-05T10:35:00Z"/>
+        </w:rPr>
+      </w:pPr>
+      <w:bookmarkStart w:id="244" w:name="_Ref417296241"/>
+      <w:bookmarkStart w:id="245" w:name="_Toc426119875"/>
+      <w:bookmarkStart w:id="246" w:name="_Toc432503316"/>
+      <w:del w:id="247" w:author="Beck, Desiree A." w:date="2015-10-05T10:35:00Z">
         <w:r>
           <w:delText>Color Coding</w:delText>
         </w:r>
-        <w:bookmarkStart w:id="250" w:name="_Toc432502714"/>
+        <w:bookmarkStart w:id="248" w:name="_Toc432502714"/>
+        <w:bookmarkEnd w:id="244"/>
+        <w:bookmarkEnd w:id="245"/>
         <w:bookmarkEnd w:id="246"/>
-        <w:bookmarkEnd w:id="247"/>
-        <w:bookmarkEnd w:id="250"/>
         <w:bookmarkEnd w:id="248"/>
       </w:del>
     </w:p>
@@ -10200,10 +10191,10 @@
       <w:pPr>
         <w:spacing w:before="80" w:after="240"/>
         <w:rPr>
-          <w:del w:id="251" w:author="Beck, Desiree A." w:date="2015-10-05T10:35:00Z"/>
-        </w:rPr>
-      </w:pPr>
-      <w:del w:id="252" w:author="Beck, Desiree A." w:date="2015-10-05T10:35:00Z">
+          <w:del w:id="249" w:author="Beck, Desiree A." w:date="2015-10-05T10:35:00Z"/>
+        </w:rPr>
+      </w:pPr>
+      <w:del w:id="250" w:author="Beck, Desiree A." w:date="2015-10-05T10:35:00Z">
         <w:r>
           <w:delText xml:space="preserve">The shapes of the UML diagrams are color coded to indicate the data model associated with a class.  The colors used in the AS Object specification are illustrated via exemplars in </w:delText>
         </w:r>
@@ -10266,18 +10257,18 @@
         <w:r>
           <w:delText>.</w:delText>
         </w:r>
-        <w:bookmarkStart w:id="253" w:name="_Toc432502715"/>
-        <w:bookmarkEnd w:id="253"/>
+        <w:bookmarkStart w:id="251" w:name="_Toc432502715"/>
+        <w:bookmarkEnd w:id="251"/>
       </w:del>
     </w:p>
     <w:p>
       <w:pPr>
         <w:jc w:val="center"/>
         <w:rPr>
-          <w:del w:id="254" w:author="Beck, Desiree A." w:date="2015-10-05T10:35:00Z"/>
-        </w:rPr>
-      </w:pPr>
-      <w:del w:id="255" w:author="Beck, Desiree A." w:date="2015-10-05T10:35:00Z">
+          <w:del w:id="252" w:author="Beck, Desiree A." w:date="2015-10-05T10:35:00Z"/>
+        </w:rPr>
+      </w:pPr>
+      <w:del w:id="253" w:author="Beck, Desiree A." w:date="2015-10-05T10:35:00Z">
         <w:r>
           <w:rPr>
             <w:noProof/>
@@ -10303,8 +10294,8 @@
           </w:rPr>
           <w:delText xml:space="preserve"> </w:delText>
         </w:r>
-        <w:bookmarkStart w:id="256" w:name="_Toc432502716"/>
-        <w:bookmarkEnd w:id="256"/>
+        <w:bookmarkStart w:id="254" w:name="_Toc432502716"/>
+        <w:bookmarkEnd w:id="254"/>
       </w:del>
     </w:p>
     <w:p>
@@ -10312,13 +10303,13 @@
         <w:pStyle w:val="Caption"/>
         <w:spacing w:before="80" w:after="240"/>
         <w:rPr>
-          <w:del w:id="257" w:author="Beck, Desiree A." w:date="2015-10-05T10:35:00Z"/>
+          <w:del w:id="255" w:author="Beck, Desiree A." w:date="2015-10-05T10:35:00Z"/>
           <w:color w:val="auto"/>
           <w:sz w:val="24"/>
         </w:rPr>
       </w:pPr>
-      <w:bookmarkStart w:id="258" w:name="_Ref397676401"/>
-      <w:del w:id="259" w:author="Beck, Desiree A." w:date="2015-10-05T10:35:00Z">
+      <w:bookmarkStart w:id="256" w:name="_Ref397676401"/>
+      <w:del w:id="257" w:author="Beck, Desiree A." w:date="2015-10-05T10:35:00Z">
         <w:r>
           <w:rPr>
             <w:color w:val="auto"/>
@@ -10405,7 +10396,7 @@
           </w:rPr>
           <w:fldChar w:fldCharType="end"/>
         </w:r>
-        <w:bookmarkEnd w:id="258"/>
+        <w:bookmarkEnd w:id="256"/>
         <w:r>
           <w:rPr>
             <w:color w:val="auto"/>
@@ -10420,26 +10411,26 @@
           </w:rPr>
           <w:delText>Data model color coding</w:delText>
         </w:r>
-        <w:bookmarkStart w:id="260" w:name="_Toc432502717"/>
-        <w:bookmarkEnd w:id="260"/>
+        <w:bookmarkStart w:id="258" w:name="_Toc432502717"/>
+        <w:bookmarkEnd w:id="258"/>
       </w:del>
     </w:p>
     <w:p>
       <w:pPr>
         <w:pStyle w:val="Heading3"/>
       </w:pPr>
-      <w:bookmarkStart w:id="261" w:name="_Toc426119876"/>
-      <w:bookmarkStart w:id="262" w:name="_Toc432502652"/>
-      <w:bookmarkStart w:id="263" w:name="_Toc432503317"/>
+      <w:bookmarkStart w:id="259" w:name="_Toc426119876"/>
+      <w:bookmarkStart w:id="260" w:name="_Toc432502652"/>
+      <w:bookmarkStart w:id="261" w:name="_Toc432503317"/>
       <w:r>
         <w:t>Property Table Notation</w:t>
       </w:r>
+      <w:bookmarkEnd w:id="222"/>
+      <w:bookmarkEnd w:id="223"/>
       <w:bookmarkEnd w:id="224"/>
-      <w:bookmarkEnd w:id="225"/>
-      <w:bookmarkEnd w:id="226"/>
+      <w:bookmarkEnd w:id="259"/>
+      <w:bookmarkEnd w:id="260"/>
       <w:bookmarkEnd w:id="261"/>
-      <w:bookmarkEnd w:id="262"/>
-      <w:bookmarkEnd w:id="263"/>
     </w:p>
     <w:p>
       <w:pPr>
@@ -10451,7 +10442,7 @@
       <w:r>
         <w:t>Section</w:t>
       </w:r>
-      <w:del w:id="264" w:author="Beck, Desiree A." w:date="2015-10-03T22:16:00Z">
+      <w:del w:id="262" w:author="Beck, Desiree A." w:date="2015-10-03T22:16:00Z">
         <w:r>
           <w:delText xml:space="preserve"> </w:delText>
         </w:r>
@@ -10475,7 +10466,7 @@
           <w:fldChar w:fldCharType="end"/>
         </w:r>
       </w:del>
-      <w:ins w:id="265" w:author="Beck, Desiree A." w:date="2015-10-03T22:16:00Z">
+      <w:ins w:id="263" w:author="Beck, Desiree A." w:date="2015-10-03T22:16:00Z">
         <w:r>
           <w:t xml:space="preserve"> </w:t>
         </w:r>
@@ -10483,7 +10474,7 @@
           <w:rPr>
             <w:b/>
             <w:color w:val="0000EE"/>
-            <w:rPrChange w:id="266" w:author="Beck, Desiree A." w:date="2015-10-03T22:17:00Z">
+            <w:rPrChange w:id="264" w:author="Beck, Desiree A." w:date="2015-10-03T22:17:00Z">
               <w:rPr/>
             </w:rPrChange>
           </w:rPr>
@@ -10493,7 +10484,7 @@
           <w:rPr>
             <w:b/>
             <w:color w:val="0000EE"/>
-            <w:rPrChange w:id="267" w:author="Beck, Desiree A." w:date="2015-10-03T22:17:00Z">
+            <w:rPrChange w:id="265" w:author="Beck, Desiree A." w:date="2015-10-03T22:17:00Z">
               <w:rPr/>
             </w:rPrChange>
           </w:rPr>
@@ -10511,7 +10502,7 @@
         <w:rPr>
           <w:b/>
           <w:color w:val="0000EE"/>
-          <w:rPrChange w:id="268" w:author="Beck, Desiree A." w:date="2015-10-03T22:17:00Z">
+          <w:rPrChange w:id="266" w:author="Beck, Desiree A." w:date="2015-10-03T22:17:00Z">
             <w:rPr>
               <w:b/>
               <w:color w:val="0000EE"/>
@@ -10523,7 +10514,7 @@
         <w:rPr>
           <w:b/>
           <w:color w:val="0000EE"/>
-          <w:rPrChange w:id="269" w:author="Beck, Desiree A." w:date="2015-10-03T22:17:00Z">
+          <w:rPrChange w:id="267" w:author="Beck, Desiree A." w:date="2015-10-03T22:17:00Z">
             <w:rPr/>
           </w:rPrChange>
         </w:rPr>
@@ -10536,12 +10527,12 @@
         </w:rPr>
         <w:t>3</w:t>
       </w:r>
-      <w:ins w:id="270" w:author="Beck, Desiree A." w:date="2015-10-03T22:16:00Z">
+      <w:ins w:id="268" w:author="Beck, Desiree A." w:date="2015-10-03T22:16:00Z">
         <w:r>
           <w:rPr>
             <w:b/>
             <w:color w:val="0000EE"/>
-            <w:rPrChange w:id="271" w:author="Beck, Desiree A." w:date="2015-10-03T22:17:00Z">
+            <w:rPrChange w:id="269" w:author="Beck, Desiree A." w:date="2015-10-03T22:17:00Z">
               <w:rPr/>
             </w:rPrChange>
           </w:rPr>
@@ -10583,16 +10574,45 @@
       </w:r>
       <w:r>
         <w:t xml:space="preserve"> Package prefixes are provided for classes outside of the AS Object data model (see Section </w:t>
+      </w:r>
+      <w:r>
+        <w:rPr>
+          <w:b/>
+          <w:color w:val="0000EE"/>
+          <w:rPrChange w:id="270" w:author="Beck, Desiree A." w:date="2015-10-03T22:17:00Z">
+            <w:rPr/>
+          </w:rPrChange>
+        </w:rPr>
+        <w:fldChar w:fldCharType="begin"/>
+      </w:r>
+      <w:r>
+        <w:rPr>
+          <w:b/>
+          <w:color w:val="0000EE"/>
+          <w:rPrChange w:id="271" w:author="Beck, Desiree A." w:date="2015-10-03T22:17:00Z">
+            <w:rPr/>
+          </w:rPrChange>
+        </w:rPr>
+        <w:instrText xml:space="preserve"> REF _Ref394486021 \r \h </w:instrText>
+      </w:r>
+      <w:r>
+        <w:rPr>
+          <w:b/>
+          <w:color w:val="0000EE"/>
+        </w:rPr>
+        <w:instrText xml:space="preserve"> \* MERGEFORMAT </w:instrText>
       </w:r>
       <w:r>
         <w:rPr>
           <w:b/>
           <w:color w:val="0000EE"/>
           <w:rPrChange w:id="272" w:author="Beck, Desiree A." w:date="2015-10-03T22:17:00Z">
-            <w:rPr/>
+            <w:rPr>
+              <w:b/>
+              <w:color w:val="0000EE"/>
+            </w:rPr>
           </w:rPrChange>
         </w:rPr>
-        <w:fldChar w:fldCharType="begin"/>
       </w:r>
       <w:r>
         <w:rPr>
@@ -10602,52 +10622,23 @@
             <w:rPr/>
           </w:rPrChange>
         </w:rPr>
-        <w:instrText xml:space="preserve"> REF _Ref394486021 \r \h </w:instrText>
+        <w:fldChar w:fldCharType="separate"/>
       </w:r>
       <w:r>
         <w:rPr>
           <w:b/>
           <w:color w:val="0000EE"/>
         </w:rPr>
-        <w:instrText xml:space="preserve"> \* MERGEFORMAT </w:instrText>
+        <w:t>1.2.2</w:t>
       </w:r>
       <w:r>
         <w:rPr>
           <w:b/>
           <w:color w:val="0000EE"/>
           <w:rPrChange w:id="274" w:author="Beck, Desiree A." w:date="2015-10-03T22:17:00Z">
-            <w:rPr>
-              <w:b/>
-              <w:color w:val="0000EE"/>
-            </w:rPr>
-          </w:rPrChange>
-        </w:rPr>
-      </w:r>
-      <w:r>
-        <w:rPr>
-          <w:b/>
-          <w:color w:val="0000EE"/>
-          <w:rPrChange w:id="275" w:author="Beck, Desiree A." w:date="2015-10-03T22:17:00Z">
             <w:rPr/>
           </w:rPrChange>
         </w:rPr>
-        <w:fldChar w:fldCharType="separate"/>
-      </w:r>
-      <w:r>
-        <w:rPr>
-          <w:b/>
-          <w:color w:val="0000EE"/>
-        </w:rPr>
-        <w:t>1.2.2</w:t>
-      </w:r>
-      <w:r>
-        <w:rPr>
-          <w:b/>
-          <w:color w:val="0000EE"/>
-          <w:rPrChange w:id="276" w:author="Beck, Desiree A." w:date="2015-10-03T22:17:00Z">
-            <w:rPr/>
-          </w:rPrChange>
-        </w:rPr>
         <w:fldChar w:fldCharType="end"/>
       </w:r>
       <w:r>
@@ -10659,6 +10650,7 @@
         <w:spacing w:before="80" w:after="240"/>
       </w:pPr>
       <w:r>
+        <w:lastRenderedPageBreak/>
         <w:t xml:space="preserve">Note that if a class is a specialization of a superclass, only the properties that constitute the specialization are shown in the property table (i.e., properties of the superclass will not be shown).  However, details of the superclass may be shown in the UML diagram.  </w:t>
       </w:r>
       <w:r>
@@ -10669,17 +10661,17 @@
       <w:pPr>
         <w:pStyle w:val="Heading3"/>
       </w:pPr>
-      <w:bookmarkStart w:id="277" w:name="_Toc412205415"/>
-      <w:bookmarkStart w:id="278" w:name="_Toc426119877"/>
-      <w:bookmarkStart w:id="279" w:name="_Toc432502653"/>
-      <w:bookmarkStart w:id="280" w:name="_Toc432503318"/>
+      <w:bookmarkStart w:id="275" w:name="_Toc412205415"/>
+      <w:bookmarkStart w:id="276" w:name="_Toc426119877"/>
+      <w:bookmarkStart w:id="277" w:name="_Toc432502653"/>
+      <w:bookmarkStart w:id="278" w:name="_Toc432503318"/>
       <w:r>
         <w:t>Property and Class Descriptions</w:t>
       </w:r>
+      <w:bookmarkEnd w:id="275"/>
+      <w:bookmarkEnd w:id="276"/>
       <w:bookmarkEnd w:id="277"/>
       <w:bookmarkEnd w:id="278"/>
-      <w:bookmarkEnd w:id="279"/>
-      <w:bookmarkEnd w:id="280"/>
     </w:p>
     <w:p>
       <w:pPr>
@@ -10765,7 +10757,6 @@
               <w:rPr>
                 <w:b/>
               </w:rPr>
-              <w:lastRenderedPageBreak/>
               <w:t>Verb</w:t>
             </w:r>
           </w:p>
@@ -11152,17 +11143,18 @@
       <w:pPr>
         <w:pStyle w:val="Heading2"/>
       </w:pPr>
-      <w:bookmarkStart w:id="281" w:name="_Ref428537349"/>
-      <w:bookmarkStart w:id="282" w:name="_Toc427275785"/>
-      <w:bookmarkStart w:id="283" w:name="_Toc432502654"/>
-      <w:bookmarkStart w:id="284" w:name="_Toc432503319"/>
-      <w:r>
+      <w:bookmarkStart w:id="279" w:name="_Ref428537349"/>
+      <w:bookmarkStart w:id="280" w:name="_Toc427275785"/>
+      <w:bookmarkStart w:id="281" w:name="_Toc432502654"/>
+      <w:bookmarkStart w:id="282" w:name="_Toc432503319"/>
+      <w:r>
+        <w:lastRenderedPageBreak/>
         <w:t>Terminology</w:t>
       </w:r>
+      <w:bookmarkEnd w:id="279"/>
+      <w:bookmarkEnd w:id="280"/>
       <w:bookmarkEnd w:id="281"/>
       <w:bookmarkEnd w:id="282"/>
-      <w:bookmarkEnd w:id="283"/>
-      <w:bookmarkEnd w:id="284"/>
     </w:p>
     <w:p>
       <w:r>
@@ -11282,7 +11274,7 @@
       <w:r>
         <w:t>” in this document are to be interpreted as described in</w:t>
       </w:r>
-      <w:del w:id="285" w:author="Beck, Desiree A." w:date="2015-10-03T22:18:00Z">
+      <w:del w:id="283" w:author="Beck, Desiree A." w:date="2015-10-03T22:18:00Z">
         <w:r>
           <w:delText xml:space="preserve"> </w:delText>
         </w:r>
@@ -11306,13 +11298,31 @@
           <w:fldChar w:fldCharType="end"/>
         </w:r>
       </w:del>
-      <w:ins w:id="286" w:author="Beck, Desiree A." w:date="2015-10-03T22:18:00Z">
+      <w:ins w:id="284" w:author="Beck, Desiree A." w:date="2015-10-03T22:18:00Z">
         <w:r>
           <w:t xml:space="preserve"> </w:t>
         </w:r>
       </w:ins>
-      <w:commentRangeStart w:id="287"/>
-      <w:ins w:id="288" w:author="Beck, Desiree A." w:date="2015-10-03T22:19:00Z">
+      <w:commentRangeStart w:id="285"/>
+      <w:ins w:id="286" w:author="Beck, Desiree A." w:date="2015-10-03T22:19:00Z">
+        <w:r>
+          <w:rPr>
+            <w:b/>
+            <w:rPrChange w:id="287" w:author="Beck, Desiree A." w:date="2015-10-03T22:19:00Z">
+              <w:rPr/>
+            </w:rPrChange>
+          </w:rPr>
+          <w:fldChar w:fldCharType="begin"/>
+        </w:r>
+        <w:r>
+          <w:rPr>
+            <w:b/>
+            <w:rPrChange w:id="288" w:author="Beck, Desiree A." w:date="2015-10-03T22:19:00Z">
+              <w:rPr/>
+            </w:rPrChange>
+          </w:rPr>
+          <w:instrText xml:space="preserve"> HYPERLINK  \l "rfc2119" </w:instrText>
+        </w:r>
         <w:r>
           <w:rPr>
             <w:b/>
@@ -11320,16 +11330,19 @@
               <w:rPr/>
             </w:rPrChange>
           </w:rPr>
-          <w:fldChar w:fldCharType="begin"/>
-        </w:r>
-        <w:r>
-          <w:rPr>
+          <w:fldChar w:fldCharType="separate"/>
+        </w:r>
+        <w:r>
+          <w:rPr>
+            <w:rStyle w:val="Hyperlink"/>
             <w:b/>
             <w:rPrChange w:id="290" w:author="Beck, Desiree A." w:date="2015-10-03T22:19:00Z">
-              <w:rPr/>
+              <w:rPr>
+                <w:rStyle w:val="Hyperlink"/>
+              </w:rPr>
             </w:rPrChange>
           </w:rPr>
-          <w:instrText xml:space="preserve"> HYPERLINK  \l "rfc2119" </w:instrText>
+          <w:t>[RFC2119]</w:t>
         </w:r>
         <w:r>
           <w:rPr>
@@ -11338,37 +11351,16 @@
               <w:rPr/>
             </w:rPrChange>
           </w:rPr>
-          <w:fldChar w:fldCharType="separate"/>
-        </w:r>
-        <w:r>
-          <w:rPr>
-            <w:rStyle w:val="Hyperlink"/>
-            <w:b/>
-            <w:rPrChange w:id="292" w:author="Beck, Desiree A." w:date="2015-10-03T22:19:00Z">
-              <w:rPr>
-                <w:rStyle w:val="Hyperlink"/>
-              </w:rPr>
-            </w:rPrChange>
-          </w:rPr>
-          <w:t>[RFC2119]</w:t>
-        </w:r>
-        <w:r>
-          <w:rPr>
-            <w:b/>
-            <w:rPrChange w:id="293" w:author="Beck, Desiree A." w:date="2015-10-03T22:19:00Z">
-              <w:rPr/>
-            </w:rPrChange>
-          </w:rPr>
           <w:fldChar w:fldCharType="end"/>
         </w:r>
       </w:ins>
-      <w:commentRangeEnd w:id="287"/>
-      <w:ins w:id="294" w:author="Beck, Desiree A." w:date="2015-10-04T12:02:00Z">
+      <w:commentRangeEnd w:id="285"/>
+      <w:ins w:id="292" w:author="Beck, Desiree A." w:date="2015-10-04T12:02:00Z">
         <w:r>
           <w:rPr>
             <w:rStyle w:val="CommentReference"/>
           </w:rPr>
-          <w:commentReference w:id="287"/>
+          <w:commentReference w:id="285"/>
         </w:r>
       </w:ins>
       <w:r>
@@ -11379,48 +11371,48 @@
       <w:pPr>
         <w:pStyle w:val="Heading2"/>
       </w:pPr>
-      <w:bookmarkStart w:id="295" w:name="_Ref7502892"/>
-      <w:bookmarkStart w:id="296" w:name="_Toc12011611"/>
-      <w:bookmarkStart w:id="297" w:name="_Toc85472894"/>
-      <w:bookmarkStart w:id="298" w:name="_Toc287332008"/>
-      <w:bookmarkStart w:id="299" w:name="_Toc427275786"/>
-      <w:bookmarkStart w:id="300" w:name="_Toc432502655"/>
-      <w:bookmarkStart w:id="301" w:name="_Toc432503320"/>
+      <w:bookmarkStart w:id="293" w:name="_Ref7502892"/>
+      <w:bookmarkStart w:id="294" w:name="_Toc12011611"/>
+      <w:bookmarkStart w:id="295" w:name="_Toc85472894"/>
+      <w:bookmarkStart w:id="296" w:name="_Toc287332008"/>
+      <w:bookmarkStart w:id="297" w:name="_Toc427275786"/>
+      <w:bookmarkStart w:id="298" w:name="_Toc432502655"/>
+      <w:bookmarkStart w:id="299" w:name="_Toc432503320"/>
       <w:r>
         <w:t>Normative</w:t>
+      </w:r>
+      <w:bookmarkEnd w:id="293"/>
+      <w:bookmarkEnd w:id="294"/>
+      <w:r>
+        <w:t xml:space="preserve"> References</w:t>
       </w:r>
       <w:bookmarkEnd w:id="295"/>
       <w:bookmarkEnd w:id="296"/>
-      <w:r>
-        <w:t xml:space="preserve"> References</w:t>
-      </w:r>
       <w:bookmarkEnd w:id="297"/>
       <w:bookmarkEnd w:id="298"/>
       <w:bookmarkEnd w:id="299"/>
-      <w:bookmarkEnd w:id="300"/>
+    </w:p>
+    <w:p>
+      <w:pPr>
+        <w:pStyle w:val="Ref"/>
+        <w:rPr>
+          <w:del w:id="300" w:author="Beck, Desiree A." w:date="2015-10-03T22:19:00Z"/>
+        </w:rPr>
+      </w:pPr>
+      <w:r>
+        <w:rPr>
+          <w:rStyle w:val="Refterm"/>
+        </w:rPr>
+        <w:t>[</w:t>
+      </w:r>
+      <w:bookmarkStart w:id="301" w:name="rfc2119"/>
+      <w:r>
+        <w:rPr>
+          <w:rStyle w:val="Refterm"/>
+        </w:rPr>
+        <w:t>RFC2119</w:t>
+      </w:r>
       <w:bookmarkEnd w:id="301"/>
-    </w:p>
-    <w:p>
-      <w:pPr>
-        <w:pStyle w:val="Ref"/>
-        <w:rPr>
-          <w:del w:id="302" w:author="Beck, Desiree A." w:date="2015-10-03T22:19:00Z"/>
-        </w:rPr>
-      </w:pPr>
-      <w:r>
-        <w:rPr>
-          <w:rStyle w:val="Refterm"/>
-        </w:rPr>
-        <w:t>[</w:t>
-      </w:r>
-      <w:bookmarkStart w:id="303" w:name="rfc2119"/>
-      <w:r>
-        <w:rPr>
-          <w:rStyle w:val="Refterm"/>
-        </w:rPr>
-        <w:t>RFC2119</w:t>
-      </w:r>
-      <w:bookmarkEnd w:id="303"/>
       <w:r>
         <w:rPr>
           <w:rStyle w:val="Refterm"/>
@@ -11453,27 +11445,27 @@
       <w:pPr>
         <w:pStyle w:val="Heading2"/>
         <w:rPr>
-          <w:del w:id="304" w:author="Beck, Desiree A." w:date="2015-10-03T22:19:00Z"/>
-        </w:rPr>
-      </w:pPr>
-      <w:bookmarkStart w:id="305" w:name="_Toc85472895"/>
-      <w:bookmarkStart w:id="306" w:name="_Toc287332009"/>
-      <w:bookmarkStart w:id="307" w:name="_Toc427275787"/>
-      <w:bookmarkStart w:id="308" w:name="_Toc432502656"/>
-      <w:bookmarkStart w:id="309" w:name="_Toc432503321"/>
-      <w:del w:id="310" w:author="Beck, Desiree A." w:date="2015-10-03T22:19:00Z">
+          <w:del w:id="302" w:author="Beck, Desiree A." w:date="2015-10-03T22:19:00Z"/>
+        </w:rPr>
+      </w:pPr>
+      <w:bookmarkStart w:id="303" w:name="_Toc85472895"/>
+      <w:bookmarkStart w:id="304" w:name="_Toc287332009"/>
+      <w:bookmarkStart w:id="305" w:name="_Toc427275787"/>
+      <w:bookmarkStart w:id="306" w:name="_Toc432502656"/>
+      <w:bookmarkStart w:id="307" w:name="_Toc432503321"/>
+      <w:del w:id="308" w:author="Beck, Desiree A." w:date="2015-10-03T22:19:00Z">
         <w:r>
           <w:delText xml:space="preserve">Non-Normative </w:delText>
         </w:r>
-        <w:commentRangeStart w:id="311"/>
+        <w:commentRangeStart w:id="309"/>
         <w:r>
           <w:delText>References</w:delText>
         </w:r>
       </w:del>
+      <w:bookmarkEnd w:id="303"/>
+      <w:bookmarkEnd w:id="304"/>
       <w:bookmarkEnd w:id="305"/>
-      <w:bookmarkEnd w:id="306"/>
-      <w:bookmarkEnd w:id="307"/>
-      <w:commentRangeEnd w:id="311"/>
+      <w:commentRangeEnd w:id="309"/>
       <w:r>
         <w:rPr>
           <w:rStyle w:val="CommentReference"/>
@@ -11482,15 +11474,15 @@
           <w:color w:val="333333"/>
           <w:kern w:val="0"/>
         </w:rPr>
-        <w:commentReference w:id="311"/>
-      </w:r>
-      <w:bookmarkEnd w:id="308"/>
-      <w:bookmarkEnd w:id="309"/>
+        <w:commentReference w:id="309"/>
+      </w:r>
+      <w:bookmarkEnd w:id="306"/>
+      <w:bookmarkEnd w:id="307"/>
     </w:p>
     <w:p>
       <w:pPr>
         <w:pStyle w:val="Ref"/>
-        <w:pPrChange w:id="312" w:author="Beck, Desiree A." w:date="2015-10-03T22:19:00Z">
+        <w:pPrChange w:id="310" w:author="Beck, Desiree A." w:date="2015-10-03T22:19:00Z">
           <w:pPr/>
         </w:pPrChange>
       </w:pPr>
@@ -11502,22 +11494,22 @@
       <w:pPr>
         <w:pStyle w:val="Heading1"/>
       </w:pPr>
-      <w:bookmarkStart w:id="313" w:name="_Ref428537380"/>
-      <w:bookmarkStart w:id="314" w:name="_Toc432502657"/>
-      <w:bookmarkStart w:id="315" w:name="_Toc432503322"/>
+      <w:bookmarkStart w:id="311" w:name="_Ref428537380"/>
+      <w:bookmarkStart w:id="312" w:name="_Toc432502657"/>
+      <w:bookmarkStart w:id="313" w:name="_Toc432503322"/>
       <w:r>
         <w:lastRenderedPageBreak/>
         <w:t>Background Information</w:t>
       </w:r>
+      <w:bookmarkEnd w:id="311"/>
+      <w:bookmarkEnd w:id="312"/>
       <w:bookmarkEnd w:id="313"/>
-      <w:bookmarkEnd w:id="314"/>
-      <w:bookmarkEnd w:id="315"/>
     </w:p>
     <w:p>
       <w:r>
         <w:t>In this section, we provide high level information about the AS Object data model that is necessary to fully understand the specification details given in Section</w:t>
       </w:r>
-      <w:del w:id="316" w:author="Beck, Desiree A." w:date="2015-10-03T22:19:00Z">
+      <w:del w:id="314" w:author="Beck, Desiree A." w:date="2015-10-03T22:19:00Z">
         <w:r>
           <w:delText xml:space="preserve"> </w:delText>
         </w:r>
@@ -11541,7 +11533,7 @@
           <w:fldChar w:fldCharType="end"/>
         </w:r>
       </w:del>
-      <w:ins w:id="317" w:author="Beck, Desiree A." w:date="2015-10-03T22:19:00Z">
+      <w:ins w:id="315" w:author="Beck, Desiree A." w:date="2015-10-03T22:19:00Z">
         <w:r>
           <w:t xml:space="preserve"> </w:t>
         </w:r>
@@ -11549,7 +11541,7 @@
           <w:rPr>
             <w:b/>
             <w:color w:val="0000EE"/>
-            <w:rPrChange w:id="318" w:author="Beck, Desiree A." w:date="2015-10-03T22:19:00Z">
+            <w:rPrChange w:id="316" w:author="Beck, Desiree A." w:date="2015-10-03T22:19:00Z">
               <w:rPr/>
             </w:rPrChange>
           </w:rPr>
@@ -11559,7 +11551,7 @@
           <w:rPr>
             <w:b/>
             <w:color w:val="0000EE"/>
-            <w:rPrChange w:id="319" w:author="Beck, Desiree A." w:date="2015-10-03T22:19:00Z">
+            <w:rPrChange w:id="317" w:author="Beck, Desiree A." w:date="2015-10-03T22:19:00Z">
               <w:rPr/>
             </w:rPrChange>
           </w:rPr>
@@ -11577,7 +11569,7 @@
         <w:rPr>
           <w:b/>
           <w:color w:val="0000EE"/>
-          <w:rPrChange w:id="320" w:author="Beck, Desiree A." w:date="2015-10-03T22:19:00Z">
+          <w:rPrChange w:id="318" w:author="Beck, Desiree A." w:date="2015-10-03T22:19:00Z">
             <w:rPr>
               <w:b/>
               <w:color w:val="0000EE"/>
@@ -11589,7 +11581,7 @@
         <w:rPr>
           <w:b/>
           <w:color w:val="0000EE"/>
-          <w:rPrChange w:id="321" w:author="Beck, Desiree A." w:date="2015-10-03T22:19:00Z">
+          <w:rPrChange w:id="319" w:author="Beck, Desiree A." w:date="2015-10-03T22:19:00Z">
             <w:rPr/>
           </w:rPrChange>
         </w:rPr>
@@ -11602,12 +11594,12 @@
         </w:rPr>
         <w:t>3</w:t>
       </w:r>
-      <w:ins w:id="322" w:author="Beck, Desiree A." w:date="2015-10-03T22:19:00Z">
+      <w:ins w:id="320" w:author="Beck, Desiree A." w:date="2015-10-03T22:19:00Z">
         <w:r>
           <w:rPr>
             <w:b/>
             <w:color w:val="0000EE"/>
-            <w:rPrChange w:id="323" w:author="Beck, Desiree A." w:date="2015-10-03T22:19:00Z">
+            <w:rPrChange w:id="321" w:author="Beck, Desiree A." w:date="2015-10-03T22:19:00Z">
               <w:rPr/>
             </w:rPrChange>
           </w:rPr>
@@ -11627,15 +11619,15 @@
         <w:spacing w:before="360" w:after="60"/>
         <w:ind w:left="720"/>
       </w:pPr>
-      <w:bookmarkStart w:id="324" w:name="_Toc426119879"/>
-      <w:bookmarkStart w:id="325" w:name="_Toc432502658"/>
-      <w:bookmarkStart w:id="326" w:name="_Toc432503323"/>
+      <w:bookmarkStart w:id="322" w:name="_Toc426119879"/>
+      <w:bookmarkStart w:id="323" w:name="_Toc432502658"/>
+      <w:bookmarkStart w:id="324" w:name="_Toc432503323"/>
       <w:r>
         <w:t>Cyber Observables</w:t>
       </w:r>
+      <w:bookmarkEnd w:id="322"/>
+      <w:bookmarkEnd w:id="323"/>
       <w:bookmarkEnd w:id="324"/>
-      <w:bookmarkEnd w:id="325"/>
-      <w:bookmarkEnd w:id="326"/>
     </w:p>
     <w:p>
       <w:pPr>
@@ -11659,15 +11651,15 @@
         <w:spacing w:before="360" w:after="60"/>
         <w:ind w:left="720"/>
       </w:pPr>
-      <w:bookmarkStart w:id="327" w:name="_Toc432502659"/>
-      <w:bookmarkStart w:id="328" w:name="_Toc287332011"/>
-      <w:bookmarkStart w:id="329" w:name="_Toc409437263"/>
-      <w:bookmarkStart w:id="330" w:name="_Toc432503324"/>
+      <w:bookmarkStart w:id="325" w:name="_Toc432502659"/>
+      <w:bookmarkStart w:id="326" w:name="_Toc432503324"/>
+      <w:bookmarkStart w:id="327" w:name="_Toc287332011"/>
+      <w:bookmarkStart w:id="328" w:name="_Toc409437263"/>
       <w:r>
         <w:t>Objects</w:t>
       </w:r>
-      <w:bookmarkEnd w:id="327"/>
-      <w:bookmarkEnd w:id="330"/>
+      <w:bookmarkEnd w:id="325"/>
+      <w:bookmarkEnd w:id="326"/>
     </w:p>
     <w:p>
       <w:r>
@@ -11688,35 +11680,35 @@
       <w:pPr>
         <w:pStyle w:val="Heading1"/>
       </w:pPr>
-      <w:bookmarkStart w:id="335" w:name="_Ref431638223"/>
-      <w:bookmarkStart w:id="336" w:name="_Toc432502660"/>
-      <w:bookmarkStart w:id="337" w:name="_Toc432503325"/>
+      <w:bookmarkStart w:id="333" w:name="_Ref431638223"/>
+      <w:bookmarkStart w:id="334" w:name="_Toc432502660"/>
+      <w:bookmarkStart w:id="335" w:name="_Toc432503325"/>
       <w:r>
         <w:lastRenderedPageBreak/>
         <w:t>Data Model</w:t>
       </w:r>
+      <w:bookmarkEnd w:id="333"/>
+      <w:bookmarkEnd w:id="334"/>
       <w:bookmarkEnd w:id="335"/>
+    </w:p>
+    <w:p>
+      <w:pPr>
+        <w:pStyle w:val="Heading2"/>
+      </w:pPr>
+      <w:bookmarkStart w:id="336" w:name="_Toc432502661"/>
+      <w:bookmarkStart w:id="337" w:name="_Toc432503326"/>
+      <w:r>
+        <w:t>ASObjectType Class</w:t>
+      </w:r>
       <w:bookmarkEnd w:id="336"/>
       <w:bookmarkEnd w:id="337"/>
     </w:p>
     <w:p>
       <w:pPr>
-        <w:pStyle w:val="Heading2"/>
-      </w:pPr>
-      <w:bookmarkStart w:id="338" w:name="_Toc432502661"/>
-      <w:bookmarkStart w:id="339" w:name="_Toc432503326"/>
-      <w:r>
-        <w:t>ASObjectType Class</w:t>
-      </w:r>
-      <w:bookmarkEnd w:id="338"/>
-      <w:bookmarkEnd w:id="339"/>
-    </w:p>
-    <w:p>
-      <w:pPr>
         <w:pStyle w:val="basicparagraph"/>
         <w:contextualSpacing w:val="0"/>
         <w:rPr>
-          <w:ins w:id="340" w:author="Beck, Desiree A." w:date="2015-10-05T10:26:00Z"/>
+          <w:ins w:id="338" w:author="Beck, Desiree A." w:date="2015-10-05T10:26:00Z"/>
           <w:rFonts w:cs="Courier New"/>
         </w:rPr>
       </w:pPr>
@@ -11726,7 +11718,7 @@
       <w:r>
         <w:rPr>
           <w:rFonts w:ascii="Courier New" w:hAnsi="Courier New" w:cs="Courier New"/>
-          <w:rPrChange w:id="341" w:author="Beck, Desiree A." w:date="2015-10-05T10:24:00Z">
+          <w:rPrChange w:id="339" w:author="Beck, Desiree A." w:date="2015-10-05T10:24:00Z">
             <w:rPr/>
           </w:rPrChange>
         </w:rPr>
@@ -11735,7 +11727,7 @@
       <w:r>
         <w:t xml:space="preserve"> </w:t>
       </w:r>
-      <w:ins w:id="342" w:author="Beck, Desiree A." w:date="2015-10-13T12:45:00Z">
+      <w:ins w:id="340" w:author="Beck, Desiree A." w:date="2015-10-13T12:45:00Z">
         <w:r>
           <w:t>class</w:t>
         </w:r>
@@ -11743,13 +11735,14 @@
       <w:r>
         <w:t xml:space="preserve"> is intended to characterize an autonomous system (AS).</w:t>
       </w:r>
-      <w:ins w:id="343" w:author="Beck, Desiree A." w:date="2015-10-05T10:24:00Z">
+      <w:ins w:id="341" w:author="Beck, Desiree A." w:date="2015-10-05T10:24:00Z">
         <w:r>
           <w:rPr>
             <w:rFonts w:cs="Courier New"/>
           </w:rPr>
           <w:t xml:space="preserve"> </w:t>
         </w:r>
+        <w:bookmarkStart w:id="342" w:name="_GoBack"/>
         <w:r>
           <w:rPr>
             <w:rFonts w:cs="Courier New"/>
@@ -11781,7 +11774,20 @@
         </w:rPr>
         <w:t xml:space="preserve"> </w:t>
       </w:r>
-      <w:ins w:id="344" w:author="Beck, Desiree A." w:date="2015-10-05T10:25:00Z">
+      <w:ins w:id="343" w:author="Beck, Desiree A." w:date="2015-10-05T10:25:00Z">
+        <w:r>
+          <w:rPr>
+            <w:rFonts w:cs="Courier New"/>
+            <w:b/>
+            <w:color w:val="0000EE"/>
+            <w:rPrChange w:id="344" w:author="Beck, Desiree A." w:date="2015-10-05T10:26:00Z">
+              <w:rPr>
+                <w:rFonts w:cs="Courier New"/>
+              </w:rPr>
+            </w:rPrChange>
+          </w:rPr>
+          <w:fldChar w:fldCharType="begin"/>
+        </w:r>
         <w:r>
           <w:rPr>
             <w:rFonts w:cs="Courier New"/>
@@ -11793,22 +11799,23 @@
               </w:rPr>
             </w:rPrChange>
           </w:rPr>
-          <w:fldChar w:fldCharType="begin"/>
-        </w:r>
-        <w:r>
-          <w:rPr>
-            <w:rFonts w:cs="Courier New"/>
-            <w:b/>
-            <w:color w:val="0000EE"/>
-            <w:rPrChange w:id="346" w:author="Beck, Desiree A." w:date="2015-10-05T10:26:00Z">
-              <w:rPr>
-                <w:rFonts w:cs="Courier New"/>
-              </w:rPr>
-            </w:rPrChange>
-          </w:rPr>
           <w:instrText xml:space="preserve"> REF _Ref395023936 \h </w:instrText>
         </w:r>
       </w:ins>
+      <w:r>
+        <w:rPr>
+          <w:rFonts w:cs="Courier New"/>
+          <w:b/>
+          <w:color w:val="0000EE"/>
+          <w:rPrChange w:id="346" w:author="Beck, Desiree A." w:date="2015-10-05T10:26:00Z">
+            <w:rPr>
+              <w:rFonts w:cs="Courier New"/>
+              <w:color w:val="0000EE"/>
+            </w:rPr>
+          </w:rPrChange>
+        </w:rPr>
+        <w:instrText xml:space="preserve"> \* MERGEFORMAT </w:instrText>
+      </w:r>
       <w:r>
         <w:rPr>
           <w:rFonts w:cs="Courier New"/>
@@ -11817,11 +11824,11 @@
           <w:rPrChange w:id="347" w:author="Beck, Desiree A." w:date="2015-10-05T10:26:00Z">
             <w:rPr>
               <w:rFonts w:cs="Courier New"/>
+              <w:b/>
               <w:color w:val="0000EE"/>
             </w:rPr>
           </w:rPrChange>
         </w:rPr>
-        <w:instrText xml:space="preserve"> \* MERGEFORMAT </w:instrText>
       </w:r>
       <w:r>
         <w:rPr>
@@ -11831,31 +11838,17 @@
           <w:rPrChange w:id="348" w:author="Beck, Desiree A." w:date="2015-10-05T10:26:00Z">
             <w:rPr>
               <w:rFonts w:cs="Courier New"/>
-              <w:b/>
-              <w:color w:val="0000EE"/>
             </w:rPr>
           </w:rPrChange>
         </w:rPr>
-      </w:r>
-      <w:r>
-        <w:rPr>
-          <w:rFonts w:cs="Courier New"/>
-          <w:b/>
-          <w:color w:val="0000EE"/>
-          <w:rPrChange w:id="349" w:author="Beck, Desiree A." w:date="2015-10-05T10:26:00Z">
-            <w:rPr>
-              <w:rFonts w:cs="Courier New"/>
-            </w:rPr>
-          </w:rPrChange>
-        </w:rPr>
         <w:fldChar w:fldCharType="separate"/>
       </w:r>
-      <w:ins w:id="350" w:author="Beck, Desiree A." w:date="2015-10-05T10:25:00Z">
+      <w:ins w:id="349" w:author="Beck, Desiree A." w:date="2015-10-05T10:25:00Z">
         <w:r>
           <w:rPr>
             <w:b/>
             <w:color w:val="0000EE"/>
-            <w:rPrChange w:id="351" w:author="Beck, Desiree A." w:date="2015-10-05T10:26:00Z">
+            <w:rPrChange w:id="350" w:author="Beck, Desiree A." w:date="2015-10-05T10:26:00Z">
               <w:rPr/>
             </w:rPrChange>
           </w:rPr>
@@ -11866,7 +11859,7 @@
             <w:b/>
             <w:noProof/>
             <w:color w:val="0000EE"/>
-            <w:rPrChange w:id="352" w:author="Beck, Desiree A." w:date="2015-10-05T10:26:00Z">
+            <w:rPrChange w:id="351" w:author="Beck, Desiree A." w:date="2015-10-05T10:26:00Z">
               <w:rPr>
                 <w:noProof/>
               </w:rPr>
@@ -11878,7 +11871,7 @@
           <w:rPr>
             <w:b/>
             <w:color w:val="0000EE"/>
-            <w:rPrChange w:id="353" w:author="Beck, Desiree A." w:date="2015-10-05T10:26:00Z">
+            <w:rPrChange w:id="352" w:author="Beck, Desiree A." w:date="2015-10-05T10:26:00Z">
               <w:rPr/>
             </w:rPrChange>
           </w:rPr>
@@ -11889,7 +11882,7 @@
             <w:b/>
             <w:noProof/>
             <w:color w:val="0000EE"/>
-            <w:rPrChange w:id="354" w:author="Beck, Desiree A." w:date="2015-10-05T10:26:00Z">
+            <w:rPrChange w:id="353" w:author="Beck, Desiree A." w:date="2015-10-05T10:26:00Z">
               <w:rPr>
                 <w:noProof/>
               </w:rPr>
@@ -11902,7 +11895,7 @@
             <w:rFonts w:cs="Courier New"/>
             <w:b/>
             <w:color w:val="0000EE"/>
-            <w:rPrChange w:id="355" w:author="Beck, Desiree A." w:date="2015-10-05T10:26:00Z">
+            <w:rPrChange w:id="354" w:author="Beck, Desiree A." w:date="2015-10-05T10:26:00Z">
               <w:rPr>
                 <w:rFonts w:cs="Courier New"/>
               </w:rPr>
@@ -11917,7 +11910,7 @@
           <w:t>.</w:t>
         </w:r>
       </w:ins>
-      <w:ins w:id="356" w:author="Beck, Desiree A." w:date="2015-10-05T10:24:00Z">
+      <w:ins w:id="355" w:author="Beck, Desiree A." w:date="2015-10-05T10:24:00Z">
         <w:r>
           <w:rPr>
             <w:rFonts w:cs="Courier New"/>
@@ -11930,10 +11923,10 @@
       <w:pPr>
         <w:jc w:val="center"/>
         <w:rPr>
-          <w:ins w:id="357" w:author="Beck, Desiree A." w:date="2015-10-05T10:24:00Z"/>
-        </w:rPr>
-      </w:pPr>
-      <w:ins w:id="358" w:author="Beck, Desiree A." w:date="2015-10-05T10:26:00Z">
+          <w:ins w:id="356" w:author="Beck, Desiree A." w:date="2015-10-05T10:24:00Z"/>
+        </w:rPr>
+      </w:pPr>
+      <w:ins w:id="357" w:author="Beck, Desiree A." w:date="2015-10-05T10:26:00Z">
         <w:r>
           <w:rPr>
             <w:noProof/>
@@ -11986,15 +11979,15 @@
       <w:pPr>
         <w:spacing w:after="240"/>
         <w:jc w:val="center"/>
-        <w:pPrChange w:id="359" w:author="Beck, Desiree A." w:date="2015-10-05T10:26:00Z">
+        <w:pPrChange w:id="358" w:author="Beck, Desiree A." w:date="2015-10-05T10:26:00Z">
           <w:pPr>
             <w:pStyle w:val="basicparagraph"/>
             <w:contextualSpacing w:val="0"/>
           </w:pPr>
         </w:pPrChange>
       </w:pPr>
-      <w:bookmarkStart w:id="360" w:name="_Ref395023936"/>
-      <w:ins w:id="361" w:author="Beck, Desiree A." w:date="2015-10-05T10:24:00Z">
+      <w:bookmarkStart w:id="359" w:name="_Ref395023936"/>
+      <w:ins w:id="360" w:author="Beck, Desiree A." w:date="2015-10-05T10:24:00Z">
         <w:r>
           <w:t xml:space="preserve">Figure </w:t>
         </w:r>
@@ -12018,13 +12011,13 @@
           <w:t>1</w:t>
         </w:r>
       </w:fldSimple>
-      <w:bookmarkEnd w:id="360"/>
-      <w:ins w:id="362" w:author="Beck, Desiree A." w:date="2015-10-05T10:24:00Z">
+      <w:bookmarkEnd w:id="359"/>
+      <w:ins w:id="361" w:author="Beck, Desiree A." w:date="2015-10-05T10:24:00Z">
         <w:r>
           <w:t xml:space="preserve">. UML diagram of the </w:t>
         </w:r>
       </w:ins>
-      <w:ins w:id="363" w:author="Beck, Desiree A." w:date="2015-10-05T11:16:00Z">
+      <w:ins w:id="362" w:author="Beck, Desiree A." w:date="2015-10-05T11:16:00Z">
         <w:r>
           <w:rPr>
             <w:rFonts w:ascii="Courier New" w:hAnsi="Courier New" w:cs="Courier New"/>
@@ -12032,7 +12025,7 @@
           <w:t>ASObject</w:t>
         </w:r>
       </w:ins>
-      <w:ins w:id="364" w:author="Beck, Desiree A." w:date="2015-10-05T10:24:00Z">
+      <w:ins w:id="363" w:author="Beck, Desiree A." w:date="2015-10-05T10:24:00Z">
         <w:r>
           <w:rPr>
             <w:rFonts w:ascii="Courier New" w:hAnsi="Courier New" w:cs="Courier New"/>
@@ -12044,6 +12037,7 @@
         </w:r>
       </w:ins>
     </w:p>
+    <w:bookmarkEnd w:id="342"/>
     <w:p>
       <w:pPr>
         <w:pStyle w:val="basicparagraph"/>
@@ -12061,19 +12055,29 @@
       <w:r>
         <w:t xml:space="preserve"> class is given in </w:t>
       </w:r>
-      <w:del w:id="365" w:author="Beck, Desiree A." w:date="2015-10-03T22:20:00Z">
+      <w:del w:id="364" w:author="Beck, Desiree A." w:date="2015-10-03T22:20:00Z">
         <w:r>
           <w:rPr>
             <w:b/>
             <w:color w:val="0000EE"/>
-            <w:rPrChange w:id="366" w:author="Beck, Desiree A." w:date="2015-10-03T22:20:00Z">
+            <w:rPrChange w:id="365" w:author="Beck, Desiree A." w:date="2015-10-03T22:20:00Z">
               <w:rPr/>
             </w:rPrChange>
           </w:rPr>
           <w:delText>???</w:delText>
         </w:r>
       </w:del>
-      <w:ins w:id="367" w:author="Beck, Desiree A." w:date="2015-10-03T22:20:00Z">
+      <w:ins w:id="366" w:author="Beck, Desiree A." w:date="2015-10-03T22:20:00Z">
+        <w:r>
+          <w:rPr>
+            <w:b/>
+            <w:color w:val="0000EE"/>
+            <w:rPrChange w:id="367" w:author="Beck, Desiree A." w:date="2015-10-03T22:20:00Z">
+              <w:rPr/>
+            </w:rPrChange>
+          </w:rPr>
+          <w:fldChar w:fldCharType="begin"/>
+        </w:r>
         <w:r>
           <w:rPr>
             <w:b/>
@@ -12082,16 +12086,6 @@
               <w:rPr/>
             </w:rPrChange>
           </w:rPr>
-          <w:fldChar w:fldCharType="begin"/>
-        </w:r>
-        <w:r>
-          <w:rPr>
-            <w:b/>
-            <w:color w:val="0000EE"/>
-            <w:rPrChange w:id="369" w:author="Beck, Desiree A." w:date="2015-10-03T22:20:00Z">
-              <w:rPr/>
-            </w:rPrChange>
-          </w:rPr>
           <w:instrText xml:space="preserve"> REF _Ref431674159 \h </w:instrText>
         </w:r>
       </w:ins>
@@ -12106,7 +12100,7 @@
         <w:rPr>
           <w:b/>
           <w:color w:val="0000EE"/>
-          <w:rPrChange w:id="370" w:author="Beck, Desiree A." w:date="2015-10-03T22:20:00Z">
+          <w:rPrChange w:id="369" w:author="Beck, Desiree A." w:date="2015-10-03T22:20:00Z">
             <w:rPr>
               <w:b/>
               <w:color w:val="0000EE"/>
@@ -12118,7 +12112,7 @@
         <w:rPr>
           <w:b/>
           <w:color w:val="0000EE"/>
-          <w:rPrChange w:id="371" w:author="Beck, Desiree A." w:date="2015-10-03T22:20:00Z">
+          <w:rPrChange w:id="370" w:author="Beck, Desiree A." w:date="2015-10-03T22:20:00Z">
             <w:rPr/>
           </w:rPrChange>
         </w:rPr>
@@ -12148,12 +12142,12 @@
         <w:noBreakHyphen/>
         <w:t>1</w:t>
       </w:r>
-      <w:ins w:id="372" w:author="Beck, Desiree A." w:date="2015-10-03T22:20:00Z">
+      <w:ins w:id="371" w:author="Beck, Desiree A." w:date="2015-10-03T22:20:00Z">
         <w:r>
           <w:rPr>
             <w:b/>
             <w:color w:val="0000EE"/>
-            <w:rPrChange w:id="373" w:author="Beck, Desiree A." w:date="2015-10-03T22:20:00Z">
+            <w:rPrChange w:id="372" w:author="Beck, Desiree A." w:date="2015-10-03T22:20:00Z">
               <w:rPr/>
             </w:rPrChange>
           </w:rPr>
@@ -12169,57 +12163,31 @@
         <w:pStyle w:val="tablecaption"/>
         <w:jc w:val="center"/>
       </w:pPr>
-      <w:bookmarkStart w:id="374" w:name="_Ref431674159"/>
+      <w:bookmarkStart w:id="373" w:name="_Ref431674159"/>
       <w:r>
         <w:t xml:space="preserve">Table </w:t>
       </w:r>
-      <w:r>
-        <w:fldChar w:fldCharType="begin"/>
-      </w:r>
-      <w:r>
-        <w:instrText xml:space="preserve"> STYLEREF 1 \s </w:instrText>
-      </w:r>
-      <w:r>
-        <w:fldChar w:fldCharType="separate"/>
-      </w:r>
-      <w:r>
-        <w:rPr>
-          <w:noProof/>
-        </w:rPr>
-        <w:t>3</w:t>
-      </w:r>
-      <w:r>
-        <w:rPr>
-          <w:noProof/>
-        </w:rPr>
-        <w:fldChar w:fldCharType="end"/>
-      </w:r>
+      <w:fldSimple w:instr=" STYLEREF 1 \s ">
+        <w:r>
+          <w:rPr>
+            <w:noProof/>
+          </w:rPr>
+          <w:t>3</w:t>
+        </w:r>
+      </w:fldSimple>
       <w:r>
         <w:noBreakHyphen/>
       </w:r>
-      <w:r>
-        <w:fldChar w:fldCharType="begin"/>
-      </w:r>
-      <w:r>
-        <w:instrText xml:space="preserve"> SEQ Table \* ARABIC \s 1 </w:instrText>
-      </w:r>
-      <w:r>
-        <w:fldChar w:fldCharType="separate"/>
-      </w:r>
-      <w:r>
-        <w:rPr>
-          <w:noProof/>
-        </w:rPr>
-        <w:t>1</w:t>
-      </w:r>
-      <w:r>
-        <w:rPr>
-          <w:noProof/>
-        </w:rPr>
-        <w:fldChar w:fldCharType="end"/>
-      </w:r>
-      <w:bookmarkEnd w:id="374"/>
-      <w:ins w:id="375" w:author="Beck, Desiree A." w:date="2015-10-03T22:20:00Z">
+      <w:fldSimple w:instr=" SEQ Table \* ARABIC \s 1 ">
+        <w:r>
+          <w:rPr>
+            <w:noProof/>
+          </w:rPr>
+          <w:t>1</w:t>
+        </w:r>
+      </w:fldSimple>
+      <w:bookmarkEnd w:id="373"/>
+      <w:ins w:id="374" w:author="Beck, Desiree A." w:date="2015-10-03T22:20:00Z">
         <w:r>
           <w:t xml:space="preserve">. </w:t>
         </w:r>
@@ -12252,7 +12220,7 @@
         </w:tblBorders>
         <w:tblLayout w:type="fixed"/>
         <w:tblLook w:val="0600" w:firstRow="0" w:lastRow="0" w:firstColumn="0" w:lastColumn="0" w:noHBand="1" w:noVBand="1"/>
-        <w:tblPrChange w:id="376" w:author="Beck, Desiree A." w:date="2015-10-03T22:21:00Z">
+        <w:tblPrChange w:id="375" w:author="Beck, Desiree A." w:date="2015-10-03T22:21:00Z">
           <w:tblPr>
             <w:tblStyle w:val="a"/>
             <w:tblW w:w="12960" w:type="dxa"/>
@@ -12275,7 +12243,7 @@
         <w:gridCol w:w="4590"/>
         <w:gridCol w:w="1260"/>
         <w:gridCol w:w="4230"/>
-        <w:tblGridChange w:id="377">
+        <w:tblGridChange w:id="376">
           <w:tblGrid>
             <w:gridCol w:w="3853"/>
             <w:gridCol w:w="3853"/>
@@ -12287,7 +12255,7 @@
       <w:tr>
         <w:trPr>
           <w:jc w:val="center"/>
-          <w:trPrChange w:id="378" w:author="Beck, Desiree A." w:date="2015-10-03T22:21:00Z">
+          <w:trPrChange w:id="377" w:author="Beck, Desiree A." w:date="2015-10-03T22:21:00Z">
             <w:trPr>
               <w:jc w:val="center"/>
             </w:trPr>
@@ -12303,7 +12271,7 @@
               <w:bottom w:w="100" w:type="dxa"/>
               <w:right w:w="100" w:type="dxa"/>
             </w:tcMar>
-            <w:tcPrChange w:id="379" w:author="Beck, Desiree A." w:date="2015-10-03T22:21:00Z">
+            <w:tcPrChange w:id="378" w:author="Beck, Desiree A." w:date="2015-10-03T22:21:00Z">
               <w:tcPr>
                 <w:tcW w:w="3853" w:type="dxa"/>
                 <w:shd w:val="clear" w:color="auto" w:fill="BFBFBF"/>
@@ -12342,7 +12310,7 @@
               <w:bottom w:w="100" w:type="dxa"/>
               <w:right w:w="100" w:type="dxa"/>
             </w:tcMar>
-            <w:tcPrChange w:id="380" w:author="Beck, Desiree A." w:date="2015-10-03T22:21:00Z">
+            <w:tcPrChange w:id="379" w:author="Beck, Desiree A." w:date="2015-10-03T22:21:00Z">
               <w:tcPr>
                 <w:tcW w:w="3853" w:type="dxa"/>
                 <w:shd w:val="clear" w:color="auto" w:fill="BFBFBF"/>
@@ -12381,7 +12349,7 @@
               <w:bottom w:w="100" w:type="dxa"/>
               <w:right w:w="100" w:type="dxa"/>
             </w:tcMar>
-            <w:tcPrChange w:id="381" w:author="Beck, Desiree A." w:date="2015-10-03T22:21:00Z">
+            <w:tcPrChange w:id="380" w:author="Beck, Desiree A." w:date="2015-10-03T22:21:00Z">
               <w:tcPr>
                 <w:tcW w:w="1400" w:type="dxa"/>
                 <w:shd w:val="clear" w:color="auto" w:fill="BFBFBF"/>
@@ -12421,7 +12389,7 @@
               <w:bottom w:w="100" w:type="dxa"/>
               <w:right w:w="100" w:type="dxa"/>
             </w:tcMar>
-            <w:tcPrChange w:id="382" w:author="Beck, Desiree A." w:date="2015-10-03T22:21:00Z">
+            <w:tcPrChange w:id="381" w:author="Beck, Desiree A." w:date="2015-10-03T22:21:00Z">
               <w:tcPr>
                 <w:tcW w:w="3854" w:type="dxa"/>
                 <w:shd w:val="clear" w:color="auto" w:fill="BFBFBF"/>
@@ -12454,7 +12422,7 @@
       <w:tr>
         <w:trPr>
           <w:jc w:val="center"/>
-          <w:trPrChange w:id="383" w:author="Beck, Desiree A." w:date="2015-10-03T22:21:00Z">
+          <w:trPrChange w:id="382" w:author="Beck, Desiree A." w:date="2015-10-03T22:21:00Z">
             <w:trPr>
               <w:jc w:val="center"/>
             </w:trPr>
@@ -12471,7 +12439,7 @@
               <w:right w:w="100" w:type="dxa"/>
             </w:tcMar>
             <w:vAlign w:val="center"/>
-            <w:tcPrChange w:id="384" w:author="Beck, Desiree A." w:date="2015-10-03T22:21:00Z">
+            <w:tcPrChange w:id="383" w:author="Beck, Desiree A." w:date="2015-10-03T22:21:00Z">
               <w:tcPr>
                 <w:tcW w:w="3853" w:type="dxa"/>
                 <w:shd w:val="clear" w:color="auto" w:fill="FFFFFF"/>
@@ -12505,7 +12473,7 @@
               <w:right w:w="100" w:type="dxa"/>
             </w:tcMar>
             <w:vAlign w:val="center"/>
-            <w:tcPrChange w:id="385" w:author="Beck, Desiree A." w:date="2015-10-03T22:21:00Z">
+            <w:tcPrChange w:id="384" w:author="Beck, Desiree A." w:date="2015-10-03T22:21:00Z">
               <w:tcPr>
                 <w:tcW w:w="3853" w:type="dxa"/>
                 <w:shd w:val="clear" w:color="auto" w:fill="FFFFFF"/>
@@ -12522,7 +12490,7 @@
           <w:p>
             <w:pPr>
               <w:rPr>
-                <w:ins w:id="386" w:author="Beck, Desiree A." w:date="2015-10-03T22:21:00Z"/>
+                <w:ins w:id="385" w:author="Beck, Desiree A." w:date="2015-10-03T22:21:00Z"/>
                 <w:rFonts w:ascii="Courier New" w:eastAsia="Courier New" w:hAnsi="Courier New" w:cs="Courier New"/>
               </w:rPr>
             </w:pPr>
@@ -12553,7 +12521,7 @@
               <w:right w:w="100" w:type="dxa"/>
             </w:tcMar>
             <w:vAlign w:val="center"/>
-            <w:tcPrChange w:id="387" w:author="Beck, Desiree A." w:date="2015-10-03T22:21:00Z">
+            <w:tcPrChange w:id="386" w:author="Beck, Desiree A." w:date="2015-10-03T22:21:00Z">
               <w:tcPr>
                 <w:tcW w:w="1400" w:type="dxa"/>
                 <w:shd w:val="clear" w:color="auto" w:fill="FFFFFF"/>
@@ -12586,7 +12554,7 @@
               <w:bottom w:w="100" w:type="dxa"/>
               <w:right w:w="100" w:type="dxa"/>
             </w:tcMar>
-            <w:tcPrChange w:id="388" w:author="Beck, Desiree A." w:date="2015-10-03T22:21:00Z">
+            <w:tcPrChange w:id="387" w:author="Beck, Desiree A." w:date="2015-10-03T22:21:00Z">
               <w:tcPr>
                 <w:tcW w:w="3854" w:type="dxa"/>
                 <w:shd w:val="clear" w:color="auto" w:fill="FFFFFF"/>
@@ -12606,7 +12574,7 @@
             <w:r>
               <w:rPr>
                 <w:rFonts w:ascii="Courier New" w:hAnsi="Courier New" w:cs="Courier New"/>
-                <w:rPrChange w:id="389" w:author="Beck, Desiree A." w:date="2015-10-03T22:21:00Z">
+                <w:rPrChange w:id="388" w:author="Beck, Desiree A." w:date="2015-10-03T22:21:00Z">
                   <w:rPr/>
                 </w:rPrChange>
               </w:rPr>
@@ -12621,7 +12589,7 @@
       <w:tr>
         <w:trPr>
           <w:jc w:val="center"/>
-          <w:trPrChange w:id="390" w:author="Beck, Desiree A." w:date="2015-10-03T22:21:00Z">
+          <w:trPrChange w:id="389" w:author="Beck, Desiree A." w:date="2015-10-03T22:21:00Z">
             <w:trPr>
               <w:jc w:val="center"/>
             </w:trPr>
@@ -12638,7 +12606,7 @@
               <w:right w:w="100" w:type="dxa"/>
             </w:tcMar>
             <w:vAlign w:val="center"/>
-            <w:tcPrChange w:id="391" w:author="Beck, Desiree A." w:date="2015-10-03T22:21:00Z">
+            <w:tcPrChange w:id="390" w:author="Beck, Desiree A." w:date="2015-10-03T22:21:00Z">
               <w:tcPr>
                 <w:tcW w:w="3853" w:type="dxa"/>
                 <w:shd w:val="clear" w:color="auto" w:fill="FFFFFF"/>
@@ -12672,7 +12640,7 @@
               <w:right w:w="100" w:type="dxa"/>
             </w:tcMar>
             <w:vAlign w:val="center"/>
-            <w:tcPrChange w:id="392" w:author="Beck, Desiree A." w:date="2015-10-03T22:21:00Z">
+            <w:tcPrChange w:id="391" w:author="Beck, Desiree A." w:date="2015-10-03T22:21:00Z">
               <w:tcPr>
                 <w:tcW w:w="3853" w:type="dxa"/>
                 <w:shd w:val="clear" w:color="auto" w:fill="FFFFFF"/>
@@ -12689,7 +12657,7 @@
           <w:p>
             <w:pPr>
               <w:rPr>
-                <w:ins w:id="393" w:author="Beck, Desiree A." w:date="2015-10-03T22:21:00Z"/>
+                <w:ins w:id="392" w:author="Beck, Desiree A." w:date="2015-10-03T22:21:00Z"/>
                 <w:rFonts w:ascii="Courier New" w:eastAsia="Courier New" w:hAnsi="Courier New" w:cs="Courier New"/>
               </w:rPr>
             </w:pPr>
@@ -12720,7 +12688,7 @@
               <w:right w:w="100" w:type="dxa"/>
             </w:tcMar>
             <w:vAlign w:val="center"/>
-            <w:tcPrChange w:id="394" w:author="Beck, Desiree A." w:date="2015-10-03T22:21:00Z">
+            <w:tcPrChange w:id="393" w:author="Beck, Desiree A." w:date="2015-10-03T22:21:00Z">
               <w:tcPr>
                 <w:tcW w:w="1400" w:type="dxa"/>
                 <w:shd w:val="clear" w:color="auto" w:fill="FFFFFF"/>
@@ -12753,7 +12721,7 @@
               <w:bottom w:w="100" w:type="dxa"/>
               <w:right w:w="100" w:type="dxa"/>
             </w:tcMar>
-            <w:tcPrChange w:id="395" w:author="Beck, Desiree A." w:date="2015-10-03T22:21:00Z">
+            <w:tcPrChange w:id="394" w:author="Beck, Desiree A." w:date="2015-10-03T22:21:00Z">
               <w:tcPr>
                 <w:tcW w:w="3854" w:type="dxa"/>
                 <w:shd w:val="clear" w:color="auto" w:fill="FFFFFF"/>
@@ -12773,7 +12741,7 @@
             <w:r>
               <w:rPr>
                 <w:rFonts w:ascii="Courier New" w:hAnsi="Courier New" w:cs="Courier New"/>
-                <w:rPrChange w:id="396" w:author="Beck, Desiree A." w:date="2015-10-03T22:21:00Z">
+                <w:rPrChange w:id="395" w:author="Beck, Desiree A." w:date="2015-10-03T22:21:00Z">
                   <w:rPr/>
                 </w:rPrChange>
               </w:rPr>
@@ -12788,7 +12756,7 @@
       <w:tr>
         <w:trPr>
           <w:jc w:val="center"/>
-          <w:trPrChange w:id="397" w:author="Beck, Desiree A." w:date="2015-10-03T22:21:00Z">
+          <w:trPrChange w:id="396" w:author="Beck, Desiree A." w:date="2015-10-03T22:21:00Z">
             <w:trPr>
               <w:jc w:val="center"/>
             </w:trPr>
@@ -12805,7 +12773,7 @@
               <w:right w:w="100" w:type="dxa"/>
             </w:tcMar>
             <w:vAlign w:val="center"/>
-            <w:tcPrChange w:id="398" w:author="Beck, Desiree A." w:date="2015-10-03T22:21:00Z">
+            <w:tcPrChange w:id="397" w:author="Beck, Desiree A." w:date="2015-10-03T22:21:00Z">
               <w:tcPr>
                 <w:tcW w:w="3853" w:type="dxa"/>
                 <w:shd w:val="clear" w:color="auto" w:fill="FFFFFF"/>
@@ -12840,7 +12808,7 @@
               <w:right w:w="100" w:type="dxa"/>
             </w:tcMar>
             <w:vAlign w:val="center"/>
-            <w:tcPrChange w:id="399" w:author="Beck, Desiree A." w:date="2015-10-03T22:21:00Z">
+            <w:tcPrChange w:id="398" w:author="Beck, Desiree A." w:date="2015-10-03T22:21:00Z">
               <w:tcPr>
                 <w:tcW w:w="3853" w:type="dxa"/>
                 <w:shd w:val="clear" w:color="auto" w:fill="FFFFFF"/>
@@ -12857,7 +12825,7 @@
           <w:p>
             <w:pPr>
               <w:rPr>
-                <w:ins w:id="400" w:author="Beck, Desiree A." w:date="2015-10-03T22:21:00Z"/>
+                <w:ins w:id="399" w:author="Beck, Desiree A." w:date="2015-10-03T22:21:00Z"/>
                 <w:rFonts w:ascii="Courier New" w:eastAsia="Courier New" w:hAnsi="Courier New" w:cs="Courier New"/>
               </w:rPr>
             </w:pPr>
@@ -12888,7 +12856,7 @@
               <w:right w:w="100" w:type="dxa"/>
             </w:tcMar>
             <w:vAlign w:val="center"/>
-            <w:tcPrChange w:id="401" w:author="Beck, Desiree A." w:date="2015-10-03T22:21:00Z">
+            <w:tcPrChange w:id="400" w:author="Beck, Desiree A." w:date="2015-10-03T22:21:00Z">
               <w:tcPr>
                 <w:tcW w:w="1400" w:type="dxa"/>
                 <w:shd w:val="clear" w:color="auto" w:fill="FFFFFF"/>
@@ -12921,7 +12889,7 @@
               <w:bottom w:w="100" w:type="dxa"/>
               <w:right w:w="100" w:type="dxa"/>
             </w:tcMar>
-            <w:tcPrChange w:id="402" w:author="Beck, Desiree A." w:date="2015-10-03T22:21:00Z">
+            <w:tcPrChange w:id="401" w:author="Beck, Desiree A." w:date="2015-10-03T22:21:00Z">
               <w:tcPr>
                 <w:tcW w:w="3854" w:type="dxa"/>
                 <w:shd w:val="clear" w:color="auto" w:fill="FFFFFF"/>
@@ -12941,7 +12909,7 @@
             <w:r>
               <w:rPr>
                 <w:rFonts w:ascii="Courier New" w:hAnsi="Courier New" w:cs="Courier New"/>
-                <w:rPrChange w:id="403" w:author="Beck, Desiree A." w:date="2015-10-03T22:21:00Z">
+                <w:rPrChange w:id="402" w:author="Beck, Desiree A." w:date="2015-10-03T22:21:00Z">
                   <w:rPr/>
                 </w:rPrChange>
               </w:rPr>
@@ -12956,7 +12924,7 @@
       <w:tr>
         <w:trPr>
           <w:jc w:val="center"/>
-          <w:trPrChange w:id="404" w:author="Beck, Desiree A." w:date="2015-10-03T22:21:00Z">
+          <w:trPrChange w:id="403" w:author="Beck, Desiree A." w:date="2015-10-03T22:21:00Z">
             <w:trPr>
               <w:jc w:val="center"/>
             </w:trPr>
@@ -12973,7 +12941,7 @@
               <w:right w:w="100" w:type="dxa"/>
             </w:tcMar>
             <w:vAlign w:val="center"/>
-            <w:tcPrChange w:id="405" w:author="Beck, Desiree A." w:date="2015-10-03T22:21:00Z">
+            <w:tcPrChange w:id="404" w:author="Beck, Desiree A." w:date="2015-10-03T22:21:00Z">
               <w:tcPr>
                 <w:tcW w:w="3853" w:type="dxa"/>
                 <w:shd w:val="clear" w:color="auto" w:fill="FFFFFF"/>
@@ -13007,7 +12975,7 @@
               <w:right w:w="100" w:type="dxa"/>
             </w:tcMar>
             <w:vAlign w:val="center"/>
-            <w:tcPrChange w:id="406" w:author="Beck, Desiree A." w:date="2015-10-03T22:21:00Z">
+            <w:tcPrChange w:id="405" w:author="Beck, Desiree A." w:date="2015-10-03T22:21:00Z">
               <w:tcPr>
                 <w:tcW w:w="3853" w:type="dxa"/>
                 <w:shd w:val="clear" w:color="auto" w:fill="FFFFFF"/>
@@ -13041,7 +13009,7 @@
               <w:right w:w="100" w:type="dxa"/>
             </w:tcMar>
             <w:vAlign w:val="center"/>
-            <w:tcPrChange w:id="407" w:author="Beck, Desiree A." w:date="2015-10-03T22:21:00Z">
+            <w:tcPrChange w:id="406" w:author="Beck, Desiree A." w:date="2015-10-03T22:21:00Z">
               <w:tcPr>
                 <w:tcW w:w="1400" w:type="dxa"/>
                 <w:shd w:val="clear" w:color="auto" w:fill="FFFFFF"/>
@@ -13074,7 +13042,7 @@
               <w:bottom w:w="100" w:type="dxa"/>
               <w:right w:w="100" w:type="dxa"/>
             </w:tcMar>
-            <w:tcPrChange w:id="408" w:author="Beck, Desiree A." w:date="2015-10-03T22:21:00Z">
+            <w:tcPrChange w:id="407" w:author="Beck, Desiree A." w:date="2015-10-03T22:21:00Z">
               <w:tcPr>
                 <w:tcW w:w="3854" w:type="dxa"/>
                 <w:shd w:val="clear" w:color="auto" w:fill="FFFFFF"/>
@@ -13094,7 +13062,7 @@
             <w:r>
               <w:rPr>
                 <w:rFonts w:ascii="Courier New" w:hAnsi="Courier New" w:cs="Courier New"/>
-                <w:rPrChange w:id="409" w:author="Beck, Desiree A." w:date="2015-10-03T22:21:00Z">
+                <w:rPrChange w:id="408" w:author="Beck, Desiree A." w:date="2015-10-03T22:21:00Z">
                   <w:rPr/>
                 </w:rPrChange>
               </w:rPr>
@@ -13121,25 +13089,25 @@
         <w:rPr>
           <w:rStyle w:val="CommentReference"/>
         </w:rPr>
-        <w:commentReference w:id="416"/>
+        <w:commentReference w:id="415"/>
       </w:r>
     </w:p>
     <w:p>
       <w:pPr>
         <w:pStyle w:val="Heading1"/>
       </w:pPr>
-      <w:bookmarkStart w:id="417" w:name="_Ref428537416"/>
-      <w:bookmarkStart w:id="418" w:name="_Toc432502662"/>
-      <w:bookmarkStart w:id="419" w:name="_Toc432503327"/>
+      <w:bookmarkStart w:id="416" w:name="_Ref428537416"/>
+      <w:bookmarkStart w:id="417" w:name="_Toc432502662"/>
+      <w:bookmarkStart w:id="418" w:name="_Toc432503327"/>
       <w:r>
         <w:lastRenderedPageBreak/>
         <w:t>Conformance</w:t>
       </w:r>
+      <w:bookmarkEnd w:id="327"/>
       <w:bookmarkEnd w:id="328"/>
-      <w:bookmarkEnd w:id="329"/>
+      <w:bookmarkEnd w:id="416"/>
       <w:bookmarkEnd w:id="417"/>
       <w:bookmarkEnd w:id="418"/>
-      <w:bookmarkEnd w:id="419"/>
     </w:p>
     <w:p/>
     <w:p>
@@ -13181,25 +13149,25 @@
       <w:pPr>
         <w:pStyle w:val="AppendixHeading1"/>
       </w:pPr>
-      <w:bookmarkStart w:id="420" w:name="_Toc85472897"/>
-      <w:bookmarkStart w:id="421" w:name="_Toc287332012"/>
-      <w:bookmarkStart w:id="422" w:name="_Toc409437264"/>
-      <w:bookmarkStart w:id="423" w:name="_Toc432502663"/>
-      <w:bookmarkStart w:id="424" w:name="_Toc432503328"/>
+      <w:bookmarkStart w:id="419" w:name="_Toc85472897"/>
+      <w:bookmarkStart w:id="420" w:name="_Toc287332012"/>
+      <w:bookmarkStart w:id="421" w:name="_Toc409437264"/>
+      <w:bookmarkStart w:id="422" w:name="_Toc432502663"/>
+      <w:bookmarkStart w:id="423" w:name="_Toc432503328"/>
       <w:r>
         <w:lastRenderedPageBreak/>
         <w:t>Acknowledgments</w:t>
       </w:r>
+      <w:bookmarkEnd w:id="419"/>
       <w:bookmarkEnd w:id="420"/>
       <w:bookmarkEnd w:id="421"/>
       <w:bookmarkEnd w:id="422"/>
       <w:bookmarkEnd w:id="423"/>
-      <w:bookmarkEnd w:id="424"/>
     </w:p>
     <w:p>
       <w:pPr>
         <w:spacing w:after="240"/>
-        <w:pPrChange w:id="425" w:author="Beck, Desiree A." w:date="2015-10-03T22:22:00Z">
+        <w:pPrChange w:id="424" w:author="Beck, Desiree A." w:date="2015-10-03T22:22:00Z">
           <w:pPr/>
         </w:pPrChange>
       </w:pPr>
@@ -13546,25 +13514,25 @@
       <w:pPr>
         <w:pStyle w:val="AppendixHeading1"/>
       </w:pPr>
-      <w:bookmarkStart w:id="426" w:name="_Toc85472898"/>
-      <w:bookmarkStart w:id="427" w:name="_Toc287332014"/>
-      <w:bookmarkStart w:id="428" w:name="_Toc409437269"/>
-      <w:bookmarkStart w:id="429" w:name="_Toc432502664"/>
-      <w:bookmarkStart w:id="430" w:name="_Toc432503329"/>
+      <w:bookmarkStart w:id="425" w:name="_Toc85472898"/>
+      <w:bookmarkStart w:id="426" w:name="_Toc287332014"/>
+      <w:bookmarkStart w:id="427" w:name="_Toc409437269"/>
+      <w:bookmarkStart w:id="428" w:name="_Toc432502664"/>
+      <w:bookmarkStart w:id="429" w:name="_Toc432503329"/>
       <w:r>
         <w:lastRenderedPageBreak/>
         <w:t xml:space="preserve">Revision </w:t>
       </w:r>
-      <w:commentRangeStart w:id="431"/>
+      <w:commentRangeStart w:id="430"/>
       <w:r>
         <w:t>History</w:t>
       </w:r>
+      <w:bookmarkEnd w:id="425"/>
       <w:bookmarkEnd w:id="426"/>
       <w:bookmarkEnd w:id="427"/>
       <w:bookmarkEnd w:id="428"/>
       <w:bookmarkEnd w:id="429"/>
-      <w:bookmarkEnd w:id="430"/>
-      <w:commentRangeEnd w:id="431"/>
+      <w:commentRangeEnd w:id="430"/>
       <w:r>
         <w:rPr>
           <w:rStyle w:val="CommentReference"/>
@@ -13573,7 +13541,7 @@
           <w:color w:val="333333"/>
           <w:kern w:val="0"/>
         </w:rPr>
-        <w:commentReference w:id="431"/>
+        <w:commentReference w:id="430"/>
       </w:r>
     </w:p>
     <w:tbl>
@@ -13588,7 +13556,7 @@
           <w:insideV w:val="single" w:sz="4" w:space="0" w:color="auto"/>
         </w:tblBorders>
         <w:tblLook w:val="01E0" w:firstRow="1" w:lastRow="1" w:firstColumn="1" w:lastColumn="1" w:noHBand="0" w:noVBand="0"/>
-        <w:tblPrChange w:id="432" w:author="Beck, Desiree A." w:date="2015-10-13T12:52:00Z">
+        <w:tblPrChange w:id="431" w:author="Beck, Desiree A." w:date="2015-10-13T12:52:00Z">
           <w:tblPr>
             <w:tblW w:w="0" w:type="auto"/>
             <w:tblBorders>
@@ -13608,7 +13576,7 @@
         <w:gridCol w:w="1800"/>
         <w:gridCol w:w="1800"/>
         <w:gridCol w:w="4428"/>
-        <w:tblGridChange w:id="433">
+        <w:tblGridChange w:id="432">
           <w:tblGrid>
             <w:gridCol w:w="1548"/>
             <w:gridCol w:w="1620"/>
@@ -13621,7 +13589,7 @@
         <w:tc>
           <w:tcPr>
             <w:tcW w:w="1548" w:type="dxa"/>
-            <w:tcPrChange w:id="434" w:author="Beck, Desiree A." w:date="2015-10-13T12:52:00Z">
+            <w:tcPrChange w:id="433" w:author="Beck, Desiree A." w:date="2015-10-13T12:52:00Z">
               <w:tcPr>
                 <w:tcW w:w="1548" w:type="dxa"/>
               </w:tcPr>
@@ -13645,7 +13613,7 @@
         <w:tc>
           <w:tcPr>
             <w:tcW w:w="1800" w:type="dxa"/>
-            <w:tcPrChange w:id="435" w:author="Beck, Desiree A." w:date="2015-10-13T12:52:00Z">
+            <w:tcPrChange w:id="434" w:author="Beck, Desiree A." w:date="2015-10-13T12:52:00Z">
               <w:tcPr>
                 <w:tcW w:w="1620" w:type="dxa"/>
               </w:tcPr>
@@ -13669,7 +13637,7 @@
         <w:tc>
           <w:tcPr>
             <w:tcW w:w="1800" w:type="dxa"/>
-            <w:tcPrChange w:id="436" w:author="Beck, Desiree A." w:date="2015-10-13T12:52:00Z">
+            <w:tcPrChange w:id="435" w:author="Beck, Desiree A." w:date="2015-10-13T12:52:00Z">
               <w:tcPr>
                 <w:tcW w:w="1620" w:type="dxa"/>
               </w:tcPr>
@@ -13693,7 +13661,7 @@
         <w:tc>
           <w:tcPr>
             <w:tcW w:w="4428" w:type="dxa"/>
-            <w:tcPrChange w:id="437" w:author="Beck, Desiree A." w:date="2015-10-13T12:52:00Z">
+            <w:tcPrChange w:id="436" w:author="Beck, Desiree A." w:date="2015-10-13T12:52:00Z">
               <w:tcPr>
                 <w:tcW w:w="4788" w:type="dxa"/>
               </w:tcPr>
@@ -13718,7 +13686,7 @@
         <w:tc>
           <w:tcPr>
             <w:tcW w:w="1548" w:type="dxa"/>
-            <w:tcPrChange w:id="438" w:author="Beck, Desiree A." w:date="2015-10-13T12:52:00Z">
+            <w:tcPrChange w:id="437" w:author="Beck, Desiree A." w:date="2015-10-13T12:52:00Z">
               <w:tcPr>
                 <w:tcW w:w="1548" w:type="dxa"/>
               </w:tcPr>
@@ -13733,24 +13701,24 @@
         <w:tc>
           <w:tcPr>
             <w:tcW w:w="1800" w:type="dxa"/>
-            <w:tcPrChange w:id="439" w:author="Beck, Desiree A." w:date="2015-10-13T12:52:00Z">
+            <w:tcPrChange w:id="438" w:author="Beck, Desiree A." w:date="2015-10-13T12:52:00Z">
               <w:tcPr>
                 <w:tcW w:w="1620" w:type="dxa"/>
               </w:tcPr>
             </w:tcPrChange>
           </w:tcPr>
           <w:p>
-            <w:del w:id="440" w:author="Beck, Desiree A." w:date="2015-10-05T10:37:00Z">
+            <w:del w:id="439" w:author="Beck, Desiree A." w:date="2015-10-05T10:37:00Z">
               <w:r>
                 <w:delText xml:space="preserve">28 </w:delText>
               </w:r>
             </w:del>
-            <w:ins w:id="441" w:author="Beck, Desiree A." w:date="2015-10-05T10:37:00Z">
+            <w:ins w:id="440" w:author="Beck, Desiree A." w:date="2015-10-05T10:37:00Z">
               <w:r>
                 <w:t>03 October</w:t>
               </w:r>
             </w:ins>
-            <w:del w:id="442" w:author="Beck, Desiree A." w:date="2015-10-05T10:37:00Z">
+            <w:del w:id="441" w:author="Beck, Desiree A." w:date="2015-10-05T10:37:00Z">
               <w:r>
                 <w:delText>August</w:delText>
               </w:r>
@@ -13763,7 +13731,7 @@
         <w:tc>
           <w:tcPr>
             <w:tcW w:w="1800" w:type="dxa"/>
-            <w:tcPrChange w:id="443" w:author="Beck, Desiree A." w:date="2015-10-13T12:52:00Z">
+            <w:tcPrChange w:id="442" w:author="Beck, Desiree A." w:date="2015-10-13T12:52:00Z">
               <w:tcPr>
                 <w:tcW w:w="1620" w:type="dxa"/>
               </w:tcPr>
@@ -13778,7 +13746,7 @@
         <w:tc>
           <w:tcPr>
             <w:tcW w:w="4428" w:type="dxa"/>
-            <w:tcPrChange w:id="444" w:author="Beck, Desiree A." w:date="2015-10-13T12:52:00Z">
+            <w:tcPrChange w:id="443" w:author="Beck, Desiree A." w:date="2015-10-13T12:52:00Z">
               <w:tcPr>
                 <w:tcW w:w="4788" w:type="dxa"/>
               </w:tcPr>
@@ -13821,7 +13789,7 @@
       </w:r>
     </w:p>
   </w:comment>
-  <w:comment w:id="106" w:author="Beck, Desiree A." w:date="2015-10-13T11:51:00Z" w:initials="BDA">
+  <w:comment w:id="105" w:author="Beck, Desiree A." w:date="2015-10-13T11:51:00Z" w:initials="BDA">
     <w:p>
       <w:pPr>
         <w:pStyle w:val="CommentText"/>
@@ -13837,7 +13805,7 @@
       </w:r>
     </w:p>
   </w:comment>
-  <w:comment w:id="141" w:author="Beck, Desiree A." w:date="2015-10-13T11:42:00Z" w:initials="BDA">
+  <w:comment w:id="139" w:author="Beck, Desiree A." w:date="2015-10-13T11:42:00Z" w:initials="BDA">
     <w:p>
       <w:pPr>
         <w:pStyle w:val="CommentText"/>
@@ -13853,7 +13821,7 @@
       </w:r>
     </w:p>
   </w:comment>
-  <w:comment w:id="148" w:author="Beck, Desiree A." w:date="2015-10-13T12:30:00Z" w:initials="BDA">
+  <w:comment w:id="146" w:author="Beck, Desiree A." w:date="2015-10-13T12:30:00Z" w:initials="BDA">
     <w:p>
       <w:pPr>
         <w:pStyle w:val="CommentText"/>
@@ -13872,7 +13840,7 @@
       </w:r>
     </w:p>
   </w:comment>
-  <w:comment w:id="155" w:author="Beck, Desiree A." w:date="2015-10-13T12:21:00Z" w:initials="BDA">
+  <w:comment w:id="153" w:author="Beck, Desiree A." w:date="2015-10-13T12:21:00Z" w:initials="BDA">
     <w:p>
       <w:pPr>
         <w:pStyle w:val="CommentText"/>
@@ -13888,7 +13856,7 @@
       </w:r>
     </w:p>
   </w:comment>
-  <w:comment w:id="158" w:author="Beck, Desiree A." w:date="2015-10-13T12:27:00Z" w:initials="BDA">
+  <w:comment w:id="156" w:author="Beck, Desiree A." w:date="2015-10-13T12:27:00Z" w:initials="BDA">
     <w:p>
       <w:pPr>
         <w:pStyle w:val="CommentText"/>
@@ -13900,20 +13868,11 @@
         <w:annotationRef/>
       </w:r>
       <w:r>
-        <w:t xml:space="preserve">Need to add “TM” to first mention of CybOX, STIX in the document and also to all titles and </w:t>
-      </w:r>
-      <w:r>
-        <w:t>h</w:t>
-      </w:r>
-      <w:r>
-        <w:t>eadings.</w:t>
-      </w:r>
-      <w:r>
-        <w:t xml:space="preserve"> This doc does not use “STIX” in the text, but others might – and the first mention needs the “TM”.</w:t>
+        <w:t>Need to add “TM” to first mention of CybOX, STIX in the document and also to all titles and headings. This doc does not use “STIX” in the text, but others might – and the first mention needs the “TM”.</w:t>
       </w:r>
     </w:p>
   </w:comment>
-  <w:comment w:id="167" w:author="Beck, Desiree A." w:date="2015-10-04T11:49:00Z" w:initials="BDA">
+  <w:comment w:id="165" w:author="Beck, Desiree A." w:date="2015-10-04T11:49:00Z" w:initials="BDA">
     <w:p>
       <w:pPr>
         <w:pStyle w:val="CommentText"/>
@@ -13929,7 +13888,7 @@
       </w:r>
     </w:p>
   </w:comment>
-  <w:comment w:id="178" w:author="Beck, Desiree A." w:date="2015-10-03T12:22:00Z" w:initials="BDA">
+  <w:comment w:id="176" w:author="Beck, Desiree A." w:date="2015-10-03T12:22:00Z" w:initials="BDA">
     <w:p>
       <w:pPr>
         <w:pStyle w:val="CommentText"/>
@@ -13941,20 +13900,11 @@
         <w:annotationRef/>
       </w:r>
       <w:r>
-        <w:t xml:space="preserve">Update all field codes (ctrl-a then F9), which will result </w:t>
-      </w:r>
-      <w:r>
-        <w:t>in some errors for undefined codes. When they are corrected, the color should be set to the custom color</w:t>
-      </w:r>
-      <w:r>
-        <w:t xml:space="preserve"> (0,0,238)</w:t>
-      </w:r>
-      <w:r>
-        <w:t xml:space="preserve"> above and made bold face.</w:t>
+        <w:t>Update all field codes (ctrl-a then F9), which will result in some errors for undefined codes. When they are corrected, the color should be set to the custom color (0,0,238) above and made bold face.</w:t>
       </w:r>
     </w:p>
   </w:comment>
-  <w:comment w:id="198" w:author="Beck, Desiree A." w:date="2015-10-03T12:32:00Z" w:initials="BDA">
+  <w:comment w:id="196" w:author="Beck, Desiree A." w:date="2015-10-03T12:32:00Z" w:initials="BDA">
     <w:p>
       <w:pPr>
         <w:pStyle w:val="CommentText"/>
@@ -13966,14 +13916,11 @@
         <w:annotationRef/>
       </w:r>
       <w:r>
-        <w:t xml:space="preserve">The content under each high level bullet should not be bulleted. </w:t>
-      </w:r>
-      <w:r>
-        <w:t>Remove sub-bullets and remove extra spaces; change paragraph spaces to 12 pt after each paragraph.</w:t>
+        <w:t>The content under each high level bullet should not be bulleted. Remove sub-bullets and remove extra spaces; change paragraph spaces to 12 pt after each paragraph.</w:t>
       </w:r>
     </w:p>
   </w:comment>
-  <w:comment w:id="242" w:author="Beck, Desiree A." w:date="2015-10-04T12:01:00Z" w:initials="BDA">
+  <w:comment w:id="240" w:author="Beck, Desiree A." w:date="2015-10-04T12:01:00Z" w:initials="BDA">
     <w:p>
       <w:pPr>
         <w:pStyle w:val="CommentText"/>
@@ -13989,7 +13936,7 @@
       </w:r>
     </w:p>
   </w:comment>
-  <w:comment w:id="287" w:author="Beck, Desiree A." w:date="2015-10-04T12:02:00Z" w:initials="BDA">
+  <w:comment w:id="285" w:author="Beck, Desiree A." w:date="2015-10-04T12:02:00Z" w:initials="BDA">
     <w:p>
       <w:pPr>
         <w:pStyle w:val="CommentText"/>
@@ -14011,7 +13958,7 @@
       </w:r>
     </w:p>
   </w:comment>
-  <w:comment w:id="311" w:author="Beck, Desiree A." w:date="2015-10-04T12:02:00Z" w:initials="BDA">
+  <w:comment w:id="309" w:author="Beck, Desiree A." w:date="2015-10-04T12:02:00Z" w:initials="BDA">
     <w:p>
       <w:pPr>
         <w:pStyle w:val="CommentText"/>
@@ -14027,7 +13974,7 @@
       </w:r>
     </w:p>
   </w:comment>
-  <w:comment w:id="416" w:author="Beck, Desiree A." w:date="2015-10-13T12:56:00Z" w:initials="BDA">
+  <w:comment w:id="415" w:author="Beck, Desiree A." w:date="2015-10-13T12:56:00Z" w:initials="BDA">
     <w:p>
       <w:pPr>
         <w:pStyle w:val="CommentText"/>
@@ -14043,7 +13990,7 @@
       </w:r>
     </w:p>
   </w:comment>
-  <w:comment w:id="431" w:author="Beck, Desiree A." w:date="2015-10-13T12:53:00Z" w:initials="BDA">
+  <w:comment w:id="430" w:author="Beck, Desiree A." w:date="2015-10-13T12:53:00Z" w:initials="BDA">
     <w:p>
       <w:pPr>
         <w:pStyle w:val="CommentText"/>
@@ -14124,7 +14071,7 @@
       </w:rPr>
       <w:t>cybox-2.1.1-wd01-part</w:t>
     </w:r>
-    <w:ins w:id="331" w:author="Beck, Desiree A." w:date="2015-10-03T22:23:00Z">
+    <w:ins w:id="329" w:author="Beck, Desiree A." w:date="2015-10-03T22:23:00Z">
       <w:r>
         <w:rPr>
           <w:sz w:val="16"/>
@@ -14134,7 +14081,7 @@
         <w:t>-as-object</w:t>
       </w:r>
     </w:ins>
-    <w:del w:id="332" w:author="Beck, Desiree A." w:date="2015-10-03T22:23:00Z">
+    <w:del w:id="330" w:author="Beck, Desiree A." w:date="2015-10-03T22:23:00Z">
       <w:r>
         <w:rPr>
           <w:sz w:val="16"/>
@@ -14158,7 +14105,7 @@
       </w:rPr>
       <w:tab/>
     </w:r>
-    <w:del w:id="333" w:author="Beck, Desiree A." w:date="2015-10-04T11:48:00Z">
+    <w:del w:id="331" w:author="Beck, Desiree A." w:date="2015-10-04T11:48:00Z">
       <w:r>
         <w:rPr>
           <w:sz w:val="16"/>
@@ -14168,7 +14115,7 @@
         <w:delText>13 August</w:delText>
       </w:r>
     </w:del>
-    <w:ins w:id="334" w:author="Beck, Desiree A." w:date="2015-10-04T11:48:00Z">
+    <w:ins w:id="332" w:author="Beck, Desiree A." w:date="2015-10-04T11:48:00Z">
       <w:r>
         <w:rPr>
           <w:sz w:val="16"/>
@@ -14393,7 +14340,7 @@
       </w:rPr>
       <w:t>cybox-2.1.1-wd01-part</w:t>
     </w:r>
-    <w:ins w:id="410" w:author="Beck, Desiree A." w:date="2015-10-03T22:22:00Z">
+    <w:ins w:id="409" w:author="Beck, Desiree A." w:date="2015-10-03T22:22:00Z">
       <w:r>
         <w:rPr>
           <w:sz w:val="16"/>
@@ -14403,7 +14350,7 @@
         <w:t>x9</w:t>
       </w:r>
     </w:ins>
-    <w:del w:id="411" w:author="Beck, Desiree A." w:date="2015-10-03T22:22:00Z">
+    <w:del w:id="410" w:author="Beck, Desiree A." w:date="2015-10-03T22:22:00Z">
       <w:r>
         <w:rPr>
           <w:sz w:val="16"/>
@@ -14419,7 +14366,7 @@
       </w:rPr>
       <w:t>-</w:t>
     </w:r>
-    <w:del w:id="412" w:author="Beck, Desiree A." w:date="2015-10-03T22:23:00Z">
+    <w:del w:id="411" w:author="Beck, Desiree A." w:date="2015-10-03T22:23:00Z">
       <w:r>
         <w:rPr>
           <w:sz w:val="16"/>
@@ -14428,7 +14375,7 @@
         <w:delText>overview</w:delText>
       </w:r>
     </w:del>
-    <w:ins w:id="413" w:author="Beck, Desiree A." w:date="2015-10-03T22:23:00Z">
+    <w:ins w:id="412" w:author="Beck, Desiree A." w:date="2015-10-03T22:23:00Z">
       <w:r>
         <w:rPr>
           <w:sz w:val="16"/>
@@ -14453,7 +14400,7 @@
       </w:rPr>
       <w:tab/>
     </w:r>
-    <w:del w:id="414" w:author="Beck, Desiree A." w:date="2015-10-04T11:48:00Z">
+    <w:del w:id="413" w:author="Beck, Desiree A." w:date="2015-10-04T11:48:00Z">
       <w:r>
         <w:rPr>
           <w:sz w:val="16"/>
@@ -14463,7 +14410,7 @@
         <w:delText>13 August</w:delText>
       </w:r>
     </w:del>
-    <w:ins w:id="415" w:author="Beck, Desiree A." w:date="2015-10-04T11:48:00Z">
+    <w:ins w:id="414" w:author="Beck, Desiree A." w:date="2015-10-04T11:48:00Z">
       <w:r>
         <w:rPr>
           <w:sz w:val="16"/>
@@ -16931,7 +16878,7 @@
 </file>
 
 <file path=customXml/itemProps1.xml><?xml version="1.0" encoding="utf-8"?>
-<ds:datastoreItem xmlns:ds="http://schemas.openxmlformats.org/officeDocument/2006/customXml" ds:itemID="{A6FA4342-33FC-4B67-ADC1-39356F96E192}">
+<ds:datastoreItem xmlns:ds="http://schemas.openxmlformats.org/officeDocument/2006/customXml" ds:itemID="{822AF292-6486-4A2C-86D1-EA4E6D7E4EB3}">
   <ds:schemaRefs>
     <ds:schemaRef ds:uri="http://schemas.openxmlformats.org/officeDocument/2006/bibliography"/>
   </ds:schemaRefs>

</xml_diff>

<commit_message>
updated for initial draft
</commit_message>
<xml_diff>
--- a/documents/DRAFT-CHANGES-cybox-v2.1.1-wd01-part9-as-object.docx
+++ b/documents/DRAFT-CHANGES-cybox-v2.1.1-wd01-part9-as-object.docx
@@ -5876,6 +5876,9 @@
           <w:tab w:val="num" w:pos="1440"/>
         </w:tabs>
         <w:ind w:left="1080"/>
+        <w:rPr>
+          <w:del w:id="103" w:author="Beck, Desiree A." w:date="2015-11-08T18:42:00Z"/>
+        </w:rPr>
       </w:pPr>
       <w:r>
         <w:rPr>
@@ -5883,7 +5886,7 @@
         </w:rPr>
         <w:t>CybOX</w:t>
       </w:r>
-      <w:ins w:id="103" w:author="Beck, Desiree A." w:date="2015-10-13T12:26:00Z">
+      <w:ins w:id="104" w:author="Beck, Desiree A." w:date="2015-10-13T12:26:00Z">
         <w:r>
           <w:rPr>
             <w:i/>
@@ -5927,25 +5930,41 @@
         </w:rPr>
         <w:commentReference w:id="6"/>
       </w:r>
+      <w:bookmarkStart w:id="105" w:name="_GoBack"/>
+      <w:bookmarkEnd w:id="105"/>
     </w:p>
     <w:p>
       <w:pPr>
         <w:pStyle w:val="RelatedWork"/>
+        <w:numPr>
+          <w:ilvl w:val="0"/>
+          <w:numId w:val="8"/>
+        </w:numPr>
         <w:tabs>
-          <w:tab w:val="clear" w:pos="720"/>
+          <w:tab w:val="clear" w:pos="1080"/>
+          <w:tab w:val="num" w:pos="1440"/>
         </w:tabs>
-        <w:ind w:firstLine="0"/>
+        <w:ind w:left="1080"/>
+        <w:pPrChange w:id="106" w:author="Beck, Desiree A." w:date="2015-11-08T18:42:00Z">
+          <w:pPr>
+            <w:pStyle w:val="RelatedWork"/>
+            <w:tabs>
+              <w:tab w:val="clear" w:pos="720"/>
+            </w:tabs>
+            <w:ind w:firstLine="0"/>
+          </w:pPr>
+        </w:pPrChange>
       </w:pPr>
     </w:p>
     <w:p>
       <w:pPr>
         <w:pStyle w:val="Titlepageinfo"/>
       </w:pPr>
-      <w:bookmarkStart w:id="104" w:name="RelatedWork"/>
+      <w:bookmarkStart w:id="107" w:name="RelatedWork"/>
       <w:r>
         <w:t>Related work</w:t>
       </w:r>
-      <w:bookmarkEnd w:id="104"/>
+      <w:bookmarkEnd w:id="107"/>
       <w:r>
         <w:t>:</w:t>
       </w:r>
@@ -5966,14 +5985,14 @@
           <w:numId w:val="9"/>
         </w:numPr>
       </w:pPr>
-      <w:commentRangeStart w:id="105"/>
+      <w:commentRangeStart w:id="108"/>
       <w:r>
         <w:rPr>
           <w:i/>
         </w:rPr>
         <w:t>STIX</w:t>
       </w:r>
-      <w:ins w:id="106" w:author="Beck, Desiree A." w:date="2015-10-13T12:26:00Z">
+      <w:ins w:id="109" w:author="Beck, Desiree A." w:date="2015-10-13T12:26:00Z">
         <w:r>
           <w:rPr>
             <w:i/>
@@ -5994,13 +6013,13 @@
         </w:rPr>
         <w:t xml:space="preserve"> (placeholder)</w:t>
       </w:r>
-      <w:commentRangeEnd w:id="105"/>
+      <w:commentRangeEnd w:id="108"/>
       <w:r>
         <w:rPr>
           <w:rStyle w:val="CommentReference"/>
           <w:color w:val="333333"/>
         </w:rPr>
-        <w:commentReference w:id="105"/>
+        <w:commentReference w:id="108"/>
       </w:r>
     </w:p>
     <w:p>
@@ -6025,7 +6044,28 @@
         <w:rPr>
           <w:iCs/>
         </w:rPr>
-        <w:t>The Cyber Observable Expression (CybOX) is a standardized language for encoding and communicating high-fidelity information about cyber observables, whether dynamic events or stateful measures that are observable in the operational cyber domain. By specifying a common structured schematic mechanism for these cyber observables, the intent is to enable the potential for detailed automatable sharing, mapping, detection and analysis heuristics. This specification document defines the AS Object data model</w:t>
+        <w:t xml:space="preserve">The Cyber Observable Expression (CybOX) is a standardized language for encoding and communicating high-fidelity information about cyber observables, whether dynamic events or stateful measures that are observable in the operational cyber domain. By specifying a common structured schematic mechanism for these cyber observables, the intent is to enable the potential for detailed automatable sharing, mapping, detection and analysis heuristics. This specification document defines the </w:t>
+      </w:r>
+      <w:commentRangeStart w:id="110"/>
+      <w:r>
+        <w:rPr>
+          <w:iCs/>
+        </w:rPr>
+        <w:t>AS</w:t>
+      </w:r>
+      <w:commentRangeEnd w:id="110"/>
+      <w:r>
+        <w:rPr>
+          <w:rStyle w:val="CommentReference"/>
+          <w:color w:val="333333"/>
+        </w:rPr>
+        <w:commentReference w:id="110"/>
+      </w:r>
+      <w:r>
+        <w:rPr>
+          <w:iCs/>
+        </w:rPr>
+        <w:t xml:space="preserve"> Object data model</w:t>
       </w:r>
       <w:r>
         <w:t>, which is one of the Object data models for CybOX content.</w:t>
@@ -6090,8 +6130,8 @@
       <w:pPr>
         <w:pStyle w:val="Titlepageinfo"/>
       </w:pPr>
-      <w:commentRangeStart w:id="107"/>
-      <w:commentRangeStart w:id="108"/>
+      <w:commentRangeStart w:id="111"/>
+      <w:commentRangeStart w:id="112"/>
       <w:r>
         <w:t>URI patterns:</w:t>
       </w:r>
@@ -6135,7 +6175,7 @@
         </w:rPr>
         <w:t>/</w:t>
       </w:r>
-      <w:del w:id="109" w:author="Beck, Desiree A." w:date="2015-10-03T12:18:00Z">
+      <w:del w:id="113" w:author="Beck, Desiree A." w:date="2015-10-03T12:18:00Z">
         <w:r>
           <w:rPr>
             <w:rStyle w:val="Hyperlink"/>
@@ -6144,7 +6184,7 @@
           <w:delText>stix</w:delText>
         </w:r>
       </w:del>
-      <w:ins w:id="110" w:author="Beck, Desiree A." w:date="2015-10-03T12:18:00Z">
+      <w:ins w:id="114" w:author="Beck, Desiree A." w:date="2015-10-03T12:18:00Z">
         <w:r>
           <w:rPr>
             <w:rStyle w:val="Hyperlink"/>
@@ -6160,7 +6200,7 @@
         </w:rPr>
         <w:t>/v</w:t>
       </w:r>
-      <w:del w:id="111" w:author="Beck, Desiree A." w:date="2015-10-03T12:19:00Z">
+      <w:del w:id="115" w:author="Beck, Desiree A." w:date="2015-10-03T12:19:00Z">
         <w:r>
           <w:rPr>
             <w:rStyle w:val="Hyperlink"/>
@@ -6169,7 +6209,7 @@
           <w:delText>1.2</w:delText>
         </w:r>
       </w:del>
-      <w:ins w:id="112" w:author="Beck, Desiree A." w:date="2015-10-03T12:19:00Z">
+      <w:ins w:id="116" w:author="Beck, Desiree A." w:date="2015-10-03T12:19:00Z">
         <w:r>
           <w:rPr>
             <w:rStyle w:val="Hyperlink"/>
@@ -6185,7 +6225,7 @@
         </w:rPr>
         <w:t>.1/csd01/part</w:t>
       </w:r>
-      <w:ins w:id="113" w:author="Beck, Desiree A." w:date="2015-10-03T12:19:00Z">
+      <w:ins w:id="117" w:author="Beck, Desiree A." w:date="2015-10-03T12:19:00Z">
         <w:r>
           <w:rPr>
             <w:rStyle w:val="Hyperlink"/>
@@ -6194,7 +6234,7 @@
           <w:t>9</w:t>
         </w:r>
       </w:ins>
-      <w:del w:id="114" w:author="Beck, Desiree A." w:date="2015-10-03T12:19:00Z">
+      <w:del w:id="118" w:author="Beck, Desiree A." w:date="2015-10-03T12:19:00Z">
         <w:r>
           <w:rPr>
             <w:rStyle w:val="Hyperlink"/>
@@ -6210,7 +6250,7 @@
         </w:rPr>
         <w:t>-</w:t>
       </w:r>
-      <w:del w:id="115" w:author="Beck, Desiree A." w:date="2015-10-03T12:19:00Z">
+      <w:del w:id="119" w:author="Beck, Desiree A." w:date="2015-10-03T12:19:00Z">
         <w:r>
           <w:rPr>
             <w:rStyle w:val="Hyperlink"/>
@@ -6219,7 +6259,7 @@
           <w:delText>overview</w:delText>
         </w:r>
       </w:del>
-      <w:ins w:id="116" w:author="Beck, Desiree A." w:date="2015-10-03T12:19:00Z">
+      <w:ins w:id="120" w:author="Beck, Desiree A." w:date="2015-10-03T12:19:00Z">
         <w:r>
           <w:rPr>
             <w:rStyle w:val="Hyperlink"/>
@@ -6235,7 +6275,7 @@
         </w:rPr>
         <w:t>/</w:t>
       </w:r>
-      <w:del w:id="117" w:author="Beck, Desiree A." w:date="2015-10-03T12:19:00Z">
+      <w:del w:id="121" w:author="Beck, Desiree A." w:date="2015-10-03T12:19:00Z">
         <w:r>
           <w:rPr>
             <w:rStyle w:val="Hyperlink"/>
@@ -6244,7 +6284,7 @@
           <w:delText>stix</w:delText>
         </w:r>
       </w:del>
-      <w:ins w:id="118" w:author="Beck, Desiree A." w:date="2015-10-03T12:19:00Z">
+      <w:ins w:id="122" w:author="Beck, Desiree A." w:date="2015-10-03T12:19:00Z">
         <w:r>
           <w:rPr>
             <w:rStyle w:val="Hyperlink"/>
@@ -6260,7 +6300,7 @@
         </w:rPr>
         <w:t>-v</w:t>
       </w:r>
-      <w:del w:id="119" w:author="Beck, Desiree A." w:date="2015-10-03T12:19:00Z">
+      <w:del w:id="123" w:author="Beck, Desiree A." w:date="2015-10-03T12:19:00Z">
         <w:r>
           <w:rPr>
             <w:rStyle w:val="Hyperlink"/>
@@ -6269,7 +6309,7 @@
           <w:delText>1.2</w:delText>
         </w:r>
       </w:del>
-      <w:ins w:id="120" w:author="Beck, Desiree A." w:date="2015-10-03T12:19:00Z">
+      <w:ins w:id="124" w:author="Beck, Desiree A." w:date="2015-10-03T12:19:00Z">
         <w:r>
           <w:rPr>
             <w:rStyle w:val="Hyperlink"/>
@@ -6299,7 +6339,7 @@
         </w:rPr>
         <w:t>d01-</w:t>
       </w:r>
-      <w:del w:id="121" w:author="Beck, Desiree A." w:date="2015-10-03T12:19:00Z">
+      <w:del w:id="125" w:author="Beck, Desiree A." w:date="2015-10-03T12:19:00Z">
         <w:r>
           <w:rPr>
             <w:rStyle w:val="Hyperlink"/>
@@ -6308,7 +6348,7 @@
           <w:delText>part1</w:delText>
         </w:r>
       </w:del>
-      <w:ins w:id="122" w:author="Beck, Desiree A." w:date="2015-10-03T12:19:00Z">
+      <w:ins w:id="126" w:author="Beck, Desiree A." w:date="2015-10-03T12:19:00Z">
         <w:r>
           <w:rPr>
             <w:rStyle w:val="Hyperlink"/>
@@ -6331,7 +6371,7 @@
         </w:rPr>
         <w:t>-</w:t>
       </w:r>
-      <w:del w:id="123" w:author="Beck, Desiree A." w:date="2015-10-03T12:19:00Z">
+      <w:del w:id="127" w:author="Beck, Desiree A." w:date="2015-10-03T12:19:00Z">
         <w:r>
           <w:rPr>
             <w:rStyle w:val="Hyperlink"/>
@@ -6340,7 +6380,7 @@
           <w:delText>overview</w:delText>
         </w:r>
       </w:del>
-      <w:ins w:id="124" w:author="Beck, Desiree A." w:date="2015-10-03T12:19:00Z">
+      <w:ins w:id="128" w:author="Beck, Desiree A." w:date="2015-10-03T12:19:00Z">
         <w:r>
           <w:rPr>
             <w:rStyle w:val="Hyperlink"/>
@@ -6396,7 +6436,7 @@
         </w:rPr>
         <w:t>/</w:t>
       </w:r>
-      <w:del w:id="125" w:author="Beck, Desiree A." w:date="2015-10-03T12:19:00Z">
+      <w:del w:id="129" w:author="Beck, Desiree A." w:date="2015-10-03T12:19:00Z">
         <w:r>
           <w:rPr>
             <w:rStyle w:val="Hyperlink"/>
@@ -6405,7 +6445,7 @@
           <w:delText>stix</w:delText>
         </w:r>
       </w:del>
-      <w:ins w:id="126" w:author="Beck, Desiree A." w:date="2015-10-03T12:19:00Z">
+      <w:ins w:id="130" w:author="Beck, Desiree A." w:date="2015-10-03T12:19:00Z">
         <w:r>
           <w:rPr>
             <w:rStyle w:val="Hyperlink"/>
@@ -6421,7 +6461,7 @@
         </w:rPr>
         <w:t>/v</w:t>
       </w:r>
-      <w:del w:id="127" w:author="Beck, Desiree A." w:date="2015-10-03T12:19:00Z">
+      <w:del w:id="131" w:author="Beck, Desiree A." w:date="2015-10-03T12:19:00Z">
         <w:r>
           <w:rPr>
             <w:rStyle w:val="Hyperlink"/>
@@ -6430,7 +6470,7 @@
           <w:delText>1.</w:delText>
         </w:r>
       </w:del>
-      <w:ins w:id="128" w:author="Beck, Desiree A." w:date="2015-10-03T12:19:00Z">
+      <w:ins w:id="132" w:author="Beck, Desiree A." w:date="2015-10-03T12:19:00Z">
         <w:r>
           <w:rPr>
             <w:rStyle w:val="Hyperlink"/>
@@ -6439,7 +6479,7 @@
           <w:t>2.1</w:t>
         </w:r>
       </w:ins>
-      <w:del w:id="129" w:author="Beck, Desiree A." w:date="2015-10-13T10:56:00Z">
+      <w:del w:id="133" w:author="Beck, Desiree A." w:date="2015-10-13T10:56:00Z">
         <w:r>
           <w:rPr>
             <w:rStyle w:val="Hyperlink"/>
@@ -6455,7 +6495,7 @@
         </w:rPr>
         <w:t>.1/</w:t>
       </w:r>
-      <w:del w:id="130" w:author="Beck, Desiree A." w:date="2015-10-03T12:20:00Z">
+      <w:del w:id="134" w:author="Beck, Desiree A." w:date="2015-10-03T12:20:00Z">
         <w:r>
           <w:rPr>
             <w:rStyle w:val="Hyperlink"/>
@@ -6464,7 +6504,7 @@
           <w:delText>stix</w:delText>
         </w:r>
       </w:del>
-      <w:ins w:id="131" w:author="Beck, Desiree A." w:date="2015-10-03T12:20:00Z">
+      <w:ins w:id="135" w:author="Beck, Desiree A." w:date="2015-10-03T12:20:00Z">
         <w:r>
           <w:rPr>
             <w:rStyle w:val="Hyperlink"/>
@@ -6480,7 +6520,7 @@
         </w:rPr>
         <w:t>-v</w:t>
       </w:r>
-      <w:del w:id="132" w:author="Beck, Desiree A." w:date="2015-10-03T12:20:00Z">
+      <w:del w:id="136" w:author="Beck, Desiree A." w:date="2015-10-03T12:20:00Z">
         <w:r>
           <w:rPr>
             <w:rStyle w:val="Hyperlink"/>
@@ -6489,7 +6529,7 @@
           <w:delText>1.2</w:delText>
         </w:r>
       </w:del>
-      <w:ins w:id="133" w:author="Beck, Desiree A." w:date="2015-10-03T12:20:00Z">
+      <w:ins w:id="137" w:author="Beck, Desiree A." w:date="2015-10-03T12:20:00Z">
         <w:r>
           <w:rPr>
             <w:rStyle w:val="Hyperlink"/>
@@ -6505,7 +6545,7 @@
         </w:rPr>
         <w:t>.1-</w:t>
       </w:r>
-      <w:del w:id="134" w:author="Beck, Desiree A." w:date="2015-10-03T12:20:00Z">
+      <w:del w:id="138" w:author="Beck, Desiree A." w:date="2015-10-03T12:20:00Z">
         <w:r>
           <w:rPr>
             <w:rStyle w:val="Hyperlink"/>
@@ -6514,7 +6554,7 @@
           <w:delText>part1</w:delText>
         </w:r>
       </w:del>
-      <w:ins w:id="135" w:author="Beck, Desiree A." w:date="2015-10-03T12:20:00Z">
+      <w:ins w:id="139" w:author="Beck, Desiree A." w:date="2015-10-03T12:20:00Z">
         <w:r>
           <w:rPr>
             <w:rStyle w:val="Hyperlink"/>
@@ -6537,7 +6577,7 @@
         </w:rPr>
         <w:t>-</w:t>
       </w:r>
-      <w:del w:id="136" w:author="Beck, Desiree A." w:date="2015-10-03T12:20:00Z">
+      <w:del w:id="140" w:author="Beck, Desiree A." w:date="2015-10-03T12:20:00Z">
         <w:r>
           <w:rPr>
             <w:rStyle w:val="Hyperlink"/>
@@ -6546,7 +6586,7 @@
           <w:delText>overview</w:delText>
         </w:r>
       </w:del>
-      <w:ins w:id="137" w:author="Beck, Desiree A." w:date="2015-10-03T12:20:00Z">
+      <w:ins w:id="141" w:author="Beck, Desiree A." w:date="2015-10-03T12:20:00Z">
         <w:r>
           <w:rPr>
             <w:rStyle w:val="Hyperlink"/>
@@ -6570,21 +6610,21 @@
       <w:r>
         <w:t>(Managed by OASIS TC Administration; please don’t modify.)</w:t>
       </w:r>
-      <w:commentRangeEnd w:id="107"/>
+      <w:commentRangeEnd w:id="111"/>
       <w:r>
         <w:rPr>
           <w:rStyle w:val="CommentReference"/>
           <w:color w:val="333333"/>
         </w:rPr>
-        <w:commentReference w:id="107"/>
-      </w:r>
-      <w:commentRangeEnd w:id="108"/>
+        <w:commentReference w:id="111"/>
+      </w:r>
+      <w:commentRangeEnd w:id="112"/>
       <w:r>
         <w:rPr>
           <w:rStyle w:val="CommentReference"/>
           <w:color w:val="333333"/>
         </w:rPr>
-        <w:commentReference w:id="108"/>
+        <w:commentReference w:id="112"/>
       </w:r>
     </w:p>
     <w:p>
@@ -6644,13 +6684,13 @@
       <w:pPr>
         <w:spacing w:after="240"/>
         <w:rPr>
-          <w:ins w:id="138" w:author="Beck, Desiree A." w:date="2015-10-13T11:41:00Z"/>
-        </w:rPr>
-        <w:pPrChange w:id="139" w:author="Beck, Desiree A." w:date="2015-10-13T11:42:00Z">
+          <w:ins w:id="142" w:author="Beck, Desiree A." w:date="2015-10-13T11:41:00Z"/>
+        </w:rPr>
+        <w:pPrChange w:id="143" w:author="Beck, Desiree A." w:date="2015-10-13T11:42:00Z">
           <w:pPr/>
         </w:pPrChange>
       </w:pPr>
-      <w:commentRangeStart w:id="140"/>
+      <w:commentRangeStart w:id="144"/>
       <w:r>
         <w:t xml:space="preserve">This document and the information contained herein is provided on an "AS IS" basis and OASIS DISCLAIMS ALL WARRANTIES, EXPRESS OR IMPLIED, INCLUDING BUT NOT LIMITED TO ANY WARRANTY THAT THE USE OF THE INFORMATION HEREIN WILL NOT INFRINGE ANY </w:t>
       </w:r>
@@ -6658,39 +6698,39 @@
         <w:lastRenderedPageBreak/>
         <w:t>OWNERSHIP RIGHTS OR ANY IMPLIED WARRANTIES OF MERCHANTABILITY OR FITNESS FOR A PARTICULAR PURPOSE.</w:t>
       </w:r>
-      <w:commentRangeEnd w:id="140"/>
+      <w:commentRangeEnd w:id="144"/>
       <w:r>
         <w:rPr>
           <w:rStyle w:val="CommentReference"/>
         </w:rPr>
-        <w:commentReference w:id="140"/>
-      </w:r>
-    </w:p>
-    <w:p>
-      <w:pPr>
-        <w:rPr>
-          <w:ins w:id="141" w:author="Beck, Desiree A." w:date="2015-10-13T12:28:00Z"/>
-        </w:rPr>
-      </w:pPr>
-      <w:ins w:id="142" w:author="Beck, Desiree A." w:date="2015-10-13T11:41:00Z">
+        <w:commentReference w:id="144"/>
+      </w:r>
+    </w:p>
+    <w:p>
+      <w:pPr>
+        <w:rPr>
+          <w:ins w:id="145" w:author="Beck, Desiree A." w:date="2015-10-13T12:28:00Z"/>
+        </w:rPr>
+      </w:pPr>
+      <w:ins w:id="146" w:author="Beck, Desiree A." w:date="2015-10-13T11:41:00Z">
         <w:r>
           <w:t xml:space="preserve">Portions copyright © United States Government 2012-2015.  All Rights </w:t>
         </w:r>
-        <w:commentRangeStart w:id="143"/>
+        <w:commentRangeStart w:id="147"/>
         <w:r>
           <w:t>Reserved</w:t>
         </w:r>
       </w:ins>
-      <w:commentRangeEnd w:id="143"/>
-      <w:ins w:id="144" w:author="Beck, Desiree A." w:date="2015-10-13T11:42:00Z">
+      <w:commentRangeEnd w:id="147"/>
+      <w:ins w:id="148" w:author="Beck, Desiree A." w:date="2015-10-13T11:42:00Z">
         <w:r>
           <w:rPr>
             <w:rStyle w:val="CommentReference"/>
           </w:rPr>
-          <w:commentReference w:id="143"/>
+          <w:commentReference w:id="147"/>
         </w:r>
       </w:ins>
-      <w:ins w:id="145" w:author="Beck, Desiree A." w:date="2015-10-13T11:41:00Z">
+      <w:ins w:id="149" w:author="Beck, Desiree A." w:date="2015-10-13T11:41:00Z">
         <w:r>
           <w:t>.</w:t>
         </w:r>
@@ -6706,10 +6746,10 @@
     <w:p>
       <w:pPr>
         <w:rPr>
-          <w:ins w:id="146" w:author="Beck, Desiree A." w:date="2015-10-13T12:28:00Z"/>
-        </w:rPr>
-      </w:pPr>
-      <w:ins w:id="147" w:author="Beck, Desiree A." w:date="2015-10-13T12:28:00Z">
+          <w:ins w:id="150" w:author="Beck, Desiree A." w:date="2015-10-13T12:28:00Z"/>
+        </w:rPr>
+      </w:pPr>
+      <w:ins w:id="151" w:author="Beck, Desiree A." w:date="2015-10-13T12:28:00Z">
         <w:r>
           <w:br w:type="page"/>
         </w:r>
@@ -6719,23 +6759,23 @@
       <w:pPr>
         <w:pStyle w:val="Notices"/>
         <w:rPr>
-          <w:ins w:id="148" w:author="Beck, Desiree A." w:date="2015-10-13T12:29:00Z"/>
-        </w:rPr>
-      </w:pPr>
-      <w:ins w:id="149" w:author="Beck, Desiree A." w:date="2015-10-13T12:29:00Z">
+          <w:ins w:id="152" w:author="Beck, Desiree A." w:date="2015-10-13T12:29:00Z"/>
+        </w:rPr>
+      </w:pPr>
+      <w:ins w:id="153" w:author="Beck, Desiree A." w:date="2015-10-13T12:29:00Z">
         <w:r>
           <w:lastRenderedPageBreak/>
           <w:t xml:space="preserve">Table of </w:t>
         </w:r>
-        <w:commentRangeStart w:id="150"/>
-        <w:commentRangeStart w:id="151"/>
-        <w:commentRangeStart w:id="152"/>
+        <w:commentRangeStart w:id="154"/>
+        <w:commentRangeStart w:id="155"/>
+        <w:commentRangeStart w:id="156"/>
         <w:r>
           <w:t>Contents</w:t>
         </w:r>
       </w:ins>
-      <w:commentRangeEnd w:id="150"/>
-      <w:ins w:id="153" w:author="Beck, Desiree A." w:date="2015-10-13T12:30:00Z">
+      <w:commentRangeEnd w:id="154"/>
+      <w:ins w:id="157" w:author="Beck, Desiree A." w:date="2015-10-13T12:30:00Z">
         <w:r>
           <w:rPr>
             <w:rStyle w:val="CommentReference"/>
@@ -6744,11 +6784,11 @@
             <w:color w:val="333333"/>
             <w:kern w:val="0"/>
           </w:rPr>
-          <w:commentReference w:id="150"/>
+          <w:commentReference w:id="154"/>
         </w:r>
       </w:ins>
-      <w:commentRangeEnd w:id="151"/>
-      <w:ins w:id="154" w:author="Beck, Desiree A." w:date="2015-10-21T13:50:00Z">
+      <w:commentRangeEnd w:id="155"/>
+      <w:ins w:id="158" w:author="Beck, Desiree A." w:date="2015-10-21T13:50:00Z">
         <w:r>
           <w:rPr>
             <w:rStyle w:val="CommentReference"/>
@@ -6757,11 +6797,11 @@
             <w:color w:val="333333"/>
             <w:kern w:val="0"/>
           </w:rPr>
-          <w:commentReference w:id="151"/>
+          <w:commentReference w:id="155"/>
         </w:r>
       </w:ins>
-      <w:commentRangeEnd w:id="152"/>
-      <w:ins w:id="155" w:author="Beck, Desiree A." w:date="2015-10-21T13:58:00Z">
+      <w:commentRangeEnd w:id="156"/>
+      <w:ins w:id="159" w:author="Beck, Desiree A." w:date="2015-10-21T13:58:00Z">
         <w:r>
           <w:rPr>
             <w:rStyle w:val="CommentReference"/>
@@ -6770,7 +6810,7 @@
             <w:color w:val="333333"/>
             <w:kern w:val="0"/>
           </w:rPr>
-          <w:commentReference w:id="152"/>
+          <w:commentReference w:id="156"/>
         </w:r>
       </w:ins>
     </w:p>
@@ -8555,17 +8595,17 @@
       <w:pPr>
         <w:pStyle w:val="Heading1"/>
       </w:pPr>
-      <w:bookmarkStart w:id="157" w:name="_Toc424631595"/>
-      <w:bookmarkStart w:id="158" w:name="_Toc432502646"/>
-      <w:bookmarkStart w:id="159" w:name="_Toc432503308"/>
+      <w:bookmarkStart w:id="160" w:name="_Toc424631595"/>
+      <w:bookmarkStart w:id="161" w:name="_Toc432502646"/>
+      <w:bookmarkStart w:id="162" w:name="_Toc432503308"/>
       <w:bookmarkEnd w:id="1"/>
       <w:r>
         <w:lastRenderedPageBreak/>
         <w:t>Introduction</w:t>
       </w:r>
-      <w:bookmarkEnd w:id="157"/>
-      <w:bookmarkEnd w:id="158"/>
-      <w:bookmarkEnd w:id="159"/>
+      <w:bookmarkEnd w:id="160"/>
+      <w:bookmarkEnd w:id="161"/>
+      <w:bookmarkEnd w:id="162"/>
     </w:p>
     <w:p>
       <w:pPr>
@@ -8575,31 +8615,31 @@
         <w:spacing w:before="80" w:after="240"/>
         <w:ind w:right="-270"/>
         <w:rPr>
-          <w:ins w:id="160" w:author="Beck, Desiree A." w:date="2015-10-04T11:59:00Z"/>
-        </w:rPr>
-      </w:pPr>
-      <w:ins w:id="161" w:author="Beck, Desiree A." w:date="2015-10-04T11:59:00Z">
+          <w:ins w:id="163" w:author="Beck, Desiree A." w:date="2015-10-04T11:59:00Z"/>
+        </w:rPr>
+      </w:pPr>
+      <w:ins w:id="164" w:author="Beck, Desiree A." w:date="2015-10-04T11:59:00Z">
         <w:r>
           <w:t>[All text is norm</w:t>
         </w:r>
         <w:r>
           <w:t xml:space="preserve">ative unless otherwise </w:t>
         </w:r>
-        <w:commentRangeStart w:id="162"/>
+        <w:commentRangeStart w:id="165"/>
         <w:r>
           <w:t>labeled</w:t>
         </w:r>
       </w:ins>
-      <w:commentRangeEnd w:id="162"/>
-      <w:ins w:id="163" w:author="Beck, Desiree A." w:date="2015-10-13T12:21:00Z">
+      <w:commentRangeEnd w:id="165"/>
+      <w:ins w:id="166" w:author="Beck, Desiree A." w:date="2015-10-13T12:21:00Z">
         <w:r>
           <w:rPr>
             <w:rStyle w:val="CommentReference"/>
           </w:rPr>
-          <w:commentReference w:id="162"/>
+          <w:commentReference w:id="165"/>
         </w:r>
       </w:ins>
-      <w:ins w:id="164" w:author="Beck, Desiree A." w:date="2015-10-04T11:59:00Z">
+      <w:ins w:id="167" w:author="Beck, Desiree A." w:date="2015-10-04T11:59:00Z">
         <w:r>
           <w:t>]</w:t>
         </w:r>
@@ -8616,23 +8656,23 @@
       <w:r>
         <w:t>The Cyber Observable Expression (</w:t>
       </w:r>
-      <w:commentRangeStart w:id="165"/>
+      <w:commentRangeStart w:id="168"/>
       <w:r>
         <w:t>CybOX</w:t>
       </w:r>
-      <w:ins w:id="166" w:author="Beck, Desiree A." w:date="2015-10-13T12:27:00Z">
+      <w:ins w:id="169" w:author="Beck, Desiree A." w:date="2015-10-13T12:27:00Z">
         <w:r>
           <w:rPr>
             <w:vertAlign w:val="superscript"/>
           </w:rPr>
           <w:t>TM</w:t>
         </w:r>
-        <w:commentRangeEnd w:id="165"/>
+        <w:commentRangeEnd w:id="168"/>
         <w:r>
           <w:rPr>
             <w:rStyle w:val="CommentReference"/>
           </w:rPr>
-          <w:commentReference w:id="165"/>
+          <w:commentReference w:id="168"/>
         </w:r>
       </w:ins>
       <w:r>
@@ -8653,12 +8693,12 @@
       <w:r>
         <w:t xml:space="preserve">This document serves as the specification for the CybOX AS Object Version 2.1.1 data model, which is one of </w:t>
       </w:r>
-      <w:del w:id="167" w:author="Beck, Desiree A." w:date="2015-10-05T10:28:00Z">
+      <w:del w:id="170" w:author="Beck, Desiree A." w:date="2015-10-05T10:28:00Z">
         <w:r>
           <w:delText>ninety-four</w:delText>
         </w:r>
       </w:del>
-      <w:ins w:id="168" w:author="Beck, Desiree A." w:date="2015-10-05T10:28:00Z">
+      <w:ins w:id="171" w:author="Beck, Desiree A." w:date="2015-10-05T10:28:00Z">
         <w:r>
           <w:t xml:space="preserve"> eighty-eight</w:t>
         </w:r>
@@ -8666,7 +8706,7 @@
       <w:r>
         <w:t xml:space="preserve"> </w:t>
       </w:r>
-      <w:ins w:id="169" w:author="Beck, Desiree A." w:date="2015-10-05T10:28:00Z">
+      <w:ins w:id="172" w:author="Beck, Desiree A." w:date="2015-10-05T10:28:00Z">
         <w:r>
           <w:t xml:space="preserve">CybOX </w:t>
         </w:r>
@@ -8674,7 +8714,7 @@
       <w:r>
         <w:t>Object data models</w:t>
       </w:r>
-      <w:del w:id="170" w:author="Beck, Desiree A." w:date="2015-10-05T10:28:00Z">
+      <w:del w:id="173" w:author="Beck, Desiree A." w:date="2015-10-05T10:28:00Z">
         <w:r>
           <w:delText xml:space="preserve"> for CybOX content</w:delText>
         </w:r>
@@ -8691,7 +8731,7 @@
         <w:spacing w:after="240"/>
         <w:ind w:right="-270"/>
       </w:pPr>
-      <w:bookmarkStart w:id="171" w:name="_Toc401131317"/>
+      <w:bookmarkStart w:id="174" w:name="_Toc401131317"/>
       <w:r>
         <w:t xml:space="preserve">In Section </w:t>
       </w:r>
@@ -8862,7 +8902,7 @@
       <w:r>
         <w:t>Section</w:t>
       </w:r>
-      <w:del w:id="172" w:author="Beck, Desiree A." w:date="2015-10-04T11:11:00Z">
+      <w:del w:id="175" w:author="Beck, Desiree A." w:date="2015-10-04T11:11:00Z">
         <w:r>
           <w:delText>s</w:delText>
         </w:r>
@@ -8889,13 +8929,13 @@
       <w:r>
         <w:fldChar w:fldCharType="end"/>
       </w:r>
-      <w:del w:id="173" w:author="Beck, Desiree A." w:date="2015-10-04T11:11:00Z">
+      <w:del w:id="176" w:author="Beck, Desiree A." w:date="2015-10-04T11:11:00Z">
         <w:r>
           <w:delText xml:space="preserve"> and </w:delText>
         </w:r>
       </w:del>
-      <w:commentRangeStart w:id="174"/>
-      <w:del w:id="175" w:author="Beck, Desiree A." w:date="2015-10-04T11:12:00Z">
+      <w:commentRangeStart w:id="177"/>
+      <w:del w:id="178" w:author="Beck, Desiree A." w:date="2015-10-04T11:12:00Z">
         <w:r>
           <w:rPr>
             <w:b/>
@@ -8945,17 +8985,17 @@
           <w:fldChar w:fldCharType="end"/>
         </w:r>
       </w:del>
-      <w:commentRangeEnd w:id="174"/>
+      <w:commentRangeEnd w:id="177"/>
       <w:r>
         <w:rPr>
           <w:rStyle w:val="CommentReference"/>
         </w:rPr>
-        <w:commentReference w:id="174"/>
+        <w:commentReference w:id="177"/>
       </w:r>
       <w:r>
         <w:t xml:space="preserve">. </w:t>
       </w:r>
-      <w:bookmarkEnd w:id="171"/>
+      <w:bookmarkEnd w:id="174"/>
       <w:r>
         <w:t xml:space="preserve">In Section </w:t>
       </w:r>
@@ -9010,7 +9050,7 @@
       <w:r>
         <w:t>, we give background information necessary to fully understand the AS Object data model. We present the AS Object data model specification details in Section</w:t>
       </w:r>
-      <w:ins w:id="176" w:author="Beck, Desiree A." w:date="2015-10-03T12:21:00Z">
+      <w:ins w:id="179" w:author="Beck, Desiree A." w:date="2015-10-03T12:21:00Z">
         <w:r>
           <w:t xml:space="preserve"> </w:t>
         </w:r>
@@ -9018,7 +9058,7 @@
           <w:rPr>
             <w:b/>
             <w:color w:val="0000EE"/>
-            <w:rPrChange w:id="177" w:author="Beck, Desiree A." w:date="2015-10-03T12:21:00Z">
+            <w:rPrChange w:id="180" w:author="Beck, Desiree A." w:date="2015-10-03T12:21:00Z">
               <w:rPr/>
             </w:rPrChange>
           </w:rPr>
@@ -9028,7 +9068,7 @@
           <w:rPr>
             <w:b/>
             <w:color w:val="0000EE"/>
-            <w:rPrChange w:id="178" w:author="Beck, Desiree A." w:date="2015-10-03T12:21:00Z">
+            <w:rPrChange w:id="181" w:author="Beck, Desiree A." w:date="2015-10-03T12:21:00Z">
               <w:rPr/>
             </w:rPrChange>
           </w:rPr>
@@ -9039,7 +9079,7 @@
         <w:rPr>
           <w:b/>
           <w:color w:val="0000EE"/>
-          <w:rPrChange w:id="179" w:author="Beck, Desiree A." w:date="2015-10-03T12:21:00Z">
+          <w:rPrChange w:id="182" w:author="Beck, Desiree A." w:date="2015-10-03T12:21:00Z">
             <w:rPr>
               <w:color w:val="0000EE"/>
             </w:rPr>
@@ -9051,7 +9091,7 @@
         <w:rPr>
           <w:b/>
           <w:color w:val="0000EE"/>
-          <w:rPrChange w:id="180" w:author="Beck, Desiree A." w:date="2015-10-03T12:21:00Z">
+          <w:rPrChange w:id="183" w:author="Beck, Desiree A." w:date="2015-10-03T12:21:00Z">
             <w:rPr>
               <w:b/>
               <w:color w:val="0000EE"/>
@@ -9063,7 +9103,7 @@
         <w:rPr>
           <w:b/>
           <w:color w:val="0000EE"/>
-          <w:rPrChange w:id="181" w:author="Beck, Desiree A." w:date="2015-10-03T12:21:00Z">
+          <w:rPrChange w:id="184" w:author="Beck, Desiree A." w:date="2015-10-03T12:21:00Z">
             <w:rPr/>
           </w:rPrChange>
         </w:rPr>
@@ -9076,12 +9116,12 @@
         </w:rPr>
         <w:t>3</w:t>
       </w:r>
-      <w:ins w:id="182" w:author="Beck, Desiree A." w:date="2015-10-03T12:21:00Z">
+      <w:ins w:id="185" w:author="Beck, Desiree A." w:date="2015-10-03T12:21:00Z">
         <w:r>
           <w:rPr>
             <w:b/>
             <w:color w:val="0000EE"/>
-            <w:rPrChange w:id="183" w:author="Beck, Desiree A." w:date="2015-10-03T12:21:00Z">
+            <w:rPrChange w:id="186" w:author="Beck, Desiree A." w:date="2015-10-03T12:21:00Z">
               <w:rPr/>
             </w:rPrChange>
           </w:rPr>
@@ -9091,7 +9131,7 @@
       <w:r>
         <w:t xml:space="preserve"> </w:t>
       </w:r>
-      <w:del w:id="184" w:author="Beck, Desiree A." w:date="2015-10-03T12:21:00Z">
+      <w:del w:id="187" w:author="Beck, Desiree A." w:date="2015-10-03T12:21:00Z">
         <w:r>
           <w:rPr>
             <w:b/>
@@ -9147,7 +9187,7 @@
       <w:r>
         <w:t xml:space="preserve">and conformance information in Section </w:t>
       </w:r>
-      <w:commentRangeStart w:id="185"/>
+      <w:commentRangeStart w:id="188"/>
       <w:r>
         <w:rPr>
           <w:b/>
@@ -9196,12 +9236,12 @@
         </w:rPr>
         <w:fldChar w:fldCharType="end"/>
       </w:r>
-      <w:commentRangeEnd w:id="185"/>
+      <w:commentRangeEnd w:id="188"/>
       <w:r>
         <w:rPr>
           <w:rStyle w:val="CommentReference"/>
         </w:rPr>
-        <w:commentReference w:id="185"/>
+        <w:commentReference w:id="188"/>
       </w:r>
       <w:r>
         <w:t>.</w:t>
@@ -9211,16 +9251,16 @@
       <w:pPr>
         <w:pStyle w:val="Heading2"/>
       </w:pPr>
-      <w:bookmarkStart w:id="186" w:name="_Toc412205405"/>
-      <w:bookmarkStart w:id="187" w:name="_Ref412300941"/>
-      <w:bookmarkStart w:id="188" w:name="_Ref412622367"/>
-      <w:bookmarkStart w:id="189" w:name="_Toc424631596"/>
-      <w:bookmarkStart w:id="190" w:name="_Toc432502647"/>
-      <w:bookmarkStart w:id="191" w:name="_Toc432503309"/>
+      <w:bookmarkStart w:id="189" w:name="_Toc412205405"/>
+      <w:bookmarkStart w:id="190" w:name="_Ref412300941"/>
+      <w:bookmarkStart w:id="191" w:name="_Ref412622367"/>
+      <w:bookmarkStart w:id="192" w:name="_Toc424631596"/>
+      <w:bookmarkStart w:id="193" w:name="_Toc432502647"/>
+      <w:bookmarkStart w:id="194" w:name="_Toc432503309"/>
       <w:r>
         <w:t>CybOX</w:t>
       </w:r>
-      <w:ins w:id="192" w:author="Beck, Desiree A." w:date="2015-10-13T12:34:00Z">
+      <w:ins w:id="195" w:author="Beck, Desiree A." w:date="2015-10-13T12:34:00Z">
         <w:r>
           <w:rPr>
             <w:vertAlign w:val="superscript"/>
@@ -9231,12 +9271,12 @@
       <w:r>
         <w:t xml:space="preserve"> Specification Documents</w:t>
       </w:r>
-      <w:bookmarkEnd w:id="186"/>
-      <w:bookmarkEnd w:id="187"/>
-      <w:bookmarkEnd w:id="188"/>
       <w:bookmarkEnd w:id="189"/>
       <w:bookmarkEnd w:id="190"/>
       <w:bookmarkEnd w:id="191"/>
+      <w:bookmarkEnd w:id="192"/>
+      <w:bookmarkEnd w:id="193"/>
+      <w:bookmarkEnd w:id="194"/>
     </w:p>
     <w:p>
       <w:pPr>
@@ -9300,17 +9340,17 @@
       <w:r>
         <w:t xml:space="preserve"> document provides a comprehensive overview of the full set of CybOX data models, which in addition to the Core, Common, and numerous Object data models, includes </w:t>
       </w:r>
-      <w:ins w:id="193" w:author="Beck, Desiree A." w:date="2015-10-03T12:27:00Z">
+      <w:ins w:id="196" w:author="Beck, Desiree A." w:date="2015-10-03T12:27:00Z">
         <w:r>
           <w:t xml:space="preserve">various extension data models and a vocabularies data model, which </w:t>
         </w:r>
       </w:ins>
-      <w:ins w:id="194" w:author="Beck, Desiree A." w:date="2015-10-03T12:29:00Z">
+      <w:ins w:id="197" w:author="Beck, Desiree A." w:date="2015-10-03T12:29:00Z">
         <w:r>
           <w:t>contains</w:t>
         </w:r>
       </w:ins>
-      <w:ins w:id="195" w:author="Beck, Desiree A." w:date="2015-10-03T12:27:00Z">
+      <w:ins w:id="198" w:author="Beck, Desiree A." w:date="2015-10-03T12:27:00Z">
         <w:r>
           <w:t xml:space="preserve"> </w:t>
         </w:r>
@@ -9359,17 +9399,17 @@
         <w:spacing w:before="360" w:after="60"/>
         <w:ind w:left="720"/>
       </w:pPr>
-      <w:bookmarkStart w:id="196" w:name="_Ref394437867"/>
-      <w:bookmarkStart w:id="197" w:name="_Toc426119868"/>
-      <w:bookmarkStart w:id="198" w:name="_Toc432502648"/>
-      <w:bookmarkStart w:id="199" w:name="_Toc432503310"/>
+      <w:bookmarkStart w:id="199" w:name="_Ref394437867"/>
+      <w:bookmarkStart w:id="200" w:name="_Toc426119868"/>
+      <w:bookmarkStart w:id="201" w:name="_Toc432502648"/>
+      <w:bookmarkStart w:id="202" w:name="_Toc432503310"/>
       <w:r>
         <w:t>Document Conventions</w:t>
       </w:r>
-      <w:bookmarkEnd w:id="196"/>
-      <w:bookmarkEnd w:id="197"/>
-      <w:bookmarkEnd w:id="198"/>
       <w:bookmarkEnd w:id="199"/>
+      <w:bookmarkEnd w:id="200"/>
+      <w:bookmarkEnd w:id="201"/>
+      <w:bookmarkEnd w:id="202"/>
     </w:p>
     <w:p>
       <w:r>
@@ -9384,19 +9424,19 @@
         </w:tabs>
         <w:spacing w:before="360" w:after="60"/>
       </w:pPr>
-      <w:bookmarkStart w:id="200" w:name="_Toc389570603"/>
-      <w:bookmarkStart w:id="201" w:name="_Toc389581073"/>
-      <w:bookmarkStart w:id="202" w:name="_Toc426119870"/>
-      <w:bookmarkStart w:id="203" w:name="_Toc432502649"/>
-      <w:bookmarkStart w:id="204" w:name="_Toc432503311"/>
+      <w:bookmarkStart w:id="203" w:name="_Toc389570603"/>
+      <w:bookmarkStart w:id="204" w:name="_Toc389581073"/>
+      <w:bookmarkStart w:id="205" w:name="_Toc426119870"/>
+      <w:bookmarkStart w:id="206" w:name="_Toc432502649"/>
+      <w:bookmarkStart w:id="207" w:name="_Toc432503311"/>
       <w:r>
         <w:t>Fonts</w:t>
       </w:r>
-      <w:bookmarkEnd w:id="200"/>
-      <w:bookmarkEnd w:id="201"/>
-      <w:bookmarkEnd w:id="202"/>
       <w:bookmarkEnd w:id="203"/>
       <w:bookmarkEnd w:id="204"/>
+      <w:bookmarkEnd w:id="205"/>
+      <w:bookmarkEnd w:id="206"/>
+      <w:bookmarkEnd w:id="207"/>
     </w:p>
     <w:p>
       <w:pPr>
@@ -9416,7 +9456,7 @@
         </w:rPr>
         <w:t xml:space="preserve">The following font and font style conventions are used in the </w:t>
       </w:r>
-      <w:commentRangeStart w:id="205"/>
+      <w:commentRangeStart w:id="208"/>
       <w:r>
         <w:rPr>
           <w:rFonts w:ascii="Arial" w:hAnsi="Arial"/>
@@ -9425,14 +9465,14 @@
         </w:rPr>
         <w:t>document</w:t>
       </w:r>
-      <w:commentRangeEnd w:id="205"/>
+      <w:commentRangeEnd w:id="208"/>
       <w:r>
         <w:rPr>
           <w:rStyle w:val="CommentReference"/>
           <w:rFonts w:ascii="Arial" w:hAnsi="Arial" w:cs="Arial"/>
           <w:color w:val="333333"/>
         </w:rPr>
-        <w:commentReference w:id="205"/>
+        <w:commentReference w:id="208"/>
       </w:r>
       <w:r>
         <w:rPr>
@@ -9817,138 +9857,138 @@
       <w:pPr>
         <w:pStyle w:val="Heading3"/>
       </w:pPr>
-      <w:bookmarkStart w:id="206" w:name="_Ref394486021"/>
-      <w:bookmarkStart w:id="207" w:name="_Toc426119871"/>
-      <w:bookmarkStart w:id="208" w:name="_Toc432502650"/>
-      <w:bookmarkStart w:id="209" w:name="_Toc432503312"/>
+      <w:bookmarkStart w:id="209" w:name="_Ref394486021"/>
+      <w:bookmarkStart w:id="210" w:name="_Toc426119871"/>
+      <w:bookmarkStart w:id="211" w:name="_Toc432502650"/>
+      <w:bookmarkStart w:id="212" w:name="_Toc432503312"/>
       <w:r>
         <w:t>UML Package References</w:t>
       </w:r>
-      <w:bookmarkEnd w:id="206"/>
-      <w:bookmarkEnd w:id="207"/>
-      <w:bookmarkEnd w:id="208"/>
       <w:bookmarkEnd w:id="209"/>
-    </w:p>
-    <w:p>
-      <w:pPr>
-        <w:spacing w:before="80" w:after="240"/>
-      </w:pPr>
-      <w:bookmarkStart w:id="210" w:name="_Toc389570605"/>
-      <w:bookmarkStart w:id="211" w:name="_Toc389581075"/>
-      <w:r>
-        <w:t xml:space="preserve">Each CybOX data model is captured in a different UML package (e.g., Core package) where the packages together compose the full CybOX UML model.  To refer to a particular class of a specific package, we use the format </w:t>
-      </w:r>
-      <w:r>
-        <w:rPr>
-          <w:rFonts w:ascii="Courier New" w:hAnsi="Courier New" w:cs="Courier New"/>
-          <w:sz w:val="22"/>
-        </w:rPr>
-        <w:t>package_prefix:class</w:t>
-      </w:r>
-      <w:r>
-        <w:t>, where</w:t>
-      </w:r>
-      <w:r>
-        <w:t xml:space="preserve"> </w:t>
-      </w:r>
-      <w:r>
-        <w:rPr>
-          <w:rFonts w:ascii="Courier New" w:hAnsi="Courier New" w:cs="Courier New"/>
-          <w:sz w:val="22"/>
-        </w:rPr>
-        <w:t>package_prefix</w:t>
-      </w:r>
-      <w:r>
-        <w:rPr>
-          <w:sz w:val="22"/>
-        </w:rPr>
-        <w:t xml:space="preserve"> </w:t>
-      </w:r>
-      <w:r>
-        <w:t xml:space="preserve">corresponds to the appropriate UML package. The </w:t>
-      </w:r>
-      <w:hyperlink w:anchor="AdditionalArtifacts" w:history="1">
-        <w:r>
-          <w:rPr>
-            <w:rStyle w:val="Hyperlink"/>
-            <w:i/>
-          </w:rPr>
-          <w:t>CybOX Version 2.1.1 Part 1:</w:t>
-        </w:r>
-        <w:r>
-          <w:rPr>
-            <w:rStyle w:val="Hyperlink"/>
-            <w:i/>
-          </w:rPr>
-          <w:t xml:space="preserve"> Overview</w:t>
-        </w:r>
-      </w:hyperlink>
-      <w:r>
-        <w:t xml:space="preserve"> document contains the full list of CybOX packages, along with </w:t>
-      </w:r>
-      <w:r>
-        <w:t xml:space="preserve">the associated prefix notations, descriptions, </w:t>
-      </w:r>
-      <w:r>
-        <w:t xml:space="preserve">and </w:t>
-      </w:r>
-      <w:r>
-        <w:t>examples</w:t>
-      </w:r>
-      <w:r>
-        <w:t xml:space="preserve">. </w:t>
-      </w:r>
-    </w:p>
-    <w:p>
-      <w:pPr>
-        <w:spacing w:before="80" w:after="240"/>
-      </w:pPr>
-      <w:r>
-        <w:t xml:space="preserve">Note that in </w:t>
-      </w:r>
-      <w:r>
-        <w:t>this</w:t>
-      </w:r>
-      <w:r>
-        <w:t xml:space="preserve"> specification document, we do not explicitly specify the package prefix for any classes that </w:t>
-      </w:r>
-      <w:r>
-        <w:t xml:space="preserve">originate from the </w:t>
-      </w:r>
-      <w:r>
-        <w:t>AS Object</w:t>
-      </w:r>
-      <w:r>
-        <w:t xml:space="preserve"> </w:t>
-      </w:r>
-      <w:r>
-        <w:t xml:space="preserve">data model.  </w:t>
-      </w:r>
-    </w:p>
-    <w:p>
-      <w:pPr>
-        <w:pStyle w:val="Heading3"/>
-      </w:pPr>
-      <w:bookmarkStart w:id="212" w:name="_Toc426119872"/>
-      <w:bookmarkStart w:id="213" w:name="_Toc432502651"/>
-      <w:bookmarkStart w:id="214" w:name="_Toc432503313"/>
-      <w:r>
-        <w:t>UML Diagrams</w:t>
-      </w:r>
       <w:bookmarkEnd w:id="210"/>
       <w:bookmarkEnd w:id="211"/>
       <w:bookmarkEnd w:id="212"/>
+    </w:p>
+    <w:p>
+      <w:pPr>
+        <w:spacing w:before="80" w:after="240"/>
+      </w:pPr>
+      <w:bookmarkStart w:id="213" w:name="_Toc389570605"/>
+      <w:bookmarkStart w:id="214" w:name="_Toc389581075"/>
+      <w:r>
+        <w:t xml:space="preserve">Each CybOX data model is captured in a different UML package (e.g., Core package) where the packages together compose the full CybOX UML model.  To refer to a particular class of a specific package, we use the format </w:t>
+      </w:r>
+      <w:r>
+        <w:rPr>
+          <w:rFonts w:ascii="Courier New" w:hAnsi="Courier New" w:cs="Courier New"/>
+          <w:sz w:val="22"/>
+        </w:rPr>
+        <w:t>package_prefix:class</w:t>
+      </w:r>
+      <w:r>
+        <w:t>, where</w:t>
+      </w:r>
+      <w:r>
+        <w:t xml:space="preserve"> </w:t>
+      </w:r>
+      <w:r>
+        <w:rPr>
+          <w:rFonts w:ascii="Courier New" w:hAnsi="Courier New" w:cs="Courier New"/>
+          <w:sz w:val="22"/>
+        </w:rPr>
+        <w:t>package_prefix</w:t>
+      </w:r>
+      <w:r>
+        <w:rPr>
+          <w:sz w:val="22"/>
+        </w:rPr>
+        <w:t xml:space="preserve"> </w:t>
+      </w:r>
+      <w:r>
+        <w:t xml:space="preserve">corresponds to the appropriate UML package. The </w:t>
+      </w:r>
+      <w:hyperlink w:anchor="AdditionalArtifacts" w:history="1">
+        <w:r>
+          <w:rPr>
+            <w:rStyle w:val="Hyperlink"/>
+            <w:i/>
+          </w:rPr>
+          <w:t>CybOX Version 2.1.1 Part 1:</w:t>
+        </w:r>
+        <w:r>
+          <w:rPr>
+            <w:rStyle w:val="Hyperlink"/>
+            <w:i/>
+          </w:rPr>
+          <w:t xml:space="preserve"> Overview</w:t>
+        </w:r>
+      </w:hyperlink>
+      <w:r>
+        <w:t xml:space="preserve"> document contains the full list of CybOX packages, along with </w:t>
+      </w:r>
+      <w:r>
+        <w:t xml:space="preserve">the associated prefix notations, descriptions, </w:t>
+      </w:r>
+      <w:r>
+        <w:t xml:space="preserve">and </w:t>
+      </w:r>
+      <w:r>
+        <w:t>examples</w:t>
+      </w:r>
+      <w:r>
+        <w:t xml:space="preserve">. </w:t>
+      </w:r>
+    </w:p>
+    <w:p>
+      <w:pPr>
+        <w:spacing w:before="80" w:after="240"/>
+      </w:pPr>
+      <w:r>
+        <w:t xml:space="preserve">Note that in </w:t>
+      </w:r>
+      <w:r>
+        <w:t>this</w:t>
+      </w:r>
+      <w:r>
+        <w:t xml:space="preserve"> specification document, we do not explicitly specify the package prefix for any classes that </w:t>
+      </w:r>
+      <w:r>
+        <w:t xml:space="preserve">originate from the </w:t>
+      </w:r>
+      <w:r>
+        <w:t>AS Object</w:t>
+      </w:r>
+      <w:r>
+        <w:t xml:space="preserve"> </w:t>
+      </w:r>
+      <w:r>
+        <w:t xml:space="preserve">data model.  </w:t>
+      </w:r>
+    </w:p>
+    <w:p>
+      <w:pPr>
+        <w:pStyle w:val="Heading3"/>
+      </w:pPr>
+      <w:bookmarkStart w:id="215" w:name="_Toc426119872"/>
+      <w:bookmarkStart w:id="216" w:name="_Toc432502651"/>
+      <w:bookmarkStart w:id="217" w:name="_Toc432503313"/>
+      <w:r>
+        <w:t>UML Diagrams</w:t>
+      </w:r>
       <w:bookmarkEnd w:id="213"/>
       <w:bookmarkEnd w:id="214"/>
+      <w:bookmarkEnd w:id="215"/>
+      <w:bookmarkEnd w:id="216"/>
+      <w:bookmarkEnd w:id="217"/>
     </w:p>
     <w:p>
       <w:pPr>
         <w:spacing w:before="80" w:after="240"/>
       </w:pPr>
-      <w:bookmarkStart w:id="215" w:name="_Toc398719452"/>
-      <w:bookmarkStart w:id="216" w:name="_Toc389570606"/>
-      <w:bookmarkStart w:id="217" w:name="_Toc389581076"/>
-      <w:bookmarkStart w:id="218" w:name="_Ref394436861"/>
+      <w:bookmarkStart w:id="218" w:name="_Toc398719452"/>
+      <w:bookmarkStart w:id="219" w:name="_Toc389570606"/>
+      <w:bookmarkStart w:id="220" w:name="_Toc389581076"/>
+      <w:bookmarkStart w:id="221" w:name="_Ref394436861"/>
       <w:r>
         <w:t xml:space="preserve">This specification makes use of UML diagrams to visually depict relationships between CybOX Language constructs. Note that the diagrams have been extracted directly from the full UML model for CybOX; they have not been constructed purely for inclusion in the specification documents.  Typically, diagrams are included for the primary class of a data model, and for any other class where the visualization of its relationships between other classes would be useful.  This implies that there will be very few diagrams for classes whose only properties are either a data type or a class from the CybOX Common data model.  </w:t>
       </w:r>
@@ -9971,34 +10011,12 @@
       <w:pPr>
         <w:pStyle w:val="Heading4"/>
       </w:pPr>
-      <w:bookmarkStart w:id="219" w:name="_Toc426119873"/>
-      <w:bookmarkStart w:id="220" w:name="_Toc432503314"/>
+      <w:bookmarkStart w:id="222" w:name="_Toc426119873"/>
+      <w:bookmarkStart w:id="223" w:name="_Toc432503314"/>
       <w:r>
         <w:t>Class Properties</w:t>
       </w:r>
-      <w:bookmarkEnd w:id="215"/>
-      <w:bookmarkEnd w:id="219"/>
-      <w:bookmarkEnd w:id="220"/>
-    </w:p>
-    <w:p>
-      <w:pPr>
-        <w:spacing w:before="80" w:after="240"/>
-      </w:pPr>
-      <w:r>
-        <w:t xml:space="preserve">Generally, a class property can be shown in a UML diagram as either an attribute or an association (i.e., the distinction between attributes and associations is somewhat subjective).  In order to make the size of UML diagrams in the specifications manageable, we have chosen to capture most properties as attributes and to capture only higher level properties as associations, especially in the main top-level component diagrams.  In particular, we will always capture properties of UML data types as attributes.  For example, properties of a class that are identifiers, titles, and timestamps will be represented as attributes.  </w:t>
-      </w:r>
-    </w:p>
-    <w:p>
-      <w:pPr>
-        <w:pStyle w:val="Heading4"/>
-      </w:pPr>
-      <w:bookmarkStart w:id="221" w:name="_Toc398719453"/>
-      <w:bookmarkStart w:id="222" w:name="_Toc426119874"/>
-      <w:bookmarkStart w:id="223" w:name="_Toc432503315"/>
-      <w:r>
-        <w:t>Diagram Icons and Arrow Types</w:t>
-      </w:r>
-      <w:bookmarkEnd w:id="221"/>
+      <w:bookmarkEnd w:id="218"/>
       <w:bookmarkEnd w:id="222"/>
       <w:bookmarkEnd w:id="223"/>
     </w:p>
@@ -10007,13 +10025,35 @@
         <w:spacing w:before="80" w:after="240"/>
       </w:pPr>
       <w:r>
+        <w:t xml:space="preserve">Generally, a class property can be shown in a UML diagram as either an attribute or an association (i.e., the distinction between attributes and associations is somewhat subjective).  In order to make the size of UML diagrams in the specifications manageable, we have chosen to capture most properties as attributes and to capture only higher level properties as associations, especially in the main top-level component diagrams.  In particular, we will always capture properties of UML data types as attributes.  For example, properties of a class that are identifiers, titles, and timestamps will be represented as attributes.  </w:t>
+      </w:r>
+    </w:p>
+    <w:p>
+      <w:pPr>
+        <w:pStyle w:val="Heading4"/>
+      </w:pPr>
+      <w:bookmarkStart w:id="224" w:name="_Toc398719453"/>
+      <w:bookmarkStart w:id="225" w:name="_Toc426119874"/>
+      <w:bookmarkStart w:id="226" w:name="_Toc432503315"/>
+      <w:r>
+        <w:t>Diagram Icons and Arrow Types</w:t>
+      </w:r>
+      <w:bookmarkEnd w:id="224"/>
+      <w:bookmarkEnd w:id="225"/>
+      <w:bookmarkEnd w:id="226"/>
+    </w:p>
+    <w:p>
+      <w:pPr>
+        <w:spacing w:before="80" w:after="240"/>
+      </w:pPr>
+      <w:r>
         <w:t xml:space="preserve">Diagram icons are used in a UML diagram to indicate whether a shape is a class, enumeration, or a data type, and decorative icons are used to indicate whether an element is an attribute of a class or an enumeration literal. In addition, two different arrow styles indicate either a directed association </w:t>
       </w:r>
       <w:r>
         <w:lastRenderedPageBreak/>
         <w:t xml:space="preserve">relationship (regular arrowhead) or a generalization relationship (triangle-shaped arrowhead).  The icons and arrow styles we use are shown and described in </w:t>
       </w:r>
-      <w:del w:id="224" w:author="Beck, Desiree A." w:date="2015-10-03T22:15:00Z">
+      <w:del w:id="227" w:author="Beck, Desiree A." w:date="2015-10-03T22:15:00Z">
         <w:r>
           <w:rPr>
             <w:b/>
@@ -10091,7 +10131,7 @@
         </w:rPr>
         <w:fldChar w:fldCharType="separate"/>
       </w:r>
-      <w:ins w:id="225" w:author="Beck, Desiree A." w:date="2015-10-03T22:15:00Z">
+      <w:ins w:id="228" w:author="Beck, Desiree A." w:date="2015-10-03T22:15:00Z">
         <w:r>
           <w:rPr>
             <w:b/>
@@ -10108,7 +10148,7 @@
         </w:rPr>
         <w:t>1</w:t>
       </w:r>
-      <w:ins w:id="226" w:author="Beck, Desiree A." w:date="2015-10-03T22:15:00Z">
+      <w:ins w:id="229" w:author="Beck, Desiree A." w:date="2015-10-03T22:15:00Z">
         <w:r>
           <w:rPr>
             <w:b/>
@@ -10126,7 +10166,7 @@
         </w:rPr>
         <w:t>1</w:t>
       </w:r>
-      <w:ins w:id="227" w:author="Beck, Desiree A." w:date="2015-10-03T22:15:00Z">
+      <w:ins w:id="230" w:author="Beck, Desiree A." w:date="2015-10-03T22:15:00Z">
         <w:r>
           <w:rPr>
             <w:b/>
@@ -10150,11 +10190,11 @@
         <w:spacing w:after="120"/>
         <w:jc w:val="center"/>
         <w:rPr>
-          <w:ins w:id="228" w:author="Beck, Desiree A." w:date="2015-10-03T22:15:00Z"/>
-        </w:rPr>
-      </w:pPr>
-      <w:bookmarkStart w:id="229" w:name="_Ref397637630"/>
-      <w:ins w:id="230" w:author="Beck, Desiree A." w:date="2015-10-03T22:15:00Z">
+          <w:ins w:id="231" w:author="Beck, Desiree A." w:date="2015-10-03T22:15:00Z"/>
+        </w:rPr>
+      </w:pPr>
+      <w:bookmarkStart w:id="232" w:name="_Ref397637630"/>
+      <w:ins w:id="233" w:author="Beck, Desiree A." w:date="2015-10-03T22:15:00Z">
         <w:r>
           <w:t xml:space="preserve">Table </w:t>
         </w:r>
@@ -10174,7 +10214,7 @@
         </w:rPr>
         <w:t>1</w:t>
       </w:r>
-      <w:ins w:id="231" w:author="Beck, Desiree A." w:date="2015-10-03T22:15:00Z">
+      <w:ins w:id="234" w:author="Beck, Desiree A." w:date="2015-10-03T22:15:00Z">
         <w:r>
           <w:rPr>
             <w:noProof/>
@@ -10200,32 +10240,32 @@
         </w:rPr>
         <w:t>1</w:t>
       </w:r>
-      <w:ins w:id="232" w:author="Beck, Desiree A." w:date="2015-10-03T22:15:00Z">
+      <w:ins w:id="235" w:author="Beck, Desiree A." w:date="2015-10-03T22:15:00Z">
         <w:r>
           <w:rPr>
             <w:noProof/>
           </w:rPr>
           <w:fldChar w:fldCharType="end"/>
         </w:r>
-        <w:bookmarkEnd w:id="229"/>
+        <w:bookmarkEnd w:id="232"/>
         <w:r>
           <w:t xml:space="preserve">.  </w:t>
         </w:r>
         <w:r>
           <w:t xml:space="preserve">UML diagram </w:t>
         </w:r>
-        <w:commentRangeStart w:id="233"/>
+        <w:commentRangeStart w:id="236"/>
         <w:r>
           <w:t>icons</w:t>
         </w:r>
       </w:ins>
-      <w:commentRangeEnd w:id="233"/>
-      <w:ins w:id="234" w:author="Beck, Desiree A." w:date="2015-10-04T12:01:00Z">
+      <w:commentRangeEnd w:id="236"/>
+      <w:ins w:id="237" w:author="Beck, Desiree A." w:date="2015-10-04T12:01:00Z">
         <w:r>
           <w:rPr>
             <w:rStyle w:val="CommentReference"/>
           </w:rPr>
-          <w:commentReference w:id="233"/>
+          <w:commentReference w:id="236"/>
         </w:r>
       </w:ins>
     </w:p>
@@ -10465,10 +10505,10 @@
                   <v:path o:extrusionok="f" gradientshapeok="t" o:connecttype="rect"/>
                   <o:lock v:ext="edit" aspectratio="t"/>
                 </v:shapetype>
-                <v:shape id="_x0000_i1025" type="#_x0000_t75" style="width:23.45pt;height:20.95pt" o:ole="">
+                <v:shape id="_x0000_i1025" type="#_x0000_t75" style="width:23.75pt;height:21.05pt" o:ole="">
                   <v:imagedata r:id="rId26" o:title=""/>
                 </v:shape>
-                <o:OLEObject Type="Embed" ProgID="PBrush" ShapeID="_x0000_i1025" DrawAspect="Content" ObjectID="_1506941312" r:id="rId27"/>
+                <o:OLEObject Type="Embed" ProgID="PBrush" ShapeID="_x0000_i1025" DrawAspect="Content" ObjectID="_1508513376" r:id="rId27"/>
               </w:object>
             </w:r>
           </w:p>
@@ -10624,7 +10664,7 @@
                 <v:shape id="_x0000_i1026" type="#_x0000_t75" style="width:14.25pt;height:14.25pt" o:ole="">
                   <v:imagedata r:id="rId29" o:title=""/>
                 </v:shape>
-                <o:OLEObject Type="Embed" ProgID="PBrush" ShapeID="_x0000_i1026" DrawAspect="Content" ObjectID="_1506941313" r:id="rId30"/>
+                <o:OLEObject Type="Embed" ProgID="PBrush" ShapeID="_x0000_i1026" DrawAspect="Content" ObjectID="_1508513377" r:id="rId30"/>
               </w:object>
             </w:r>
           </w:p>
@@ -10684,7 +10724,7 @@
                 <v:shape id="_x0000_i1027" type="#_x0000_t75" style="width:14.25pt;height:14.25pt" o:ole="">
                   <v:imagedata r:id="rId31" o:title=""/>
                 </v:shape>
-                <o:OLEObject Type="Embed" ProgID="PBrush" ShapeID="_x0000_i1027" DrawAspect="Content" ObjectID="_1506941314" r:id="rId32"/>
+                <o:OLEObject Type="Embed" ProgID="PBrush" ShapeID="_x0000_i1027" DrawAspect="Content" ObjectID="_1508513378" r:id="rId32"/>
               </w:object>
             </w:r>
           </w:p>
@@ -10867,10 +10907,10 @@
                 <w:color w:val="000000" w:themeColor="text1"/>
               </w:rPr>
               <w:object w:dxaOrig="1140" w:dyaOrig="780" w14:anchorId="2DBF894E">
-                <v:shape id="_x0000_i1028" type="#_x0000_t75" style="width:57.75pt;height:35.15pt" o:ole="">
+                <v:shape id="_x0000_i1028" type="#_x0000_t75" style="width:57.75pt;height:35.3pt" o:ole="">
                   <v:imagedata r:id="rId33" o:title=""/>
                 </v:shape>
-                <o:OLEObject Type="Embed" ProgID="PBrush" ShapeID="_x0000_i1028" DrawAspect="Content" ObjectID="_1506941315" r:id="rId34"/>
+                <o:OLEObject Type="Embed" ProgID="PBrush" ShapeID="_x0000_i1028" DrawAspect="Content" ObjectID="_1508513379" r:id="rId34"/>
               </w:object>
             </w:r>
           </w:p>
@@ -10909,7 +10949,7 @@
           <w:color w:val="FF0000"/>
         </w:rPr>
       </w:pPr>
-      <w:del w:id="235" w:author="Beck, Desiree A." w:date="2015-10-03T22:15:00Z">
+      <w:del w:id="238" w:author="Beck, Desiree A." w:date="2015-10-03T22:15:00Z">
         <w:r>
           <w:delText>Table 1-1 needs to be c &amp; p here</w:delText>
         </w:r>
@@ -10919,31 +10959,31 @@
       <w:pPr>
         <w:pStyle w:val="Heading4"/>
         <w:rPr>
-          <w:del w:id="236" w:author="Beck, Desiree A." w:date="2015-10-05T10:35:00Z"/>
-        </w:rPr>
-      </w:pPr>
-      <w:bookmarkStart w:id="237" w:name="_Ref417296241"/>
-      <w:bookmarkStart w:id="238" w:name="_Toc426119875"/>
-      <w:bookmarkStart w:id="239" w:name="_Toc432503316"/>
-      <w:del w:id="240" w:author="Beck, Desiree A." w:date="2015-10-05T10:35:00Z">
+          <w:del w:id="239" w:author="Beck, Desiree A." w:date="2015-10-05T10:35:00Z"/>
+        </w:rPr>
+      </w:pPr>
+      <w:bookmarkStart w:id="240" w:name="_Ref417296241"/>
+      <w:bookmarkStart w:id="241" w:name="_Toc426119875"/>
+      <w:bookmarkStart w:id="242" w:name="_Toc432503316"/>
+      <w:del w:id="243" w:author="Beck, Desiree A." w:date="2015-10-05T10:35:00Z">
         <w:r>
           <w:delText>Color Coding</w:delText>
         </w:r>
-        <w:bookmarkStart w:id="241" w:name="_Toc432502714"/>
-        <w:bookmarkEnd w:id="237"/>
-        <w:bookmarkEnd w:id="238"/>
-        <w:bookmarkEnd w:id="239"/>
+        <w:bookmarkStart w:id="244" w:name="_Toc432502714"/>
+        <w:bookmarkEnd w:id="240"/>
         <w:bookmarkEnd w:id="241"/>
+        <w:bookmarkEnd w:id="242"/>
+        <w:bookmarkEnd w:id="244"/>
       </w:del>
     </w:p>
     <w:p>
       <w:pPr>
         <w:spacing w:before="80" w:after="240"/>
         <w:rPr>
-          <w:del w:id="242" w:author="Beck, Desiree A." w:date="2015-10-05T10:35:00Z"/>
-        </w:rPr>
-      </w:pPr>
-      <w:del w:id="243" w:author="Beck, Desiree A." w:date="2015-10-05T10:35:00Z">
+          <w:del w:id="245" w:author="Beck, Desiree A." w:date="2015-10-05T10:35:00Z"/>
+        </w:rPr>
+      </w:pPr>
+      <w:del w:id="246" w:author="Beck, Desiree A." w:date="2015-10-05T10:35:00Z">
         <w:r>
           <w:delText xml:space="preserve">The shapes of the UML diagrams are color coded to indicate the data model associated with a class.  The colors used in the AS Object specification are illustrated via exemplars in </w:delText>
         </w:r>
@@ -11006,59 +11046,59 @@
         <w:r>
           <w:delText>.</w:delText>
         </w:r>
-        <w:bookmarkStart w:id="244" w:name="_Toc432502715"/>
-        <w:bookmarkEnd w:id="244"/>
-      </w:del>
-    </w:p>
-    <w:p>
-      <w:pPr>
-        <w:jc w:val="center"/>
-        <w:rPr>
-          <w:del w:id="245" w:author="Beck, Desiree A." w:date="2015-10-05T10:35:00Z"/>
-        </w:rPr>
-      </w:pPr>
-      <w:del w:id="246" w:author="Beck, Desiree A." w:date="2015-10-05T10:35:00Z">
-        <w:r>
-          <w:rPr>
-            <w:noProof/>
-          </w:rPr>
-          <w:delText>[</w:delText>
-        </w:r>
-        <w:r>
-          <w:rPr>
-            <w:noProof/>
-            <w:highlight w:val="yellow"/>
-          </w:rPr>
-          <w:delText>need diagram</w:delText>
-        </w:r>
-        <w:r>
-          <w:rPr>
-            <w:noProof/>
-          </w:rPr>
-          <w:delText>]</w:delText>
-        </w:r>
-        <w:r>
-          <w:rPr>
-            <w:noProof/>
-          </w:rPr>
-          <w:delText xml:space="preserve"> </w:delText>
-        </w:r>
-        <w:bookmarkStart w:id="247" w:name="_Toc432502716"/>
+        <w:bookmarkStart w:id="247" w:name="_Toc432502715"/>
         <w:bookmarkEnd w:id="247"/>
       </w:del>
     </w:p>
     <w:p>
       <w:pPr>
+        <w:jc w:val="center"/>
+        <w:rPr>
+          <w:del w:id="248" w:author="Beck, Desiree A." w:date="2015-10-05T10:35:00Z"/>
+        </w:rPr>
+      </w:pPr>
+      <w:del w:id="249" w:author="Beck, Desiree A." w:date="2015-10-05T10:35:00Z">
+        <w:r>
+          <w:rPr>
+            <w:noProof/>
+          </w:rPr>
+          <w:delText>[</w:delText>
+        </w:r>
+        <w:r>
+          <w:rPr>
+            <w:noProof/>
+            <w:highlight w:val="yellow"/>
+          </w:rPr>
+          <w:delText>need diagram</w:delText>
+        </w:r>
+        <w:r>
+          <w:rPr>
+            <w:noProof/>
+          </w:rPr>
+          <w:delText>]</w:delText>
+        </w:r>
+        <w:r>
+          <w:rPr>
+            <w:noProof/>
+          </w:rPr>
+          <w:delText xml:space="preserve"> </w:delText>
+        </w:r>
+        <w:bookmarkStart w:id="250" w:name="_Toc432502716"/>
+        <w:bookmarkEnd w:id="250"/>
+      </w:del>
+    </w:p>
+    <w:p>
+      <w:pPr>
         <w:pStyle w:val="Caption"/>
         <w:spacing w:before="80" w:after="240"/>
         <w:rPr>
-          <w:del w:id="248" w:author="Beck, Desiree A." w:date="2015-10-05T10:35:00Z"/>
+          <w:del w:id="251" w:author="Beck, Desiree A." w:date="2015-10-05T10:35:00Z"/>
           <w:color w:val="auto"/>
           <w:sz w:val="24"/>
         </w:rPr>
       </w:pPr>
-      <w:bookmarkStart w:id="249" w:name="_Ref397676401"/>
-      <w:del w:id="250" w:author="Beck, Desiree A." w:date="2015-10-05T10:35:00Z">
+      <w:bookmarkStart w:id="252" w:name="_Ref397676401"/>
+      <w:del w:id="253" w:author="Beck, Desiree A." w:date="2015-10-05T10:35:00Z">
         <w:r>
           <w:rPr>
             <w:color w:val="auto"/>
@@ -11145,7 +11185,7 @@
           </w:rPr>
           <w:fldChar w:fldCharType="end"/>
         </w:r>
-        <w:bookmarkEnd w:id="249"/>
+        <w:bookmarkEnd w:id="252"/>
         <w:r>
           <w:rPr>
             <w:color w:val="auto"/>
@@ -11160,26 +11200,26 @@
           </w:rPr>
           <w:delText>Data model color coding</w:delText>
         </w:r>
-        <w:bookmarkStart w:id="251" w:name="_Toc432502717"/>
-        <w:bookmarkEnd w:id="251"/>
+        <w:bookmarkStart w:id="254" w:name="_Toc432502717"/>
+        <w:bookmarkEnd w:id="254"/>
       </w:del>
     </w:p>
     <w:p>
       <w:pPr>
         <w:pStyle w:val="Heading3"/>
       </w:pPr>
-      <w:bookmarkStart w:id="252" w:name="_Toc426119876"/>
-      <w:bookmarkStart w:id="253" w:name="_Toc432502652"/>
-      <w:bookmarkStart w:id="254" w:name="_Toc432503317"/>
+      <w:bookmarkStart w:id="255" w:name="_Toc426119876"/>
+      <w:bookmarkStart w:id="256" w:name="_Toc432502652"/>
+      <w:bookmarkStart w:id="257" w:name="_Toc432503317"/>
       <w:r>
         <w:t>Property Table Notation</w:t>
       </w:r>
-      <w:bookmarkEnd w:id="216"/>
-      <w:bookmarkEnd w:id="217"/>
-      <w:bookmarkEnd w:id="218"/>
-      <w:bookmarkEnd w:id="252"/>
-      <w:bookmarkEnd w:id="253"/>
-      <w:bookmarkEnd w:id="254"/>
+      <w:bookmarkEnd w:id="219"/>
+      <w:bookmarkEnd w:id="220"/>
+      <w:bookmarkEnd w:id="221"/>
+      <w:bookmarkEnd w:id="255"/>
+      <w:bookmarkEnd w:id="256"/>
+      <w:bookmarkEnd w:id="257"/>
     </w:p>
     <w:p>
       <w:pPr>
@@ -11191,7 +11231,7 @@
       <w:r>
         <w:t>Section</w:t>
       </w:r>
-      <w:del w:id="255" w:author="Beck, Desiree A." w:date="2015-10-03T22:16:00Z">
+      <w:del w:id="258" w:author="Beck, Desiree A." w:date="2015-10-03T22:16:00Z">
         <w:r>
           <w:delText xml:space="preserve"> </w:delText>
         </w:r>
@@ -11215,12 +11255,12 @@
           <w:fldChar w:fldCharType="end"/>
         </w:r>
       </w:del>
-      <w:ins w:id="256" w:author="Beck, Desiree A." w:date="2015-10-03T22:16:00Z">
+      <w:ins w:id="259" w:author="Beck, Desiree A." w:date="2015-10-03T22:16:00Z">
         <w:r>
           <w:t xml:space="preserve"> </w:t>
         </w:r>
       </w:ins>
-      <w:commentRangeStart w:id="257"/>
+      <w:commentRangeStart w:id="260"/>
       <w:r>
         <w:rPr>
           <w:b/>
@@ -11262,7 +11302,7 @@
         </w:rPr>
         <w:t>3</w:t>
       </w:r>
-      <w:ins w:id="258" w:author="Beck, Desiree A." w:date="2015-10-03T22:16:00Z">
+      <w:ins w:id="261" w:author="Beck, Desiree A." w:date="2015-10-03T22:16:00Z">
         <w:r>
           <w:rPr>
             <w:b/>
@@ -11271,13 +11311,13 @@
           <w:fldChar w:fldCharType="end"/>
         </w:r>
       </w:ins>
-      <w:commentRangeEnd w:id="257"/>
-      <w:ins w:id="259" w:author="Beck, Desiree A." w:date="2015-10-21T13:53:00Z">
+      <w:commentRangeEnd w:id="260"/>
+      <w:ins w:id="262" w:author="Beck, Desiree A." w:date="2015-10-21T13:53:00Z">
         <w:r>
           <w:rPr>
             <w:rStyle w:val="CommentReference"/>
           </w:rPr>
-          <w:commentReference w:id="257"/>
+          <w:commentReference w:id="260"/>
         </w:r>
       </w:ins>
       <w:r>
@@ -11316,12 +11356,12 @@
       <w:r>
         <w:t xml:space="preserve"> Package prefixes are provided for classes outside of the AS Object data model (see Section </w:t>
       </w:r>
-      <w:commentRangeStart w:id="260"/>
+      <w:commentRangeStart w:id="263"/>
       <w:r>
         <w:rPr>
           <w:b/>
           <w:color w:val="0000EE"/>
-          <w:rPrChange w:id="261" w:author="Beck, Desiree A." w:date="2015-10-03T22:17:00Z">
+          <w:rPrChange w:id="264" w:author="Beck, Desiree A." w:date="2015-10-03T22:17:00Z">
             <w:rPr/>
           </w:rPrChange>
         </w:rPr>
@@ -11331,7 +11371,7 @@
         <w:rPr>
           <w:b/>
           <w:color w:val="0000EE"/>
-          <w:rPrChange w:id="262" w:author="Beck, Desiree A." w:date="2015-10-03T22:17:00Z">
+          <w:rPrChange w:id="265" w:author="Beck, Desiree A." w:date="2015-10-03T22:17:00Z">
             <w:rPr/>
           </w:rPrChange>
         </w:rPr>
@@ -11348,7 +11388,7 @@
         <w:rPr>
           <w:b/>
           <w:color w:val="0000EE"/>
-          <w:rPrChange w:id="263" w:author="Beck, Desiree A." w:date="2015-10-03T22:17:00Z">
+          <w:rPrChange w:id="266" w:author="Beck, Desiree A." w:date="2015-10-03T22:17:00Z">
             <w:rPr>
               <w:b/>
               <w:color w:val="0000EE"/>
@@ -11360,7 +11400,7 @@
         <w:rPr>
           <w:b/>
           <w:color w:val="0000EE"/>
-          <w:rPrChange w:id="264" w:author="Beck, Desiree A." w:date="2015-10-03T22:17:00Z">
+          <w:rPrChange w:id="267" w:author="Beck, Desiree A." w:date="2015-10-03T22:17:00Z">
             <w:rPr/>
           </w:rPrChange>
         </w:rPr>
@@ -11377,18 +11417,18 @@
         <w:rPr>
           <w:b/>
           <w:color w:val="0000EE"/>
-          <w:rPrChange w:id="265" w:author="Beck, Desiree A." w:date="2015-10-03T22:17:00Z">
+          <w:rPrChange w:id="268" w:author="Beck, Desiree A." w:date="2015-10-03T22:17:00Z">
             <w:rPr/>
           </w:rPrChange>
         </w:rPr>
         <w:fldChar w:fldCharType="end"/>
       </w:r>
-      <w:commentRangeEnd w:id="260"/>
+      <w:commentRangeEnd w:id="263"/>
       <w:r>
         <w:rPr>
           <w:rStyle w:val="CommentReference"/>
         </w:rPr>
-        <w:commentReference w:id="260"/>
+        <w:commentReference w:id="263"/>
       </w:r>
       <w:r>
         <w:t xml:space="preserve">).  </w:t>
@@ -11409,17 +11449,17 @@
       <w:pPr>
         <w:pStyle w:val="Heading3"/>
       </w:pPr>
-      <w:bookmarkStart w:id="266" w:name="_Toc412205415"/>
-      <w:bookmarkStart w:id="267" w:name="_Toc426119877"/>
-      <w:bookmarkStart w:id="268" w:name="_Toc432502653"/>
-      <w:bookmarkStart w:id="269" w:name="_Toc432503318"/>
+      <w:bookmarkStart w:id="269" w:name="_Toc412205415"/>
+      <w:bookmarkStart w:id="270" w:name="_Toc426119877"/>
+      <w:bookmarkStart w:id="271" w:name="_Toc432502653"/>
+      <w:bookmarkStart w:id="272" w:name="_Toc432503318"/>
       <w:r>
         <w:t>Property and Class Descriptions</w:t>
       </w:r>
-      <w:bookmarkEnd w:id="266"/>
-      <w:bookmarkEnd w:id="267"/>
-      <w:bookmarkEnd w:id="268"/>
       <w:bookmarkEnd w:id="269"/>
+      <w:bookmarkEnd w:id="270"/>
+      <w:bookmarkEnd w:id="271"/>
+      <w:bookmarkEnd w:id="272"/>
     </w:p>
     <w:p>
       <w:pPr>
@@ -11892,17 +11932,17 @@
       <w:pPr>
         <w:pStyle w:val="Heading2"/>
       </w:pPr>
-      <w:bookmarkStart w:id="270" w:name="_Ref428537349"/>
-      <w:bookmarkStart w:id="271" w:name="_Toc427275785"/>
-      <w:bookmarkStart w:id="272" w:name="_Toc432502654"/>
-      <w:bookmarkStart w:id="273" w:name="_Toc432503319"/>
+      <w:bookmarkStart w:id="273" w:name="_Ref428537349"/>
+      <w:bookmarkStart w:id="274" w:name="_Toc427275785"/>
+      <w:bookmarkStart w:id="275" w:name="_Toc432502654"/>
+      <w:bookmarkStart w:id="276" w:name="_Toc432503319"/>
       <w:r>
         <w:t>Terminology</w:t>
       </w:r>
-      <w:bookmarkEnd w:id="270"/>
-      <w:bookmarkEnd w:id="271"/>
-      <w:bookmarkEnd w:id="272"/>
       <w:bookmarkEnd w:id="273"/>
+      <w:bookmarkEnd w:id="274"/>
+      <w:bookmarkEnd w:id="275"/>
+      <w:bookmarkEnd w:id="276"/>
     </w:p>
     <w:p>
       <w:r>
@@ -12022,7 +12062,7 @@
       <w:r>
         <w:t>” in this document are to be interpreted as described in</w:t>
       </w:r>
-      <w:del w:id="274" w:author="Beck, Desiree A." w:date="2015-10-03T22:18:00Z">
+      <w:del w:id="277" w:author="Beck, Desiree A." w:date="2015-10-03T22:18:00Z">
         <w:r>
           <w:delText xml:space="preserve"> </w:delText>
         </w:r>
@@ -12046,12 +12086,12 @@
           <w:fldChar w:fldCharType="end"/>
         </w:r>
       </w:del>
-      <w:ins w:id="275" w:author="Beck, Desiree A." w:date="2015-10-03T22:18:00Z">
+      <w:ins w:id="278" w:author="Beck, Desiree A." w:date="2015-10-03T22:18:00Z">
         <w:r>
           <w:t xml:space="preserve"> </w:t>
         </w:r>
       </w:ins>
-      <w:commentRangeStart w:id="276"/>
+      <w:commentRangeStart w:id="279"/>
       <w:r>
         <w:rPr>
           <w:b/>
@@ -12070,7 +12110,7 @@
         </w:rPr>
         <w:fldChar w:fldCharType="separate"/>
       </w:r>
-      <w:ins w:id="277" w:author="Beck, Desiree A." w:date="2015-10-03T22:19:00Z">
+      <w:ins w:id="280" w:author="Beck, Desiree A." w:date="2015-10-03T22:19:00Z">
         <w:r>
           <w:rPr>
             <w:rStyle w:val="Hyperlink"/>
@@ -12085,13 +12125,13 @@
           <w:fldChar w:fldCharType="end"/>
         </w:r>
       </w:ins>
-      <w:commentRangeEnd w:id="276"/>
-      <w:ins w:id="278" w:author="Beck, Desiree A." w:date="2015-10-04T12:02:00Z">
+      <w:commentRangeEnd w:id="279"/>
+      <w:ins w:id="281" w:author="Beck, Desiree A." w:date="2015-10-04T12:02:00Z">
         <w:r>
           <w:rPr>
             <w:rStyle w:val="CommentReference"/>
           </w:rPr>
-          <w:commentReference w:id="276"/>
+          <w:commentReference w:id="279"/>
         </w:r>
       </w:ins>
       <w:r>
@@ -12102,32 +12142,32 @@
       <w:pPr>
         <w:pStyle w:val="Heading2"/>
       </w:pPr>
-      <w:bookmarkStart w:id="279" w:name="_Ref7502892"/>
-      <w:bookmarkStart w:id="280" w:name="_Toc12011611"/>
-      <w:bookmarkStart w:id="281" w:name="_Toc85472894"/>
-      <w:bookmarkStart w:id="282" w:name="_Toc287332008"/>
-      <w:bookmarkStart w:id="283" w:name="_Toc427275786"/>
-      <w:bookmarkStart w:id="284" w:name="_Toc432502655"/>
-      <w:bookmarkStart w:id="285" w:name="_Toc432503320"/>
+      <w:bookmarkStart w:id="282" w:name="_Ref7502892"/>
+      <w:bookmarkStart w:id="283" w:name="_Toc12011611"/>
+      <w:bookmarkStart w:id="284" w:name="_Toc85472894"/>
+      <w:bookmarkStart w:id="285" w:name="_Toc287332008"/>
+      <w:bookmarkStart w:id="286" w:name="_Toc427275786"/>
+      <w:bookmarkStart w:id="287" w:name="_Toc432502655"/>
+      <w:bookmarkStart w:id="288" w:name="_Toc432503320"/>
       <w:r>
         <w:t>Normative</w:t>
       </w:r>
-      <w:bookmarkEnd w:id="279"/>
-      <w:bookmarkEnd w:id="280"/>
-      <w:r>
-        <w:t xml:space="preserve"> References</w:t>
-      </w:r>
-      <w:bookmarkEnd w:id="281"/>
       <w:bookmarkEnd w:id="282"/>
       <w:bookmarkEnd w:id="283"/>
+      <w:r>
+        <w:t xml:space="preserve"> References</w:t>
+      </w:r>
       <w:bookmarkEnd w:id="284"/>
       <w:bookmarkEnd w:id="285"/>
+      <w:bookmarkEnd w:id="286"/>
+      <w:bookmarkEnd w:id="287"/>
+      <w:bookmarkEnd w:id="288"/>
     </w:p>
     <w:p>
       <w:pPr>
         <w:pStyle w:val="Ref"/>
         <w:rPr>
-          <w:del w:id="286" w:author="Beck, Desiree A." w:date="2015-10-03T22:19:00Z"/>
+          <w:del w:id="289" w:author="Beck, Desiree A." w:date="2015-10-03T22:19:00Z"/>
         </w:rPr>
       </w:pPr>
       <w:r>
@@ -12136,14 +12176,14 @@
         </w:rPr>
         <w:t>[</w:t>
       </w:r>
-      <w:bookmarkStart w:id="287" w:name="rfc2119"/>
+      <w:bookmarkStart w:id="290" w:name="rfc2119"/>
       <w:r>
         <w:rPr>
           <w:rStyle w:val="Refterm"/>
         </w:rPr>
         <w:t>RFC2119</w:t>
       </w:r>
-      <w:bookmarkEnd w:id="287"/>
+      <w:bookmarkEnd w:id="290"/>
       <w:r>
         <w:rPr>
           <w:rStyle w:val="Refterm"/>
@@ -12176,27 +12216,27 @@
       <w:pPr>
         <w:pStyle w:val="Heading2"/>
         <w:rPr>
-          <w:del w:id="288" w:author="Beck, Desiree A." w:date="2015-10-03T22:19:00Z"/>
-        </w:rPr>
-      </w:pPr>
-      <w:bookmarkStart w:id="289" w:name="_Toc85472895"/>
-      <w:bookmarkStart w:id="290" w:name="_Toc287332009"/>
-      <w:bookmarkStart w:id="291" w:name="_Toc427275787"/>
-      <w:bookmarkStart w:id="292" w:name="_Toc432502656"/>
-      <w:bookmarkStart w:id="293" w:name="_Toc432503321"/>
-      <w:del w:id="294" w:author="Beck, Desiree A." w:date="2015-10-03T22:19:00Z">
+          <w:del w:id="291" w:author="Beck, Desiree A." w:date="2015-10-03T22:19:00Z"/>
+        </w:rPr>
+      </w:pPr>
+      <w:bookmarkStart w:id="292" w:name="_Toc85472895"/>
+      <w:bookmarkStart w:id="293" w:name="_Toc287332009"/>
+      <w:bookmarkStart w:id="294" w:name="_Toc427275787"/>
+      <w:bookmarkStart w:id="295" w:name="_Toc432502656"/>
+      <w:bookmarkStart w:id="296" w:name="_Toc432503321"/>
+      <w:del w:id="297" w:author="Beck, Desiree A." w:date="2015-10-03T22:19:00Z">
         <w:r>
           <w:delText xml:space="preserve">Non-Normative </w:delText>
         </w:r>
-        <w:commentRangeStart w:id="295"/>
+        <w:commentRangeStart w:id="298"/>
         <w:r>
           <w:delText>References</w:delText>
         </w:r>
       </w:del>
-      <w:bookmarkEnd w:id="289"/>
-      <w:bookmarkEnd w:id="290"/>
-      <w:bookmarkEnd w:id="291"/>
-      <w:commentRangeEnd w:id="295"/>
+      <w:bookmarkEnd w:id="292"/>
+      <w:bookmarkEnd w:id="293"/>
+      <w:bookmarkEnd w:id="294"/>
+      <w:commentRangeEnd w:id="298"/>
       <w:r>
         <w:rPr>
           <w:rStyle w:val="CommentReference"/>
@@ -12205,10 +12245,10 @@
           <w:color w:val="333333"/>
           <w:kern w:val="0"/>
         </w:rPr>
-        <w:commentReference w:id="295"/>
-      </w:r>
-      <w:bookmarkEnd w:id="292"/>
-      <w:bookmarkEnd w:id="293"/>
+        <w:commentReference w:id="298"/>
+      </w:r>
+      <w:bookmarkEnd w:id="295"/>
+      <w:bookmarkEnd w:id="296"/>
     </w:p>
     <w:p>
       <w:pPr>
@@ -12222,22 +12262,22 @@
       <w:pPr>
         <w:pStyle w:val="Heading1"/>
       </w:pPr>
-      <w:bookmarkStart w:id="296" w:name="_Ref428537380"/>
-      <w:bookmarkStart w:id="297" w:name="_Toc432502657"/>
-      <w:bookmarkStart w:id="298" w:name="_Toc432503322"/>
+      <w:bookmarkStart w:id="299" w:name="_Ref428537380"/>
+      <w:bookmarkStart w:id="300" w:name="_Toc432502657"/>
+      <w:bookmarkStart w:id="301" w:name="_Toc432503322"/>
       <w:r>
         <w:lastRenderedPageBreak/>
         <w:t>Background Information</w:t>
       </w:r>
-      <w:bookmarkEnd w:id="296"/>
-      <w:bookmarkEnd w:id="297"/>
-      <w:bookmarkEnd w:id="298"/>
+      <w:bookmarkEnd w:id="299"/>
+      <w:bookmarkEnd w:id="300"/>
+      <w:bookmarkEnd w:id="301"/>
     </w:p>
     <w:p>
       <w:r>
         <w:t>In this section, we provide high level information about the AS Object data model that is necessary to fully understand the specification details given in Section</w:t>
       </w:r>
-      <w:del w:id="299" w:author="Beck, Desiree A." w:date="2015-10-03T22:19:00Z">
+      <w:del w:id="302" w:author="Beck, Desiree A." w:date="2015-10-03T22:19:00Z">
         <w:r>
           <w:delText xml:space="preserve"> </w:delText>
         </w:r>
@@ -12261,7 +12301,7 @@
           <w:fldChar w:fldCharType="end"/>
         </w:r>
       </w:del>
-      <w:ins w:id="300" w:author="Beck, Desiree A." w:date="2015-10-03T22:19:00Z">
+      <w:ins w:id="303" w:author="Beck, Desiree A." w:date="2015-10-03T22:19:00Z">
         <w:r>
           <w:t xml:space="preserve"> </w:t>
         </w:r>
@@ -12269,7 +12309,7 @@
           <w:rPr>
             <w:b/>
             <w:color w:val="0000EE"/>
-            <w:rPrChange w:id="301" w:author="Beck, Desiree A." w:date="2015-10-03T22:19:00Z">
+            <w:rPrChange w:id="304" w:author="Beck, Desiree A." w:date="2015-10-03T22:19:00Z">
               <w:rPr/>
             </w:rPrChange>
           </w:rPr>
@@ -12279,7 +12319,7 @@
           <w:rPr>
             <w:b/>
             <w:color w:val="0000EE"/>
-            <w:rPrChange w:id="302" w:author="Beck, Desiree A." w:date="2015-10-03T22:19:00Z">
+            <w:rPrChange w:id="305" w:author="Beck, Desiree A." w:date="2015-10-03T22:19:00Z">
               <w:rPr/>
             </w:rPrChange>
           </w:rPr>
@@ -12297,7 +12337,7 @@
         <w:rPr>
           <w:b/>
           <w:color w:val="0000EE"/>
-          <w:rPrChange w:id="303" w:author="Beck, Desiree A." w:date="2015-10-03T22:19:00Z">
+          <w:rPrChange w:id="306" w:author="Beck, Desiree A." w:date="2015-10-03T22:19:00Z">
             <w:rPr>
               <w:b/>
               <w:color w:val="0000EE"/>
@@ -12309,7 +12349,7 @@
         <w:rPr>
           <w:b/>
           <w:color w:val="0000EE"/>
-          <w:rPrChange w:id="304" w:author="Beck, Desiree A." w:date="2015-10-03T22:19:00Z">
+          <w:rPrChange w:id="307" w:author="Beck, Desiree A." w:date="2015-10-03T22:19:00Z">
             <w:rPr/>
           </w:rPrChange>
         </w:rPr>
@@ -12322,12 +12362,12 @@
         </w:rPr>
         <w:t>3</w:t>
       </w:r>
-      <w:ins w:id="305" w:author="Beck, Desiree A." w:date="2015-10-03T22:19:00Z">
+      <w:ins w:id="308" w:author="Beck, Desiree A." w:date="2015-10-03T22:19:00Z">
         <w:r>
           <w:rPr>
             <w:b/>
             <w:color w:val="0000EE"/>
-            <w:rPrChange w:id="306" w:author="Beck, Desiree A." w:date="2015-10-03T22:19:00Z">
+            <w:rPrChange w:id="309" w:author="Beck, Desiree A." w:date="2015-10-03T22:19:00Z">
               <w:rPr/>
             </w:rPrChange>
           </w:rPr>
@@ -12347,15 +12387,15 @@
         <w:spacing w:before="360" w:after="60"/>
         <w:ind w:left="720"/>
       </w:pPr>
-      <w:bookmarkStart w:id="307" w:name="_Toc426119879"/>
-      <w:bookmarkStart w:id="308" w:name="_Toc432502658"/>
-      <w:bookmarkStart w:id="309" w:name="_Toc432503323"/>
+      <w:bookmarkStart w:id="310" w:name="_Toc426119879"/>
+      <w:bookmarkStart w:id="311" w:name="_Toc432502658"/>
+      <w:bookmarkStart w:id="312" w:name="_Toc432503323"/>
       <w:r>
         <w:t>Cyber Observables</w:t>
       </w:r>
-      <w:bookmarkEnd w:id="307"/>
-      <w:bookmarkEnd w:id="308"/>
-      <w:bookmarkEnd w:id="309"/>
+      <w:bookmarkEnd w:id="310"/>
+      <w:bookmarkEnd w:id="311"/>
+      <w:bookmarkEnd w:id="312"/>
     </w:p>
     <w:p>
       <w:pPr>
@@ -12379,15 +12419,15 @@
         <w:spacing w:before="360" w:after="60"/>
         <w:ind w:left="720"/>
       </w:pPr>
-      <w:bookmarkStart w:id="310" w:name="_Toc432502659"/>
-      <w:bookmarkStart w:id="311" w:name="_Toc432503324"/>
-      <w:bookmarkStart w:id="312" w:name="_Toc287332011"/>
-      <w:bookmarkStart w:id="313" w:name="_Toc409437263"/>
+      <w:bookmarkStart w:id="313" w:name="_Toc432502659"/>
+      <w:bookmarkStart w:id="314" w:name="_Toc432503324"/>
+      <w:bookmarkStart w:id="315" w:name="_Toc287332011"/>
+      <w:bookmarkStart w:id="316" w:name="_Toc409437263"/>
       <w:r>
         <w:t>Objects</w:t>
       </w:r>
-      <w:bookmarkEnd w:id="310"/>
-      <w:bookmarkEnd w:id="311"/>
+      <w:bookmarkEnd w:id="313"/>
+      <w:bookmarkEnd w:id="314"/>
     </w:p>
     <w:p>
       <w:r>
@@ -12408,35 +12448,35 @@
       <w:pPr>
         <w:pStyle w:val="Heading1"/>
       </w:pPr>
-      <w:bookmarkStart w:id="318" w:name="_Ref431638223"/>
-      <w:bookmarkStart w:id="319" w:name="_Toc432502660"/>
-      <w:bookmarkStart w:id="320" w:name="_Toc432503325"/>
+      <w:bookmarkStart w:id="321" w:name="_Ref431638223"/>
+      <w:bookmarkStart w:id="322" w:name="_Toc432502660"/>
+      <w:bookmarkStart w:id="323" w:name="_Toc432503325"/>
       <w:r>
         <w:lastRenderedPageBreak/>
         <w:t>Data Model</w:t>
       </w:r>
-      <w:bookmarkEnd w:id="318"/>
-      <w:bookmarkEnd w:id="319"/>
-      <w:bookmarkEnd w:id="320"/>
-    </w:p>
-    <w:p>
-      <w:pPr>
-        <w:pStyle w:val="Heading2"/>
-      </w:pPr>
-      <w:bookmarkStart w:id="321" w:name="_Toc432502661"/>
-      <w:bookmarkStart w:id="322" w:name="_Toc432503326"/>
-      <w:r>
-        <w:t>ASObjectType Class</w:t>
-      </w:r>
       <w:bookmarkEnd w:id="321"/>
       <w:bookmarkEnd w:id="322"/>
+      <w:bookmarkEnd w:id="323"/>
+    </w:p>
+    <w:p>
+      <w:pPr>
+        <w:pStyle w:val="Heading2"/>
+      </w:pPr>
+      <w:bookmarkStart w:id="324" w:name="_Toc432502661"/>
+      <w:bookmarkStart w:id="325" w:name="_Toc432503326"/>
+      <w:r>
+        <w:t>ASObjectType Class</w:t>
+      </w:r>
+      <w:bookmarkEnd w:id="324"/>
+      <w:bookmarkEnd w:id="325"/>
     </w:p>
     <w:p>
       <w:pPr>
         <w:pStyle w:val="basicparagraph"/>
         <w:contextualSpacing w:val="0"/>
         <w:rPr>
-          <w:ins w:id="323" w:author="Beck, Desiree A." w:date="2015-10-05T10:26:00Z"/>
+          <w:ins w:id="326" w:author="Beck, Desiree A." w:date="2015-10-05T10:26:00Z"/>
           <w:rFonts w:cs="Courier New"/>
         </w:rPr>
       </w:pPr>
@@ -12446,7 +12486,7 @@
       <w:r>
         <w:rPr>
           <w:rFonts w:ascii="Courier New" w:hAnsi="Courier New" w:cs="Courier New"/>
-          <w:rPrChange w:id="324" w:author="Beck, Desiree A." w:date="2015-10-05T10:24:00Z">
+          <w:rPrChange w:id="327" w:author="Beck, Desiree A." w:date="2015-10-05T10:24:00Z">
             <w:rPr/>
           </w:rPrChange>
         </w:rPr>
@@ -12455,7 +12495,7 @@
       <w:r>
         <w:t xml:space="preserve"> </w:t>
       </w:r>
-      <w:ins w:id="325" w:author="Beck, Desiree A." w:date="2015-10-13T12:45:00Z">
+      <w:ins w:id="328" w:author="Beck, Desiree A." w:date="2015-10-13T12:45:00Z">
         <w:r>
           <w:t>class</w:t>
         </w:r>
@@ -12463,21 +12503,21 @@
       <w:r>
         <w:t xml:space="preserve"> </w:t>
       </w:r>
-      <w:commentRangeStart w:id="326"/>
+      <w:commentRangeStart w:id="329"/>
       <w:r>
         <w:t>is</w:t>
       </w:r>
-      <w:commentRangeEnd w:id="326"/>
+      <w:commentRangeEnd w:id="329"/>
       <w:r>
         <w:rPr>
           <w:rStyle w:val="CommentReference"/>
         </w:rPr>
-        <w:commentReference w:id="326"/>
+        <w:commentReference w:id="329"/>
       </w:r>
       <w:r>
         <w:t xml:space="preserve"> intended to characterize an autonomous system (AS).</w:t>
       </w:r>
-      <w:ins w:id="327" w:author="Beck, Desiree A." w:date="2015-10-05T10:24:00Z">
+      <w:ins w:id="330" w:author="Beck, Desiree A." w:date="2015-10-05T10:24:00Z">
         <w:r>
           <w:rPr>
             <w:rFonts w:cs="Courier New"/>
@@ -12515,13 +12555,13 @@
         </w:rPr>
         <w:t xml:space="preserve"> </w:t>
       </w:r>
-      <w:ins w:id="328" w:author="Beck, Desiree A." w:date="2015-10-05T10:25:00Z">
+      <w:ins w:id="331" w:author="Beck, Desiree A." w:date="2015-10-05T10:25:00Z">
         <w:r>
           <w:rPr>
             <w:rFonts w:cs="Courier New"/>
             <w:b/>
             <w:color w:val="0000EE"/>
-            <w:rPrChange w:id="329" w:author="Beck, Desiree A." w:date="2015-10-05T10:26:00Z">
+            <w:rPrChange w:id="332" w:author="Beck, Desiree A." w:date="2015-10-05T10:26:00Z">
               <w:rPr>
                 <w:rFonts w:cs="Courier New"/>
               </w:rPr>
@@ -12534,7 +12574,7 @@
             <w:rFonts w:cs="Courier New"/>
             <w:b/>
             <w:color w:val="0000EE"/>
-            <w:rPrChange w:id="330" w:author="Beck, Desiree A." w:date="2015-10-05T10:26:00Z">
+            <w:rPrChange w:id="333" w:author="Beck, Desiree A." w:date="2015-10-05T10:26:00Z">
               <w:rPr>
                 <w:rFonts w:cs="Courier New"/>
               </w:rPr>
@@ -12548,7 +12588,7 @@
           <w:rFonts w:cs="Courier New"/>
           <w:b/>
           <w:color w:val="0000EE"/>
-          <w:rPrChange w:id="331" w:author="Beck, Desiree A." w:date="2015-10-05T10:26:00Z">
+          <w:rPrChange w:id="334" w:author="Beck, Desiree A." w:date="2015-10-05T10:26:00Z">
             <w:rPr>
               <w:rFonts w:cs="Courier New"/>
               <w:color w:val="0000EE"/>
@@ -12562,7 +12602,7 @@
           <w:rFonts w:cs="Courier New"/>
           <w:b/>
           <w:color w:val="0000EE"/>
-          <w:rPrChange w:id="332" w:author="Beck, Desiree A." w:date="2015-10-05T10:26:00Z">
+          <w:rPrChange w:id="335" w:author="Beck, Desiree A." w:date="2015-10-05T10:26:00Z">
             <w:rPr>
               <w:rFonts w:cs="Courier New"/>
               <w:b/>
@@ -12576,7 +12616,7 @@
           <w:rFonts w:cs="Courier New"/>
           <w:b/>
           <w:color w:val="0000EE"/>
-          <w:rPrChange w:id="333" w:author="Beck, Desiree A." w:date="2015-10-05T10:26:00Z">
+          <w:rPrChange w:id="336" w:author="Beck, Desiree A." w:date="2015-10-05T10:26:00Z">
             <w:rPr>
               <w:rFonts w:cs="Courier New"/>
             </w:rPr>
@@ -12584,12 +12624,12 @@
         </w:rPr>
         <w:fldChar w:fldCharType="separate"/>
       </w:r>
-      <w:ins w:id="334" w:author="Beck, Desiree A." w:date="2015-10-05T10:25:00Z">
+      <w:ins w:id="337" w:author="Beck, Desiree A." w:date="2015-10-05T10:25:00Z">
         <w:r>
           <w:rPr>
             <w:b/>
             <w:color w:val="0000EE"/>
-            <w:rPrChange w:id="335" w:author="Beck, Desiree A." w:date="2015-10-05T10:26:00Z">
+            <w:rPrChange w:id="338" w:author="Beck, Desiree A." w:date="2015-10-05T10:26:00Z">
               <w:rPr/>
             </w:rPrChange>
           </w:rPr>
@@ -12600,7 +12640,7 @@
             <w:b/>
             <w:noProof/>
             <w:color w:val="0000EE"/>
-            <w:rPrChange w:id="336" w:author="Beck, Desiree A." w:date="2015-10-05T10:26:00Z">
+            <w:rPrChange w:id="339" w:author="Beck, Desiree A." w:date="2015-10-05T10:26:00Z">
               <w:rPr>
                 <w:noProof/>
               </w:rPr>
@@ -12612,7 +12652,7 @@
           <w:rPr>
             <w:b/>
             <w:color w:val="0000EE"/>
-            <w:rPrChange w:id="337" w:author="Beck, Desiree A." w:date="2015-10-05T10:26:00Z">
+            <w:rPrChange w:id="340" w:author="Beck, Desiree A." w:date="2015-10-05T10:26:00Z">
               <w:rPr/>
             </w:rPrChange>
           </w:rPr>
@@ -12623,7 +12663,7 @@
             <w:b/>
             <w:noProof/>
             <w:color w:val="0000EE"/>
-            <w:rPrChange w:id="338" w:author="Beck, Desiree A." w:date="2015-10-05T10:26:00Z">
+            <w:rPrChange w:id="341" w:author="Beck, Desiree A." w:date="2015-10-05T10:26:00Z">
               <w:rPr>
                 <w:noProof/>
               </w:rPr>
@@ -12636,7 +12676,7 @@
             <w:rFonts w:cs="Courier New"/>
             <w:b/>
             <w:color w:val="0000EE"/>
-            <w:rPrChange w:id="339" w:author="Beck, Desiree A." w:date="2015-10-05T10:26:00Z">
+            <w:rPrChange w:id="342" w:author="Beck, Desiree A." w:date="2015-10-05T10:26:00Z">
               <w:rPr>
                 <w:rFonts w:cs="Courier New"/>
               </w:rPr>
@@ -12651,7 +12691,7 @@
           <w:t>.</w:t>
         </w:r>
       </w:ins>
-      <w:ins w:id="340" w:author="Beck, Desiree A." w:date="2015-10-05T10:24:00Z">
+      <w:ins w:id="343" w:author="Beck, Desiree A." w:date="2015-10-05T10:24:00Z">
         <w:r>
           <w:rPr>
             <w:rFonts w:cs="Courier New"/>
@@ -12664,10 +12704,10 @@
       <w:pPr>
         <w:jc w:val="center"/>
         <w:rPr>
-          <w:ins w:id="341" w:author="Beck, Desiree A." w:date="2015-10-05T10:24:00Z"/>
-        </w:rPr>
-      </w:pPr>
-      <w:ins w:id="342" w:author="Beck, Desiree A." w:date="2015-10-05T10:26:00Z">
+          <w:ins w:id="344" w:author="Beck, Desiree A." w:date="2015-10-05T10:24:00Z"/>
+        </w:rPr>
+      </w:pPr>
+      <w:ins w:id="345" w:author="Beck, Desiree A." w:date="2015-10-05T10:26:00Z">
         <w:r>
           <w:rPr>
             <w:noProof/>
@@ -12721,38 +12761,64 @@
         <w:spacing w:after="240"/>
         <w:jc w:val="center"/>
       </w:pPr>
-      <w:bookmarkStart w:id="343" w:name="_Ref395023936"/>
-      <w:ins w:id="344" w:author="Beck, Desiree A." w:date="2015-10-05T10:24:00Z">
+      <w:bookmarkStart w:id="346" w:name="_Ref395023936"/>
+      <w:ins w:id="347" w:author="Beck, Desiree A." w:date="2015-10-05T10:24:00Z">
         <w:r>
           <w:t xml:space="preserve">Figure </w:t>
         </w:r>
       </w:ins>
-      <w:fldSimple w:instr=" STYLEREF 1 \s ">
-        <w:r>
-          <w:rPr>
-            <w:noProof/>
-          </w:rPr>
-          <w:t>3</w:t>
-        </w:r>
-      </w:fldSimple>
+      <w:r>
+        <w:fldChar w:fldCharType="begin"/>
+      </w:r>
+      <w:r>
+        <w:instrText xml:space="preserve"> STYLEREF 1 \s </w:instrText>
+      </w:r>
+      <w:r>
+        <w:fldChar w:fldCharType="separate"/>
+      </w:r>
+      <w:r>
+        <w:rPr>
+          <w:noProof/>
+        </w:rPr>
+        <w:t>3</w:t>
+      </w:r>
+      <w:r>
+        <w:rPr>
+          <w:noProof/>
+        </w:rPr>
+        <w:fldChar w:fldCharType="end"/>
+      </w:r>
       <w:r>
         <w:noBreakHyphen/>
       </w:r>
-      <w:fldSimple w:instr=" SEQ Figure \* ARABIC \s 1 ">
-        <w:r>
-          <w:rPr>
-            <w:noProof/>
-          </w:rPr>
-          <w:t>1</w:t>
-        </w:r>
-      </w:fldSimple>
-      <w:bookmarkEnd w:id="343"/>
-      <w:ins w:id="345" w:author="Beck, Desiree A." w:date="2015-10-05T10:24:00Z">
+      <w:r>
+        <w:fldChar w:fldCharType="begin"/>
+      </w:r>
+      <w:r>
+        <w:instrText xml:space="preserve"> SEQ Figure \* ARABIC \s 1 </w:instrText>
+      </w:r>
+      <w:r>
+        <w:fldChar w:fldCharType="separate"/>
+      </w:r>
+      <w:r>
+        <w:rPr>
+          <w:noProof/>
+        </w:rPr>
+        <w:t>1</w:t>
+      </w:r>
+      <w:r>
+        <w:rPr>
+          <w:noProof/>
+        </w:rPr>
+        <w:fldChar w:fldCharType="end"/>
+      </w:r>
+      <w:bookmarkEnd w:id="346"/>
+      <w:ins w:id="348" w:author="Beck, Desiree A." w:date="2015-10-05T10:24:00Z">
         <w:r>
           <w:t xml:space="preserve">. UML diagram of the </w:t>
         </w:r>
       </w:ins>
-      <w:ins w:id="346" w:author="Beck, Desiree A." w:date="2015-10-05T11:16:00Z">
+      <w:ins w:id="349" w:author="Beck, Desiree A." w:date="2015-10-05T11:16:00Z">
         <w:r>
           <w:rPr>
             <w:rFonts w:ascii="Courier New" w:hAnsi="Courier New" w:cs="Courier New"/>
@@ -12760,7 +12826,7 @@
           <w:t>ASObject</w:t>
         </w:r>
       </w:ins>
-      <w:ins w:id="347" w:author="Beck, Desiree A." w:date="2015-10-05T10:24:00Z">
+      <w:ins w:id="350" w:author="Beck, Desiree A." w:date="2015-10-05T10:24:00Z">
         <w:r>
           <w:rPr>
             <w:rFonts w:ascii="Courier New" w:hAnsi="Courier New" w:cs="Courier New"/>
@@ -12789,29 +12855,7 @@
       <w:r>
         <w:t xml:space="preserve"> class is given in </w:t>
       </w:r>
-      <w:del w:id="348" w:author="Beck, Desiree A." w:date="2015-10-03T22:20:00Z">
-        <w:r>
-          <w:rPr>
-            <w:b/>
-            <w:color w:val="0000EE"/>
-            <w:rPrChange w:id="349" w:author="Beck, Desiree A." w:date="2015-10-03T22:20:00Z">
-              <w:rPr/>
-            </w:rPrChange>
-          </w:rPr>
-          <w:delText>???</w:delText>
-        </w:r>
-      </w:del>
-      <w:ins w:id="350" w:author="Beck, Desiree A." w:date="2015-10-03T22:20:00Z">
-        <w:r>
-          <w:rPr>
-            <w:b/>
-            <w:color w:val="0000EE"/>
-            <w:rPrChange w:id="351" w:author="Beck, Desiree A." w:date="2015-10-03T22:20:00Z">
-              <w:rPr/>
-            </w:rPrChange>
-          </w:rPr>
-          <w:fldChar w:fldCharType="begin"/>
-        </w:r>
+      <w:del w:id="351" w:author="Beck, Desiree A." w:date="2015-10-03T22:20:00Z">
         <w:r>
           <w:rPr>
             <w:b/>
@@ -12820,6 +12864,28 @@
               <w:rPr/>
             </w:rPrChange>
           </w:rPr>
+          <w:delText>???</w:delText>
+        </w:r>
+      </w:del>
+      <w:ins w:id="353" w:author="Beck, Desiree A." w:date="2015-10-03T22:20:00Z">
+        <w:r>
+          <w:rPr>
+            <w:b/>
+            <w:color w:val="0000EE"/>
+            <w:rPrChange w:id="354" w:author="Beck, Desiree A." w:date="2015-10-03T22:20:00Z">
+              <w:rPr/>
+            </w:rPrChange>
+          </w:rPr>
+          <w:fldChar w:fldCharType="begin"/>
+        </w:r>
+        <w:r>
+          <w:rPr>
+            <w:b/>
+            <w:color w:val="0000EE"/>
+            <w:rPrChange w:id="355" w:author="Beck, Desiree A." w:date="2015-10-03T22:20:00Z">
+              <w:rPr/>
+            </w:rPrChange>
+          </w:rPr>
           <w:instrText xml:space="preserve"> REF _Ref431674159 \h </w:instrText>
         </w:r>
       </w:ins>
@@ -12834,7 +12900,7 @@
         <w:rPr>
           <w:b/>
           <w:color w:val="0000EE"/>
-          <w:rPrChange w:id="353" w:author="Beck, Desiree A." w:date="2015-10-03T22:20:00Z">
+          <w:rPrChange w:id="356" w:author="Beck, Desiree A." w:date="2015-10-03T22:20:00Z">
             <w:rPr>
               <w:b/>
               <w:color w:val="0000EE"/>
@@ -12846,7 +12912,7 @@
         <w:rPr>
           <w:b/>
           <w:color w:val="0000EE"/>
-          <w:rPrChange w:id="354" w:author="Beck, Desiree A." w:date="2015-10-03T22:20:00Z">
+          <w:rPrChange w:id="357" w:author="Beck, Desiree A." w:date="2015-10-03T22:20:00Z">
             <w:rPr/>
           </w:rPrChange>
         </w:rPr>
@@ -12876,12 +12942,12 @@
         <w:noBreakHyphen/>
         <w:t>1</w:t>
       </w:r>
-      <w:ins w:id="355" w:author="Beck, Desiree A." w:date="2015-10-03T22:20:00Z">
+      <w:ins w:id="358" w:author="Beck, Desiree A." w:date="2015-10-03T22:20:00Z">
         <w:r>
           <w:rPr>
             <w:b/>
             <w:color w:val="0000EE"/>
-            <w:rPrChange w:id="356" w:author="Beck, Desiree A." w:date="2015-10-03T22:20:00Z">
+            <w:rPrChange w:id="359" w:author="Beck, Desiree A." w:date="2015-10-03T22:20:00Z">
               <w:rPr/>
             </w:rPrChange>
           </w:rPr>
@@ -12897,45 +12963,71 @@
         <w:pStyle w:val="tablecaption"/>
         <w:jc w:val="center"/>
       </w:pPr>
-      <w:bookmarkStart w:id="357" w:name="_Ref431674159"/>
+      <w:bookmarkStart w:id="360" w:name="_Ref431674159"/>
       <w:r>
         <w:t xml:space="preserve">Table </w:t>
       </w:r>
-      <w:fldSimple w:instr=" STYLEREF 1 \s ">
-        <w:r>
-          <w:rPr>
-            <w:noProof/>
-          </w:rPr>
-          <w:t>3</w:t>
-        </w:r>
-      </w:fldSimple>
+      <w:r>
+        <w:fldChar w:fldCharType="begin"/>
+      </w:r>
+      <w:r>
+        <w:instrText xml:space="preserve"> STYLEREF 1 \s </w:instrText>
+      </w:r>
+      <w:r>
+        <w:fldChar w:fldCharType="separate"/>
+      </w:r>
+      <w:r>
+        <w:rPr>
+          <w:noProof/>
+        </w:rPr>
+        <w:t>3</w:t>
+      </w:r>
+      <w:r>
+        <w:rPr>
+          <w:noProof/>
+        </w:rPr>
+        <w:fldChar w:fldCharType="end"/>
+      </w:r>
       <w:r>
         <w:noBreakHyphen/>
       </w:r>
-      <w:fldSimple w:instr=" SEQ Table \* ARABIC \s 1 ">
-        <w:r>
-          <w:rPr>
-            <w:noProof/>
-          </w:rPr>
-          <w:t>1</w:t>
-        </w:r>
-      </w:fldSimple>
-      <w:bookmarkEnd w:id="357"/>
-      <w:ins w:id="358" w:author="Beck, Desiree A." w:date="2015-10-03T22:20:00Z">
+      <w:r>
+        <w:fldChar w:fldCharType="begin"/>
+      </w:r>
+      <w:r>
+        <w:instrText xml:space="preserve"> SEQ Table \* ARABIC \s 1 </w:instrText>
+      </w:r>
+      <w:r>
+        <w:fldChar w:fldCharType="separate"/>
+      </w:r>
+      <w:r>
+        <w:rPr>
+          <w:noProof/>
+        </w:rPr>
+        <w:t>1</w:t>
+      </w:r>
+      <w:r>
+        <w:rPr>
+          <w:noProof/>
+        </w:rPr>
+        <w:fldChar w:fldCharType="end"/>
+      </w:r>
+      <w:bookmarkEnd w:id="360"/>
+      <w:ins w:id="361" w:author="Beck, Desiree A." w:date="2015-10-03T22:20:00Z">
         <w:r>
           <w:t xml:space="preserve">. </w:t>
         </w:r>
       </w:ins>
-      <w:commentRangeStart w:id="359"/>
+      <w:commentRangeStart w:id="362"/>
       <w:r>
         <w:t>Properties</w:t>
       </w:r>
-      <w:commentRangeEnd w:id="359"/>
+      <w:commentRangeEnd w:id="362"/>
       <w:r>
         <w:rPr>
           <w:rStyle w:val="CommentReference"/>
         </w:rPr>
-        <w:commentReference w:id="359"/>
+        <w:commentReference w:id="362"/>
       </w:r>
       <w:r>
         <w:t xml:space="preserve"> of the </w:t>
@@ -12949,16 +13041,16 @@
       <w:r>
         <w:t xml:space="preserve"> </w:t>
       </w:r>
-      <w:commentRangeStart w:id="360"/>
+      <w:commentRangeStart w:id="363"/>
       <w:r>
         <w:t>class</w:t>
       </w:r>
-      <w:commentRangeEnd w:id="360"/>
+      <w:commentRangeEnd w:id="363"/>
       <w:r>
         <w:rPr>
           <w:rStyle w:val="CommentReference"/>
         </w:rPr>
-        <w:commentReference w:id="360"/>
+        <w:commentReference w:id="363"/>
       </w:r>
     </w:p>
     <w:tbl>
@@ -13137,7 +13229,7 @@
           <w:p>
             <w:pPr>
               <w:rPr>
-                <w:ins w:id="361" w:author="Beck, Desiree A." w:date="2015-10-03T22:21:00Z"/>
+                <w:ins w:id="364" w:author="Beck, Desiree A." w:date="2015-10-03T22:21:00Z"/>
                 <w:rFonts w:ascii="Courier New" w:eastAsia="Courier New" w:hAnsi="Courier New" w:cs="Courier New"/>
               </w:rPr>
             </w:pPr>
@@ -13193,7 +13285,7 @@
             <w:r>
               <w:t xml:space="preserve">The </w:t>
             </w:r>
-            <w:commentRangeStart w:id="362"/>
+            <w:commentRangeStart w:id="365"/>
             <w:r>
               <w:rPr>
                 <w:rFonts w:ascii="Courier New" w:hAnsi="Courier New" w:cs="Courier New"/>
@@ -13203,12 +13295,12 @@
             <w:r>
               <w:t xml:space="preserve"> </w:t>
             </w:r>
-            <w:commentRangeEnd w:id="362"/>
+            <w:commentRangeEnd w:id="365"/>
             <w:r>
               <w:rPr>
                 <w:rStyle w:val="CommentReference"/>
               </w:rPr>
-              <w:commentReference w:id="362"/>
+              <w:commentReference w:id="365"/>
             </w:r>
             <w:r>
               <w:t>property specifies the number assigned to the autonomous system (AS). Such assignments are typically performed by a regional internet registry (RIR).</w:t>
@@ -13256,7 +13348,7 @@
           <w:p>
             <w:pPr>
               <w:rPr>
-                <w:ins w:id="363" w:author="Beck, Desiree A." w:date="2015-10-03T22:21:00Z"/>
+                <w:ins w:id="366" w:author="Beck, Desiree A." w:date="2015-10-03T22:21:00Z"/>
                 <w:rFonts w:ascii="Courier New" w:eastAsia="Courier New" w:hAnsi="Courier New" w:cs="Courier New"/>
               </w:rPr>
             </w:pPr>
@@ -13365,7 +13457,7 @@
           <w:p>
             <w:pPr>
               <w:rPr>
-                <w:ins w:id="364" w:author="Beck, Desiree A." w:date="2015-10-03T22:21:00Z"/>
+                <w:ins w:id="367" w:author="Beck, Desiree A." w:date="2015-10-03T22:21:00Z"/>
                 <w:rFonts w:ascii="Courier New" w:eastAsia="Courier New" w:hAnsi="Courier New" w:cs="Courier New"/>
               </w:rPr>
             </w:pPr>
@@ -13542,27 +13634,27 @@
         <w:rPr>
           <w:rStyle w:val="CommentReference"/>
         </w:rPr>
-        <w:commentReference w:id="371"/>
+        <w:commentReference w:id="374"/>
       </w:r>
     </w:p>
     <w:p>
       <w:pPr>
         <w:pStyle w:val="Heading1"/>
       </w:pPr>
-      <w:bookmarkStart w:id="372" w:name="_Ref428537416"/>
-      <w:bookmarkStart w:id="373" w:name="_Toc432502662"/>
-      <w:bookmarkStart w:id="374" w:name="_Toc432503327"/>
-      <w:commentRangeStart w:id="375"/>
+      <w:bookmarkStart w:id="375" w:name="_Ref428537416"/>
+      <w:bookmarkStart w:id="376" w:name="_Toc432502662"/>
+      <w:bookmarkStart w:id="377" w:name="_Toc432503327"/>
+      <w:commentRangeStart w:id="378"/>
       <w:r>
         <w:lastRenderedPageBreak/>
         <w:t>Conformance</w:t>
       </w:r>
-      <w:bookmarkEnd w:id="312"/>
-      <w:bookmarkEnd w:id="313"/>
-      <w:bookmarkEnd w:id="372"/>
-      <w:bookmarkEnd w:id="373"/>
-      <w:bookmarkEnd w:id="374"/>
-      <w:commentRangeEnd w:id="375"/>
+      <w:bookmarkEnd w:id="315"/>
+      <w:bookmarkEnd w:id="316"/>
+      <w:bookmarkEnd w:id="375"/>
+      <w:bookmarkEnd w:id="376"/>
+      <w:bookmarkEnd w:id="377"/>
+      <w:commentRangeEnd w:id="378"/>
       <w:r>
         <w:rPr>
           <w:rStyle w:val="CommentReference"/>
@@ -13571,13 +13663,13 @@
           <w:color w:val="333333"/>
           <w:kern w:val="0"/>
         </w:rPr>
-        <w:commentReference w:id="375"/>
-      </w:r>
-    </w:p>
-    <w:p>
-      <w:pPr>
-        <w:rPr>
-          <w:del w:id="376" w:author="Beck, Desiree A." w:date="2015-10-13T15:31:00Z"/>
+        <w:commentReference w:id="378"/>
+      </w:r>
+    </w:p>
+    <w:p>
+      <w:pPr>
+        <w:rPr>
+          <w:del w:id="379" w:author="Beck, Desiree A." w:date="2015-10-13T15:31:00Z"/>
         </w:rPr>
       </w:pPr>
     </w:p>
@@ -13620,28 +13712,28 @@
       <w:pPr>
         <w:pStyle w:val="AppendixHeading1"/>
         <w:spacing w:after="120" w:afterAutospacing="0"/>
-        <w:pPrChange w:id="377" w:author="Beck, Desiree A." w:date="2015-10-19T12:54:00Z">
+        <w:pPrChange w:id="380" w:author="Beck, Desiree A." w:date="2015-10-19T12:54:00Z">
           <w:pPr>
             <w:pStyle w:val="AppendixHeading1"/>
           </w:pPr>
         </w:pPrChange>
       </w:pPr>
-      <w:bookmarkStart w:id="378" w:name="_Toc85472897"/>
-      <w:bookmarkStart w:id="379" w:name="_Toc287332012"/>
-      <w:bookmarkStart w:id="380" w:name="_Toc409437264"/>
-      <w:bookmarkStart w:id="381" w:name="_Toc432502663"/>
-      <w:bookmarkStart w:id="382" w:name="_Toc432503328"/>
-      <w:commentRangeStart w:id="383"/>
+      <w:bookmarkStart w:id="381" w:name="_Toc85472897"/>
+      <w:bookmarkStart w:id="382" w:name="_Toc287332012"/>
+      <w:bookmarkStart w:id="383" w:name="_Toc409437264"/>
+      <w:bookmarkStart w:id="384" w:name="_Toc432502663"/>
+      <w:bookmarkStart w:id="385" w:name="_Toc432503328"/>
+      <w:commentRangeStart w:id="386"/>
       <w:r>
         <w:lastRenderedPageBreak/>
         <w:t>Acknowledgments</w:t>
       </w:r>
-      <w:bookmarkEnd w:id="378"/>
-      <w:bookmarkEnd w:id="379"/>
-      <w:bookmarkEnd w:id="380"/>
       <w:bookmarkEnd w:id="381"/>
       <w:bookmarkEnd w:id="382"/>
-      <w:commentRangeEnd w:id="383"/>
+      <w:bookmarkEnd w:id="383"/>
+      <w:bookmarkEnd w:id="384"/>
+      <w:bookmarkEnd w:id="385"/>
+      <w:commentRangeEnd w:id="386"/>
       <w:r>
         <w:rPr>
           <w:rStyle w:val="CommentReference"/>
@@ -13650,13 +13742,13 @@
           <w:color w:val="333333"/>
           <w:kern w:val="0"/>
         </w:rPr>
-        <w:commentReference w:id="383"/>
+        <w:commentReference w:id="386"/>
       </w:r>
     </w:p>
     <w:p>
       <w:pPr>
         <w:spacing w:after="240"/>
-        <w:pPrChange w:id="384" w:author="Beck, Desiree A." w:date="2015-10-03T22:22:00Z">
+        <w:pPrChange w:id="387" w:author="Beck, Desiree A." w:date="2015-10-03T22:22:00Z">
           <w:pPr/>
         </w:pPrChange>
       </w:pPr>
@@ -14003,25 +14095,25 @@
       <w:pPr>
         <w:pStyle w:val="AppendixHeading1"/>
       </w:pPr>
-      <w:bookmarkStart w:id="385" w:name="_Toc85472898"/>
-      <w:bookmarkStart w:id="386" w:name="_Toc287332014"/>
-      <w:bookmarkStart w:id="387" w:name="_Toc409437269"/>
-      <w:bookmarkStart w:id="388" w:name="_Toc432502664"/>
-      <w:bookmarkStart w:id="389" w:name="_Toc432503329"/>
+      <w:bookmarkStart w:id="388" w:name="_Toc85472898"/>
+      <w:bookmarkStart w:id="389" w:name="_Toc287332014"/>
+      <w:bookmarkStart w:id="390" w:name="_Toc409437269"/>
+      <w:bookmarkStart w:id="391" w:name="_Toc432502664"/>
+      <w:bookmarkStart w:id="392" w:name="_Toc432503329"/>
       <w:r>
         <w:lastRenderedPageBreak/>
         <w:t xml:space="preserve">Revision </w:t>
       </w:r>
-      <w:commentRangeStart w:id="390"/>
+      <w:commentRangeStart w:id="393"/>
       <w:r>
         <w:t>History</w:t>
       </w:r>
-      <w:bookmarkEnd w:id="385"/>
-      <w:bookmarkEnd w:id="386"/>
-      <w:bookmarkEnd w:id="387"/>
       <w:bookmarkEnd w:id="388"/>
       <w:bookmarkEnd w:id="389"/>
-      <w:commentRangeEnd w:id="390"/>
+      <w:bookmarkEnd w:id="390"/>
+      <w:bookmarkEnd w:id="391"/>
+      <w:bookmarkEnd w:id="392"/>
+      <w:commentRangeEnd w:id="393"/>
       <w:r>
         <w:rPr>
           <w:rStyle w:val="CommentReference"/>
@@ -14030,7 +14122,7 @@
           <w:color w:val="333333"/>
           <w:kern w:val="0"/>
         </w:rPr>
-        <w:commentReference w:id="390"/>
+        <w:commentReference w:id="393"/>
       </w:r>
     </w:p>
     <w:tbl>
@@ -14145,17 +14237,17 @@
             <w:tcW w:w="1800" w:type="dxa"/>
           </w:tcPr>
           <w:p>
-            <w:del w:id="391" w:author="Beck, Desiree A." w:date="2015-10-05T10:37:00Z">
+            <w:del w:id="394" w:author="Beck, Desiree A." w:date="2015-10-05T10:37:00Z">
               <w:r>
                 <w:delText xml:space="preserve">28 </w:delText>
               </w:r>
             </w:del>
-            <w:ins w:id="392" w:author="Beck, Desiree A." w:date="2015-10-05T10:37:00Z">
+            <w:ins w:id="395" w:author="Beck, Desiree A." w:date="2015-10-05T10:37:00Z">
               <w:r>
                 <w:t>03 October</w:t>
               </w:r>
             </w:ins>
-            <w:del w:id="393" w:author="Beck, Desiree A." w:date="2015-10-05T10:37:00Z">
+            <w:del w:id="396" w:author="Beck, Desiree A." w:date="2015-10-05T10:37:00Z">
               <w:r>
                 <w:delText>August</w:delText>
               </w:r>
@@ -14232,7 +14324,7 @@
       </w:r>
     </w:p>
   </w:comment>
-  <w:comment w:id="105" w:author="Beck, Desiree A." w:date="2015-10-21T13:49:00Z" w:initials="BDA">
+  <w:comment w:id="108" w:author="Beck, Desiree A." w:date="2015-10-21T13:49:00Z" w:initials="BDA">
     <w:p>
       <w:pPr>
         <w:pStyle w:val="CommentText"/>
@@ -14248,7 +14340,7 @@
       </w:r>
     </w:p>
   </w:comment>
-  <w:comment w:id="107" w:author="Beck, Desiree A." w:date="2015-10-13T11:51:00Z" w:initials="BDA">
+  <w:comment w:id="110" w:author="Beck, Desiree A." w:date="2015-11-08T18:34:00Z" w:initials="BDA">
     <w:p>
       <w:pPr>
         <w:pStyle w:val="CommentText"/>
@@ -14260,11 +14352,27 @@
         <w:annotationRef/>
       </w:r>
       <w:r>
+        <w:t>Update as necessary.</w:t>
+      </w:r>
+    </w:p>
+  </w:comment>
+  <w:comment w:id="111" w:author="Beck, Desiree A." w:date="2015-10-13T11:51:00Z" w:initials="BDA">
+    <w:p>
+      <w:pPr>
+        <w:pStyle w:val="CommentText"/>
+      </w:pPr>
+      <w:r>
+        <w:rPr>
+          <w:rStyle w:val="CommentReference"/>
+        </w:rPr>
+        <w:annotationRef/>
+      </w:r>
+      <w:r>
         <w:t>Sounds like we’ll be copying/pasting this part from the docs generated by OASIS later – no changes to make for the moment.</w:t>
       </w:r>
     </w:p>
   </w:comment>
-  <w:comment w:id="108" w:author="Beck, Desiree A." w:date="2015-10-21T13:49:00Z" w:initials="BDA">
+  <w:comment w:id="112" w:author="Beck, Desiree A." w:date="2015-10-21T13:49:00Z" w:initials="BDA">
     <w:p>
       <w:pPr>
         <w:pStyle w:val="CommentText"/>
@@ -14280,7 +14388,7 @@
       </w:r>
     </w:p>
   </w:comment>
-  <w:comment w:id="140" w:author="Beck, Desiree A." w:date="2015-10-21T13:51:00Z" w:initials="BDA">
+  <w:comment w:id="144" w:author="Beck, Desiree A." w:date="2015-10-21T13:51:00Z" w:initials="BDA">
     <w:p>
       <w:pPr>
         <w:pStyle w:val="CommentText"/>
@@ -14296,7 +14404,7 @@
       </w:r>
     </w:p>
   </w:comment>
-  <w:comment w:id="143" w:author="Beck, Desiree A." w:date="2015-10-13T11:42:00Z" w:initials="BDA">
+  <w:comment w:id="147" w:author="Beck, Desiree A." w:date="2015-10-13T11:42:00Z" w:initials="BDA">
     <w:p>
       <w:pPr>
         <w:pStyle w:val="CommentText"/>
@@ -14312,7 +14420,7 @@
       </w:r>
     </w:p>
   </w:comment>
-  <w:comment w:id="150" w:author="Beck, Desiree A." w:date="2015-10-13T12:30:00Z" w:initials="BDA">
+  <w:comment w:id="154" w:author="Beck, Desiree A." w:date="2015-10-13T12:30:00Z" w:initials="BDA">
     <w:p>
       <w:pPr>
         <w:pStyle w:val="CommentText"/>
@@ -14331,7 +14439,7 @@
       </w:r>
     </w:p>
   </w:comment>
-  <w:comment w:id="151" w:author="Beck, Desiree A." w:date="2015-10-21T13:50:00Z" w:initials="BDA">
+  <w:comment w:id="155" w:author="Beck, Desiree A." w:date="2015-10-21T13:50:00Z" w:initials="BDA">
     <w:p>
       <w:pPr>
         <w:pStyle w:val="CommentText"/>
@@ -14347,7 +14455,7 @@
       </w:r>
     </w:p>
   </w:comment>
-  <w:comment w:id="152" w:author="Beck, Desiree A." w:date="2015-10-21T13:58:00Z" w:initials="BDA">
+  <w:comment w:id="156" w:author="Beck, Desiree A." w:date="2015-10-21T13:58:00Z" w:initials="BDA">
     <w:p>
       <w:pPr>
         <w:pStyle w:val="CommentText"/>
@@ -14361,11 +14469,9 @@
       <w:r>
         <w:t>After all other changes are made, update TOC and other refs (Ctrl-A then F9) and choose to update entire table.</w:t>
       </w:r>
-      <w:bookmarkStart w:id="156" w:name="_GoBack"/>
-      <w:bookmarkEnd w:id="156"/>
     </w:p>
   </w:comment>
-  <w:comment w:id="162" w:author="Beck, Desiree A." w:date="2015-10-13T12:21:00Z" w:initials="BDA">
+  <w:comment w:id="165" w:author="Beck, Desiree A." w:date="2015-10-13T12:21:00Z" w:initials="BDA">
     <w:p>
       <w:pPr>
         <w:pStyle w:val="CommentText"/>
@@ -14381,7 +14487,7 @@
       </w:r>
     </w:p>
   </w:comment>
-  <w:comment w:id="165" w:author="Beck, Desiree A." w:date="2015-10-13T12:27:00Z" w:initials="BDA">
+  <w:comment w:id="168" w:author="Beck, Desiree A." w:date="2015-10-13T12:27:00Z" w:initials="BDA">
     <w:p>
       <w:pPr>
         <w:pStyle w:val="CommentText"/>
@@ -14397,7 +14503,7 @@
       </w:r>
     </w:p>
   </w:comment>
-  <w:comment w:id="174" w:author="Beck, Desiree A." w:date="2015-10-04T11:49:00Z" w:initials="BDA">
+  <w:comment w:id="177" w:author="Beck, Desiree A." w:date="2015-10-04T11:49:00Z" w:initials="BDA">
     <w:p>
       <w:pPr>
         <w:pStyle w:val="CommentText"/>
@@ -14413,7 +14519,7 @@
       </w:r>
     </w:p>
   </w:comment>
-  <w:comment w:id="185" w:author="Beck, Desiree A." w:date="2015-10-03T12:22:00Z" w:initials="BDA">
+  <w:comment w:id="188" w:author="Beck, Desiree A." w:date="2015-10-03T12:22:00Z" w:initials="BDA">
     <w:p>
       <w:pPr>
         <w:pStyle w:val="CommentText"/>
@@ -14432,7 +14538,7 @@
       </w:r>
     </w:p>
   </w:comment>
-  <w:comment w:id="205" w:author="Beck, Desiree A." w:date="2015-10-03T12:32:00Z" w:initials="BDA">
+  <w:comment w:id="208" w:author="Beck, Desiree A." w:date="2015-10-03T12:32:00Z" w:initials="BDA">
     <w:p>
       <w:pPr>
         <w:pStyle w:val="CommentText"/>
@@ -14451,7 +14557,7 @@
       </w:r>
     </w:p>
   </w:comment>
-  <w:comment w:id="233" w:author="Beck, Desiree A." w:date="2015-10-04T12:01:00Z" w:initials="BDA">
+  <w:comment w:id="236" w:author="Beck, Desiree A." w:date="2015-10-04T12:01:00Z" w:initials="BDA">
     <w:p>
       <w:pPr>
         <w:pStyle w:val="CommentText"/>
@@ -14467,7 +14573,7 @@
       </w:r>
     </w:p>
   </w:comment>
-  <w:comment w:id="257" w:author="Beck, Desiree A." w:date="2015-10-21T13:53:00Z" w:initials="BDA">
+  <w:comment w:id="260" w:author="Beck, Desiree A." w:date="2015-10-21T13:53:00Z" w:initials="BDA">
     <w:p>
       <w:pPr>
         <w:pStyle w:val="CommentText"/>
@@ -14483,7 +14589,7 @@
       </w:r>
     </w:p>
   </w:comment>
-  <w:comment w:id="260" w:author="Beck, Desiree A." w:date="2015-10-21T13:54:00Z" w:initials="BDA">
+  <w:comment w:id="263" w:author="Beck, Desiree A." w:date="2015-10-21T13:54:00Z" w:initials="BDA">
     <w:p>
       <w:pPr>
         <w:pStyle w:val="CommentText"/>
@@ -14499,7 +14605,7 @@
       </w:r>
     </w:p>
   </w:comment>
-  <w:comment w:id="276" w:author="Beck, Desiree A." w:date="2015-10-04T12:02:00Z" w:initials="BDA">
+  <w:comment w:id="279" w:author="Beck, Desiree A." w:date="2015-10-04T12:02:00Z" w:initials="BDA">
     <w:p>
       <w:pPr>
         <w:pStyle w:val="CommentText"/>
@@ -14521,7 +14627,7 @@
       </w:r>
     </w:p>
   </w:comment>
-  <w:comment w:id="295" w:author="Beck, Desiree A." w:date="2015-10-04T12:02:00Z" w:initials="BDA">
+  <w:comment w:id="298" w:author="Beck, Desiree A." w:date="2015-10-04T12:02:00Z" w:initials="BDA">
     <w:p>
       <w:pPr>
         <w:pStyle w:val="CommentText"/>
@@ -14537,7 +14643,7 @@
       </w:r>
     </w:p>
   </w:comment>
-  <w:comment w:id="326" w:author="Beck, Desiree A." w:date="2015-10-21T13:55:00Z" w:initials="BDA">
+  <w:comment w:id="329" w:author="Beck, Desiree A." w:date="2015-10-21T13:55:00Z" w:initials="BDA">
     <w:p>
       <w:pPr>
         <w:pStyle w:val="CommentText"/>
@@ -14553,7 +14659,7 @@
       </w:r>
     </w:p>
   </w:comment>
-  <w:comment w:id="359" w:author="Beck, Desiree A." w:date="2015-10-19T12:52:00Z" w:initials="BDA">
+  <w:comment w:id="362" w:author="Beck, Desiree A." w:date="2015-10-19T12:52:00Z" w:initials="BDA">
     <w:p>
       <w:pPr>
         <w:pStyle w:val="CommentText"/>
@@ -14569,7 +14675,7 @@
       </w:r>
     </w:p>
   </w:comment>
-  <w:comment w:id="360" w:author="Beck, Desiree A." w:date="2015-10-19T12:50:00Z" w:initials="BDA">
+  <w:comment w:id="363" w:author="Beck, Desiree A." w:date="2015-10-19T12:50:00Z" w:initials="BDA">
     <w:p>
       <w:pPr>
         <w:pStyle w:val="CommentText"/>
@@ -14585,7 +14691,7 @@
       </w:r>
     </w:p>
   </w:comment>
-  <w:comment w:id="362" w:author="Beck, Desiree A." w:date="2015-10-21T13:56:00Z" w:initials="BDA">
+  <w:comment w:id="365" w:author="Beck, Desiree A." w:date="2015-10-21T13:56:00Z" w:initials="BDA">
     <w:p>
       <w:pPr>
         <w:pStyle w:val="CommentText"/>
@@ -14601,7 +14707,7 @@
       </w:r>
     </w:p>
   </w:comment>
-  <w:comment w:id="371" w:author="Beck, Desiree A." w:date="2015-10-13T12:56:00Z" w:initials="BDA">
+  <w:comment w:id="374" w:author="Beck, Desiree A." w:date="2015-10-13T12:56:00Z" w:initials="BDA">
     <w:p>
       <w:pPr>
         <w:pStyle w:val="CommentText"/>
@@ -14617,7 +14723,7 @@
       </w:r>
     </w:p>
   </w:comment>
-  <w:comment w:id="375" w:author="Beck, Desiree A." w:date="2015-10-19T12:53:00Z" w:initials="BDA">
+  <w:comment w:id="378" w:author="Beck, Desiree A." w:date="2015-10-19T12:53:00Z" w:initials="BDA">
     <w:p>
       <w:pPr>
         <w:pStyle w:val="CommentText"/>
@@ -14633,7 +14739,7 @@
       </w:r>
     </w:p>
   </w:comment>
-  <w:comment w:id="383" w:author="Beck, Desiree A." w:date="2015-10-21T13:57:00Z" w:initials="BDA">
+  <w:comment w:id="386" w:author="Beck, Desiree A." w:date="2015-10-21T13:57:00Z" w:initials="BDA">
     <w:p>
       <w:pPr>
         <w:pStyle w:val="CommentText"/>
@@ -14649,7 +14755,7 @@
       </w:r>
     </w:p>
   </w:comment>
-  <w:comment w:id="390" w:author="Beck, Desiree A." w:date="2015-10-13T12:53:00Z" w:initials="BDA">
+  <w:comment w:id="393" w:author="Beck, Desiree A." w:date="2015-10-13T12:53:00Z" w:initials="BDA">
     <w:p>
       <w:pPr>
         <w:pStyle w:val="CommentText"/>
@@ -14673,6 +14779,7 @@
   <w15:commentEx w15:paraId="428C8790" w15:done="0"/>
   <w15:commentEx w15:paraId="49ECF635" w15:done="0"/>
   <w15:commentEx w15:paraId="19A0F74E" w15:done="0"/>
+  <w15:commentEx w15:paraId="1BC0A9C0" w15:done="0"/>
   <w15:commentEx w15:paraId="1F3AAB60" w15:done="0"/>
   <w15:commentEx w15:paraId="5D5B4878" w15:paraIdParent="1F3AAB60" w15:done="0"/>
   <w15:commentEx w15:paraId="16843F6E" w15:done="0"/>
@@ -14744,7 +14851,7 @@
       </w:rPr>
       <w:t>cybox-2.1.1-wd01-part</w:t>
     </w:r>
-    <w:ins w:id="314" w:author="Beck, Desiree A." w:date="2015-10-03T22:23:00Z">
+    <w:ins w:id="317" w:author="Beck, Desiree A." w:date="2015-10-03T22:23:00Z">
       <w:r>
         <w:rPr>
           <w:sz w:val="16"/>
@@ -14754,7 +14861,7 @@
         <w:t>-as-object</w:t>
       </w:r>
     </w:ins>
-    <w:del w:id="315" w:author="Beck, Desiree A." w:date="2015-10-03T22:23:00Z">
+    <w:del w:id="318" w:author="Beck, Desiree A." w:date="2015-10-03T22:23:00Z">
       <w:r>
         <w:rPr>
           <w:sz w:val="16"/>
@@ -14778,7 +14885,7 @@
       </w:rPr>
       <w:tab/>
     </w:r>
-    <w:del w:id="316" w:author="Beck, Desiree A." w:date="2015-10-04T11:48:00Z">
+    <w:del w:id="319" w:author="Beck, Desiree A." w:date="2015-10-04T11:48:00Z">
       <w:r>
         <w:rPr>
           <w:sz w:val="16"/>
@@ -14788,7 +14895,7 @@
         <w:delText>13 August</w:delText>
       </w:r>
     </w:del>
-    <w:ins w:id="317" w:author="Beck, Desiree A." w:date="2015-10-04T11:48:00Z">
+    <w:ins w:id="320" w:author="Beck, Desiree A." w:date="2015-10-04T11:48:00Z">
       <w:r>
         <w:rPr>
           <w:sz w:val="16"/>
@@ -15013,7 +15120,7 @@
       </w:rPr>
       <w:t>cybox-2.1.1-wd01-part</w:t>
     </w:r>
-    <w:ins w:id="365" w:author="Beck, Desiree A." w:date="2015-10-03T22:22:00Z">
+    <w:ins w:id="368" w:author="Beck, Desiree A." w:date="2015-10-03T22:22:00Z">
       <w:r>
         <w:rPr>
           <w:sz w:val="16"/>
@@ -15023,7 +15130,7 @@
         <w:t>x9</w:t>
       </w:r>
     </w:ins>
-    <w:del w:id="366" w:author="Beck, Desiree A." w:date="2015-10-03T22:22:00Z">
+    <w:del w:id="369" w:author="Beck, Desiree A." w:date="2015-10-03T22:22:00Z">
       <w:r>
         <w:rPr>
           <w:sz w:val="16"/>
@@ -15039,7 +15146,7 @@
       </w:rPr>
       <w:t>-</w:t>
     </w:r>
-    <w:del w:id="367" w:author="Beck, Desiree A." w:date="2015-10-03T22:23:00Z">
+    <w:del w:id="370" w:author="Beck, Desiree A." w:date="2015-10-03T22:23:00Z">
       <w:r>
         <w:rPr>
           <w:sz w:val="16"/>
@@ -15048,7 +15155,7 @@
         <w:delText>overview</w:delText>
       </w:r>
     </w:del>
-    <w:ins w:id="368" w:author="Beck, Desiree A." w:date="2015-10-03T22:23:00Z">
+    <w:ins w:id="371" w:author="Beck, Desiree A." w:date="2015-10-03T22:23:00Z">
       <w:r>
         <w:rPr>
           <w:sz w:val="16"/>
@@ -15073,7 +15180,7 @@
       </w:rPr>
       <w:tab/>
     </w:r>
-    <w:del w:id="369" w:author="Beck, Desiree A." w:date="2015-10-04T11:48:00Z">
+    <w:del w:id="372" w:author="Beck, Desiree A." w:date="2015-10-04T11:48:00Z">
       <w:r>
         <w:rPr>
           <w:sz w:val="16"/>
@@ -15083,7 +15190,7 @@
         <w:delText>13 August</w:delText>
       </w:r>
     </w:del>
-    <w:ins w:id="370" w:author="Beck, Desiree A." w:date="2015-10-04T11:48:00Z">
+    <w:ins w:id="373" w:author="Beck, Desiree A." w:date="2015-10-04T11:48:00Z">
       <w:r>
         <w:rPr>
           <w:sz w:val="16"/>
@@ -17783,7 +17890,7 @@
 </file>
 
 <file path=customXml/itemProps1.xml><?xml version="1.0" encoding="utf-8"?>
-<ds:datastoreItem xmlns:ds="http://schemas.openxmlformats.org/officeDocument/2006/customXml" ds:itemID="{76100A5D-B9C3-4BFB-85B7-F86BBC5D036D}">
+<ds:datastoreItem xmlns:ds="http://schemas.openxmlformats.org/officeDocument/2006/customXml" ds:itemID="{ED8AA01D-FDFA-451E-8DBA-B7909E47DE70}">
   <ds:schemaRefs>
     <ds:schemaRef ds:uri="http://schemas.openxmlformats.org/officeDocument/2006/bibliography"/>
   </ds:schemaRefs>

</xml_diff>